<commit_message>
Add here and there
</commit_message>
<xml_diff>
--- a/docs/Báo cáo nhóm 10.docx
+++ b/docs/Báo cáo nhóm 10.docx
@@ -4001,6 +4001,13 @@
           <w:iCs/>
         </w:rPr>
         <w:t>chức năng của phần mềm nguồn mở</w:t>
+      </w:r>
+      <w:r>
+        <w:rPr>
+          <w:i/>
+          <w:iCs/>
+        </w:rPr>
+        <w:t>. Không biết viết gì luôn.</w:t>
       </w:r>
     </w:p>
     <w:p>
@@ -11761,21 +11768,6 @@
 </file>
 
 <file path=customXml/item2.xml><?xml version="1.0" encoding="utf-8"?>
-<p:properties xmlns:p="http://schemas.microsoft.com/office/2006/metadata/properties" xmlns:xsi="http://www.w3.org/2001/XMLSchema-instance" xmlns:pc="http://schemas.microsoft.com/office/infopath/2007/PartnerControls">
-  <documentManagement/>
-</p:properties>
-</file>
-
-<file path=customXml/item3.xml><?xml version="1.0" encoding="utf-8"?>
-<?mso-contentType ?>
-<FormTemplates xmlns="http://schemas.microsoft.com/sharepoint/v3/contenttype/forms">
-  <Display>DocumentLibraryForm</Display>
-  <Edit>DocumentLibraryForm</Edit>
-  <New>DocumentLibraryForm</New>
-</FormTemplates>
-</file>
-
-<file path=customXml/item4.xml><?xml version="1.0" encoding="utf-8"?>
 <ct:contentTypeSchema xmlns:ct="http://schemas.microsoft.com/office/2006/metadata/contentType" xmlns:ma="http://schemas.microsoft.com/office/2006/metadata/properties/metaAttributes" ct:_="" ma:_="" ma:contentTypeName="Document" ma:contentTypeID="0x0101006E1CE1E8EA63AA4999BA5B02EFAC962B" ma:contentTypeVersion="2" ma:contentTypeDescription="Create a new document." ma:contentTypeScope="" ma:versionID="e846130d4a1536bd21985d054a554cda">
   <xsd:schema xmlns:xsd="http://www.w3.org/2001/XMLSchema" xmlns:xs="http://www.w3.org/2001/XMLSchema" xmlns:p="http://schemas.microsoft.com/office/2006/metadata/properties" xmlns:ns2="c809249f-bf47-45af-bfdc-f4cb413905df" targetNamespace="http://schemas.microsoft.com/office/2006/metadata/properties" ma:root="true" ma:fieldsID="cc85685b413d027a20082bdf7d355bef" ns2:_="">
     <xsd:import namespace="c809249f-bf47-45af-bfdc-f4cb413905df"/>
@@ -11907,6 +11899,21 @@
 </ct:contentTypeSchema>
 </file>
 
+<file path=customXml/item3.xml><?xml version="1.0" encoding="utf-8"?>
+<?mso-contentType ?>
+<FormTemplates xmlns="http://schemas.microsoft.com/sharepoint/v3/contenttype/forms">
+  <Display>DocumentLibraryForm</Display>
+  <Edit>DocumentLibraryForm</Edit>
+  <New>DocumentLibraryForm</New>
+</FormTemplates>
+</file>
+
+<file path=customXml/item4.xml><?xml version="1.0" encoding="utf-8"?>
+<p:properties xmlns:p="http://schemas.microsoft.com/office/2006/metadata/properties" xmlns:xsi="http://www.w3.org/2001/XMLSchema-instance" xmlns:pc="http://schemas.microsoft.com/office/infopath/2007/PartnerControls">
+  <documentManagement/>
+</p:properties>
+</file>
+
 <file path=customXml/itemProps1.xml><?xml version="1.0" encoding="utf-8"?>
 <ds:datastoreItem xmlns:ds="http://schemas.openxmlformats.org/officeDocument/2006/customXml" ds:itemID="{765FEC69-B417-4A3A-B8F2-01425C708AC9}">
   <ds:schemaRefs>
@@ -11916,23 +11923,6 @@
 </file>
 
 <file path=customXml/itemProps2.xml><?xml version="1.0" encoding="utf-8"?>
-<ds:datastoreItem xmlns:ds="http://schemas.openxmlformats.org/officeDocument/2006/customXml" ds:itemID="{3C5C9790-35BD-4F6F-A52E-82092D0F9073}">
-  <ds:schemaRefs>
-    <ds:schemaRef ds:uri="http://schemas.microsoft.com/office/2006/metadata/properties"/>
-    <ds:schemaRef ds:uri="http://schemas.microsoft.com/office/infopath/2007/PartnerControls"/>
-  </ds:schemaRefs>
-</ds:datastoreItem>
-</file>
-
-<file path=customXml/itemProps3.xml><?xml version="1.0" encoding="utf-8"?>
-<ds:datastoreItem xmlns:ds="http://schemas.openxmlformats.org/officeDocument/2006/customXml" ds:itemID="{BB557C81-EA69-47BE-A07D-CA4CC19B63EC}">
-  <ds:schemaRefs>
-    <ds:schemaRef ds:uri="http://schemas.microsoft.com/sharepoint/v3/contenttype/forms"/>
-  </ds:schemaRefs>
-</ds:datastoreItem>
-</file>
-
-<file path=customXml/itemProps4.xml><?xml version="1.0" encoding="utf-8"?>
 <ds:datastoreItem xmlns:ds="http://schemas.openxmlformats.org/officeDocument/2006/customXml" ds:itemID="{95B1032C-33BD-463D-81F2-E49856AAA672}">
   <ds:schemaRefs>
     <ds:schemaRef ds:uri="http://schemas.microsoft.com/office/2006/metadata/contentType"/>
@@ -11948,4 +11938,21 @@
     <ds:schemaRef ds:uri="http://schemas.microsoft.com/internal/obd"/>
   </ds:schemaRefs>
 </ds:datastoreItem>
+</file>
+
+<file path=customXml/itemProps3.xml><?xml version="1.0" encoding="utf-8"?>
+<ds:datastoreItem xmlns:ds="http://schemas.openxmlformats.org/officeDocument/2006/customXml" ds:itemID="{BB557C81-EA69-47BE-A07D-CA4CC19B63EC}">
+  <ds:schemaRefs>
+    <ds:schemaRef ds:uri="http://schemas.microsoft.com/sharepoint/v3/contenttype/forms"/>
+  </ds:schemaRefs>
+</ds:datastoreItem>
+</file>
+
+<file path=customXml/itemProps4.xml><?xml version="1.0" encoding="utf-8"?>
+<ds:datastoreItem xmlns:ds="http://schemas.openxmlformats.org/officeDocument/2006/customXml" ds:itemID="{3C5C9790-35BD-4F6F-A52E-82092D0F9073}">
+  <ds:schemaRefs>
+    <ds:schemaRef ds:uri="http://schemas.microsoft.com/office/2006/metadata/properties"/>
+    <ds:schemaRef ds:uri="http://schemas.microsoft.com/office/infopath/2007/PartnerControls"/>
+  </ds:schemaRefs>
+</ds:datastoreItem>
 </file>
</xml_diff>

<commit_message>
Fix here and there
</commit_message>
<xml_diff>
--- a/docs/Báo cáo nhóm 10.docx
+++ b/docs/Báo cáo nhóm 10.docx
@@ -4008,6 +4008,13 @@
           <w:iCs/>
         </w:rPr>
         <w:t>.</w:t>
+      </w:r>
+      <w:r>
+        <w:rPr>
+          <w:i/>
+          <w:iCs/>
+        </w:rPr>
+        <w:t xml:space="preserve"> Vừa làm vừa chơi</w:t>
       </w:r>
     </w:p>
     <w:p>

</xml_diff>

<commit_message>
Change here and there
</commit_message>
<xml_diff>
--- a/docs/Báo cáo nhóm 10.docx
+++ b/docs/Báo cáo nhóm 10.docx
@@ -4008,13 +4008,6 @@
           <w:iCs/>
         </w:rPr>
         <w:t>.</w:t>
-      </w:r>
-      <w:r>
-        <w:rPr>
-          <w:i/>
-          <w:iCs/>
-        </w:rPr>
-        <w:t xml:space="preserve"> Vừa làm vừa chơi</w:t>
       </w:r>
     </w:p>
     <w:p>

</xml_diff>

<commit_message>
Adjust here and there
</commit_message>
<xml_diff>
--- a/docs/Báo cáo nhóm 10.docx
+++ b/docs/Báo cáo nhóm 10.docx
@@ -4008,6 +4008,13 @@
           <w:iCs/>
         </w:rPr>
         <w:t>.</w:t>
+      </w:r>
+      <w:r>
+        <w:rPr>
+          <w:i/>
+          <w:iCs/>
+        </w:rPr>
+        <w:t xml:space="preserve"> Em bị chó cắn</w:t>
       </w:r>
     </w:p>
     <w:p>

</xml_diff>

<commit_message>
Accidentally messed things up
</commit_message>
<xml_diff>
--- a/docs/Báo cáo nhóm 10.docx
+++ b/docs/Báo cáo nhóm 10.docx
@@ -4008,6 +4008,13 @@
           <w:iCs/>
         </w:rPr>
         <w:t>.</w:t>
+      </w:r>
+      <w:r>
+        <w:rPr>
+          <w:i/>
+          <w:iCs/>
+        </w:rPr>
+        <w:t xml:space="preserve"> HAu</w:t>
       </w:r>
     </w:p>
     <w:p>

</xml_diff>

<commit_message>
Ngoc Duc thong ke hop tac
</commit_message>
<xml_diff>
--- a/docs/Báo cáo nhóm 10.docx
+++ b/docs/Báo cáo nhóm 10.docx
@@ -4548,6 +4548,13 @@
         </w:rPr>
         <w:t>Số lượng collaborator tham dự (của dự án gốc)</w:t>
       </w:r>
+      <w:r>
+        <w:rPr>
+          <w:i/>
+          <w:iCs/>
+        </w:rPr>
+        <w:t>: 3</w:t>
+      </w:r>
     </w:p>
     <w:p>
       <w:pPr>
@@ -4567,6 +4574,13 @@
           <w:iCs/>
         </w:rPr>
         <w:t>Số lượt commit</w:t>
+      </w:r>
+      <w:r>
+        <w:rPr>
+          <w:i/>
+          <w:iCs/>
+        </w:rPr>
+        <w:t>: 15</w:t>
       </w:r>
     </w:p>
     <w:p>

</xml_diff>

<commit_message>
Ngoc Duc thong ke hop tac branch
</commit_message>
<xml_diff>
--- a/docs/Báo cáo nhóm 10.docx
+++ b/docs/Báo cáo nhóm 10.docx
@@ -4601,6 +4601,13 @@
           <w:iCs/>
         </w:rPr>
         <w:t>Số branch</w:t>
+      </w:r>
+      <w:r>
+        <w:rPr>
+          <w:i/>
+          <w:iCs/>
+        </w:rPr>
+        <w:t>: 20</w:t>
       </w:r>
     </w:p>
     <w:p>

</xml_diff>

<commit_message>
Ngoc Duc pham vi du an
</commit_message>
<xml_diff>
--- a/docs/Báo cáo nhóm 10.docx
+++ b/docs/Báo cáo nhóm 10.docx
@@ -4754,14 +4754,35 @@
           <w:i/>
           <w:iCs/>
         </w:rPr>
-        <w:t>Chạy được trên nền t</w:t>
-      </w:r>
-      <w:r>
-        <w:rPr>
-          <w:i/>
-          <w:iCs/>
-        </w:rPr>
-        <w:t>ảng nào, OS nào?...</w:t>
+        <w:t>Chạy được trên</w:t>
+      </w:r>
+      <w:r>
+        <w:rPr>
+          <w:i/>
+          <w:iCs/>
+        </w:rPr>
+        <w:t xml:space="preserve"> mọi</w:t>
+      </w:r>
+      <w:r>
+        <w:rPr>
+          <w:i/>
+          <w:iCs/>
+        </w:rPr>
+        <w:t xml:space="preserve"> nền t</w:t>
+      </w:r>
+      <w:r>
+        <w:rPr>
+          <w:i/>
+          <w:iCs/>
+        </w:rPr>
+        <w:t>ảng</w:t>
+      </w:r>
+      <w:r>
+        <w:rPr>
+          <w:i/>
+          <w:iCs/>
+        </w:rPr>
+        <w:t xml:space="preserve"> mà hỗ trợ Microsoft Temas.</w:t>
       </w:r>
     </w:p>
     <w:p>

</xml_diff>

<commit_message>
Ngoc Duc fix chinh ta
</commit_message>
<xml_diff>
--- a/docs/Báo cáo nhóm 10.docx
+++ b/docs/Báo cáo nhóm 10.docx
@@ -4252,6 +4252,13 @@
           <w:iCs/>
         </w:rPr>
         <w:t>Đứ</w:t>
+      </w:r>
+      <w:r>
+        <w:rPr>
+          <w:i/>
+          <w:iCs/>
+        </w:rPr>
+        <w:t>c</w:t>
       </w:r>
     </w:p>
     <w:p/>

</xml_diff>

<commit_message>
update Công cụ quản lý
</commit_message>
<xml_diff>
--- a/docs/Báo cáo nhóm 10.docx
+++ b/docs/Báo cáo nhóm 10.docx
@@ -6240,17 +6240,13 @@
         </w:rPr>
         <w:t xml:space="preserve"> </w:t>
       </w:r>
-      <w:hyperlink r:id="rId17" w:history="1">
-        <w:r>
-          <w:rPr>
-            <w:rStyle w:val="Hyperlink"/>
-            <w:i/>
-          </w:rPr>
-          <w:t>https://github.com/OfficeDev/microsoft-teams-apps-remotesupport</w:t>
-        </w:r>
-      </w:hyperlink>
+      <w:r>
+        <w:t>https://github.com/trianhvo/microsoft-teams-apps-remotesuppor</w:t>
+      </w:r>
+      <w:r>
+        <w:t>t</w:t>
+      </w:r>
     </w:p>
-    <w:p/>
     <w:p>
       <w:pPr>
         <w:pStyle w:val="Heading1"/>
@@ -7444,11 +7440,7 @@
         <w:t xml:space="preserve"> </w:t>
       </w:r>
       <w:r>
-        <w:t xml:space="preserve">Route incoming requests in real-time to a specific/Teams channel which allows the members of the </w:t>
-      </w:r>
-      <w:r>
-        <w:lastRenderedPageBreak/>
-        <w:t>channel an easy interface (a bot within their teams/channel) to:</w:t>
+        <w:t>Route incoming requests in real-time to a specific/Teams channel which allows the members of the channel an easy interface (a bot within their teams/channel) to:</w:t>
       </w:r>
     </w:p>
     <w:p>
@@ -7469,6 +7461,7 @@
           <w:i/>
           <w:iCs/>
         </w:rPr>
+        <w:lastRenderedPageBreak/>
         <w:t>Liệt</w:t>
       </w:r>
       <w:proofErr w:type="spellEnd"/>
@@ -10716,7 +10709,6 @@
       <w:bookmarkStart w:id="16" w:name="_Toc90500051"/>
       <w:proofErr w:type="spellStart"/>
       <w:r>
-        <w:lastRenderedPageBreak/>
         <w:t>Rủi</w:t>
       </w:r>
       <w:proofErr w:type="spellEnd"/>
@@ -10866,6 +10858,7 @@
           <w:i/>
           <w:iCs/>
         </w:rPr>
+        <w:lastRenderedPageBreak/>
         <w:t>Mô</w:t>
       </w:r>
       <w:proofErr w:type="spellEnd"/>
@@ -13000,7 +12993,6 @@
         <w:rPr>
           <w:i/>
         </w:rPr>
-        <w:lastRenderedPageBreak/>
         <w:t xml:space="preserve">Chi </w:t>
       </w:r>
       <w:proofErr w:type="spellStart"/>
@@ -13208,6 +13200,7 @@
       <w:bookmarkStart w:id="22" w:name="_Toc90500057"/>
       <w:proofErr w:type="spellStart"/>
       <w:r>
+        <w:lastRenderedPageBreak/>
         <w:t>Ước</w:t>
       </w:r>
       <w:proofErr w:type="spellEnd"/>
@@ -14480,12 +14473,12 @@
     </w:p>
     <w:p/>
     <w:sectPr>
-      <w:headerReference w:type="even" r:id="rId18"/>
-      <w:headerReference w:type="default" r:id="rId19"/>
-      <w:footerReference w:type="even" r:id="rId20"/>
-      <w:footerReference w:type="default" r:id="rId21"/>
-      <w:headerReference w:type="first" r:id="rId22"/>
-      <w:footerReference w:type="first" r:id="rId23"/>
+      <w:headerReference w:type="even" r:id="rId17"/>
+      <w:headerReference w:type="default" r:id="rId18"/>
+      <w:footerReference w:type="even" r:id="rId19"/>
+      <w:footerReference w:type="default" r:id="rId20"/>
+      <w:headerReference w:type="first" r:id="rId21"/>
+      <w:footerReference w:type="first" r:id="rId22"/>
       <w:footnotePr>
         <w:pos w:val="beneathText"/>
       </w:footnotePr>
@@ -19124,7 +19117,6 @@
   <w:style w:type="character" w:default="1" w:styleId="DefaultParagraphFont">
     <w:name w:val="Default Paragraph Font"/>
     <w:uiPriority w:val="1"/>
-    <w:semiHidden/>
     <w:unhideWhenUsed/>
   </w:style>
   <w:style w:type="table" w:default="1" w:styleId="TableNormal">

</xml_diff>

<commit_message>
thống kê mã nguồn
</commit_message>
<xml_diff>
--- a/docs/Báo cáo nhóm 10.docx
+++ b/docs/Báo cáo nhóm 10.docx
@@ -7372,350 +7372,1763 @@
     </w:p>
     <w:p>
       <w:pPr>
-        <w:pStyle w:val="HTMLPreformatted"/>
-        <w:numPr>
-          <w:ilvl w:val="0"/>
-          <w:numId w:val="40"/>
-        </w:numPr>
-        <w:rPr>
-          <w:rFonts w:ascii="Tahoma" w:hAnsi="Tahoma" w:cs="Tahoma"/>
-        </w:rPr>
-      </w:pPr>
-      <w:proofErr w:type="spellStart"/>
-      <w:r>
-        <w:rPr>
-          <w:rFonts w:ascii="Tahoma" w:hAnsi="Tahoma" w:cs="Tahoma"/>
-          <w:i/>
-          <w:iCs/>
-        </w:rPr>
-        <w:t>Khoảng</w:t>
-      </w:r>
-      <w:proofErr w:type="spellEnd"/>
-      <w:r>
-        <w:rPr>
-          <w:rFonts w:ascii="Tahoma" w:hAnsi="Tahoma" w:cs="Tahoma"/>
-          <w:i/>
-          <w:iCs/>
-        </w:rPr>
-        <w:t xml:space="preserve"> 5 </w:t>
-      </w:r>
-      <w:proofErr w:type="spellStart"/>
-      <w:r>
-        <w:rPr>
-          <w:rFonts w:ascii="Tahoma" w:hAnsi="Tahoma" w:cs="Tahoma"/>
-          <w:i/>
-          <w:iCs/>
-        </w:rPr>
-        <w:t>dòng</w:t>
-      </w:r>
-      <w:proofErr w:type="spellEnd"/>
-      <w:r>
-        <w:rPr>
-          <w:rFonts w:ascii="Tahoma" w:hAnsi="Tahoma" w:cs="Tahoma"/>
-          <w:i/>
-          <w:iCs/>
-        </w:rPr>
-        <w:t xml:space="preserve"> </w:t>
-      </w:r>
-      <w:proofErr w:type="spellStart"/>
-      <w:r>
-        <w:rPr>
-          <w:rFonts w:ascii="Tahoma" w:hAnsi="Tahoma" w:cs="Tahoma"/>
-          <w:i/>
-          <w:iCs/>
-        </w:rPr>
-        <w:t>về</w:t>
-      </w:r>
-      <w:proofErr w:type="spellEnd"/>
-      <w:r>
-        <w:rPr>
-          <w:rFonts w:ascii="Tahoma" w:hAnsi="Tahoma" w:cs="Tahoma"/>
-          <w:i/>
-          <w:iCs/>
-        </w:rPr>
-        <w:t xml:space="preserve"> ý </w:t>
-      </w:r>
-      <w:proofErr w:type="spellStart"/>
-      <w:r>
-        <w:rPr>
-          <w:rFonts w:ascii="Tahoma" w:hAnsi="Tahoma" w:cs="Tahoma"/>
-          <w:i/>
-          <w:iCs/>
-        </w:rPr>
-        <w:t>nghĩa</w:t>
-      </w:r>
-      <w:proofErr w:type="spellEnd"/>
-      <w:r>
-        <w:rPr>
-          <w:rFonts w:ascii="Tahoma" w:hAnsi="Tahoma" w:cs="Tahoma"/>
-          <w:i/>
-          <w:iCs/>
-        </w:rPr>
-        <w:t xml:space="preserve"> </w:t>
-      </w:r>
-      <w:proofErr w:type="spellStart"/>
-      <w:r>
-        <w:rPr>
-          <w:rFonts w:ascii="Tahoma" w:hAnsi="Tahoma" w:cs="Tahoma"/>
-          <w:i/>
-          <w:iCs/>
-        </w:rPr>
-        <w:t>sử</w:t>
-      </w:r>
-      <w:proofErr w:type="spellEnd"/>
-      <w:r>
-        <w:rPr>
-          <w:rFonts w:ascii="Tahoma" w:hAnsi="Tahoma" w:cs="Tahoma"/>
-          <w:i/>
-          <w:iCs/>
-        </w:rPr>
-        <w:t xml:space="preserve"> </w:t>
-      </w:r>
-      <w:proofErr w:type="spellStart"/>
-      <w:r>
-        <w:rPr>
-          <w:rFonts w:ascii="Tahoma" w:hAnsi="Tahoma" w:cs="Tahoma"/>
-          <w:i/>
-          <w:iCs/>
-        </w:rPr>
-        <w:t>dụng</w:t>
-      </w:r>
-      <w:proofErr w:type="spellEnd"/>
-      <w:r>
-        <w:rPr>
-          <w:rFonts w:ascii="Tahoma" w:hAnsi="Tahoma" w:cs="Tahoma"/>
-          <w:i/>
-          <w:iCs/>
-        </w:rPr>
-        <w:t xml:space="preserve"> </w:t>
-      </w:r>
-      <w:proofErr w:type="spellStart"/>
-      <w:r>
-        <w:rPr>
-          <w:rFonts w:ascii="Tahoma" w:hAnsi="Tahoma" w:cs="Tahoma"/>
-          <w:i/>
-          <w:iCs/>
-        </w:rPr>
-        <w:t>của</w:t>
-      </w:r>
-      <w:proofErr w:type="spellEnd"/>
-      <w:r>
-        <w:rPr>
-          <w:rFonts w:ascii="Tahoma" w:hAnsi="Tahoma" w:cs="Tahoma"/>
-          <w:i/>
-          <w:iCs/>
-        </w:rPr>
-        <w:t xml:space="preserve"> </w:t>
-      </w:r>
-      <w:proofErr w:type="spellStart"/>
-      <w:r>
-        <w:rPr>
-          <w:rFonts w:ascii="Tahoma" w:hAnsi="Tahoma" w:cs="Tahoma"/>
-          <w:i/>
-          <w:iCs/>
-        </w:rPr>
-        <w:t>mã</w:t>
-      </w:r>
-      <w:proofErr w:type="spellEnd"/>
-      <w:r>
-        <w:rPr>
-          <w:rFonts w:ascii="Tahoma" w:hAnsi="Tahoma" w:cs="Tahoma"/>
-          <w:i/>
-          <w:iCs/>
-        </w:rPr>
-        <w:t xml:space="preserve"> </w:t>
-      </w:r>
-      <w:proofErr w:type="spellStart"/>
-      <w:r>
-        <w:rPr>
-          <w:rFonts w:ascii="Tahoma" w:hAnsi="Tahoma" w:cs="Tahoma"/>
-          <w:i/>
-          <w:iCs/>
-        </w:rPr>
-        <w:t>nguồn</w:t>
-      </w:r>
-      <w:proofErr w:type="spellEnd"/>
-      <w:r>
-        <w:rPr>
-          <w:rFonts w:ascii="Tahoma" w:hAnsi="Tahoma" w:cs="Tahoma"/>
-          <w:i/>
-          <w:iCs/>
-        </w:rPr>
-        <w:t xml:space="preserve">: </w:t>
-      </w:r>
-      <w:r>
-        <w:rPr>
-          <w:rFonts w:ascii="Tahoma" w:hAnsi="Tahoma" w:cs="Tahoma"/>
-          <w:lang w:val="vi-VN"/>
-        </w:rPr>
-        <w:t>Hầu hết các tổ chức có một nhóm các cá nhân từ xa cung cấp hỗ trợ cho nhân viên trong toàn tổ chức thường được phân bổ theo địa lý. Hỗ trợ và cộng tác trong những trường hợp như vậy thường mang tính đặc biệt, không tối ưu và không hiệu quả. Các giải pháp đương nhiệm phổ biến bao gồm hộp thư đến email được chia sẻ nơi nhân viên gửi yêu cầu; một site SharePoint nơi các yêu cầu được gửi đi; gọi đến đường dây trợ giúp chuyên dụng, hệ thống nhắn tin dựa trên email hoặc trò chuyện với một nhân viên đầu mối chuyên dụng, v.v.</w:t>
-      </w:r>
-    </w:p>
-    <w:p>
-      <w:pPr>
-        <w:pStyle w:val="ListParagraph"/>
-        <w:ind w:left="720"/>
-        <w:rPr>
-          <w:i/>
-          <w:iCs/>
-        </w:rPr>
-      </w:pPr>
-    </w:p>
-    <w:p>
-      <w:pPr>
         <w:pStyle w:val="ListParagraph"/>
         <w:numPr>
           <w:ilvl w:val="0"/>
           <w:numId w:val="40"/>
         </w:numPr>
-        <w:rPr>
-          <w:i/>
-          <w:iCs/>
-        </w:rPr>
-      </w:pPr>
-      <w:proofErr w:type="spellStart"/>
-      <w:r>
-        <w:rPr>
-          <w:i/>
-          <w:iCs/>
-        </w:rPr>
-        <w:t>Liệt</w:t>
-      </w:r>
-      <w:proofErr w:type="spellEnd"/>
-      <w:r>
-        <w:rPr>
-          <w:i/>
-          <w:iCs/>
-        </w:rPr>
-        <w:t xml:space="preserve"> </w:t>
-      </w:r>
-      <w:proofErr w:type="spellStart"/>
-      <w:r>
-        <w:rPr>
-          <w:i/>
-          <w:iCs/>
-        </w:rPr>
-        <w:t>kê</w:t>
-      </w:r>
-      <w:proofErr w:type="spellEnd"/>
-      <w:r>
-        <w:rPr>
-          <w:i/>
-          <w:iCs/>
-        </w:rPr>
-        <w:t xml:space="preserve"> </w:t>
-      </w:r>
-      <w:proofErr w:type="spellStart"/>
-      <w:r>
-        <w:rPr>
-          <w:i/>
-          <w:iCs/>
-        </w:rPr>
-        <w:t>khoảng</w:t>
-      </w:r>
-      <w:proofErr w:type="spellEnd"/>
-      <w:r>
-        <w:rPr>
-          <w:i/>
-          <w:iCs/>
-        </w:rPr>
-        <w:t xml:space="preserve"> 3-5 </w:t>
-      </w:r>
-      <w:proofErr w:type="spellStart"/>
-      <w:r>
-        <w:rPr>
-          <w:i/>
-          <w:iCs/>
+        <w:jc w:val="left"/>
+        <w:rPr>
+          <w:rFonts w:ascii="Cambria" w:hAnsi="Cambria"/>
+          <w:sz w:val="24"/>
+          <w:szCs w:val="24"/>
+        </w:rPr>
+      </w:pPr>
+      <w:proofErr w:type="spellStart"/>
+      <w:r>
+        <w:rPr>
+          <w:rFonts w:ascii="Cambria" w:hAnsi="Cambria"/>
+          <w:sz w:val="24"/>
+          <w:szCs w:val="24"/>
+        </w:rPr>
+        <w:t>Thông</w:t>
+      </w:r>
+      <w:proofErr w:type="spellEnd"/>
+      <w:r>
+        <w:rPr>
+          <w:rFonts w:ascii="Cambria" w:hAnsi="Cambria"/>
+          <w:sz w:val="24"/>
+          <w:szCs w:val="24"/>
+        </w:rPr>
+        <w:t xml:space="preserve"> </w:t>
+      </w:r>
+      <w:proofErr w:type="spellStart"/>
+      <w:r>
+        <w:rPr>
+          <w:rFonts w:ascii="Cambria" w:hAnsi="Cambria"/>
+          <w:sz w:val="24"/>
+          <w:szCs w:val="24"/>
+        </w:rPr>
+        <w:t>thường</w:t>
+      </w:r>
+      <w:proofErr w:type="spellEnd"/>
+      <w:r>
+        <w:rPr>
+          <w:rFonts w:ascii="Cambria" w:hAnsi="Cambria"/>
+          <w:sz w:val="24"/>
+          <w:szCs w:val="24"/>
+        </w:rPr>
+        <w:t xml:space="preserve"> </w:t>
+      </w:r>
+      <w:proofErr w:type="spellStart"/>
+      <w:r>
+        <w:rPr>
+          <w:rFonts w:ascii="Cambria" w:hAnsi="Cambria"/>
+          <w:sz w:val="24"/>
+          <w:szCs w:val="24"/>
+        </w:rPr>
+        <w:t>các</w:t>
+      </w:r>
+      <w:proofErr w:type="spellEnd"/>
+      <w:r>
+        <w:rPr>
+          <w:rFonts w:ascii="Cambria" w:hAnsi="Cambria"/>
+          <w:sz w:val="24"/>
+          <w:szCs w:val="24"/>
+        </w:rPr>
+        <w:t xml:space="preserve"> </w:t>
+      </w:r>
+      <w:proofErr w:type="spellStart"/>
+      <w:r>
+        <w:rPr>
+          <w:rFonts w:ascii="Cambria" w:hAnsi="Cambria"/>
+          <w:sz w:val="24"/>
+          <w:szCs w:val="24"/>
+        </w:rPr>
+        <w:t>cơ</w:t>
+      </w:r>
+      <w:proofErr w:type="spellEnd"/>
+      <w:r>
+        <w:rPr>
+          <w:rFonts w:ascii="Cambria" w:hAnsi="Cambria"/>
+          <w:sz w:val="24"/>
+          <w:szCs w:val="24"/>
+        </w:rPr>
+        <w:t xml:space="preserve"> </w:t>
+      </w:r>
+      <w:proofErr w:type="spellStart"/>
+      <w:r>
+        <w:rPr>
+          <w:rFonts w:ascii="Cambria" w:hAnsi="Cambria"/>
+          <w:sz w:val="24"/>
+          <w:szCs w:val="24"/>
+        </w:rPr>
+        <w:t>quan</w:t>
+      </w:r>
+      <w:proofErr w:type="spellEnd"/>
+      <w:r>
+        <w:rPr>
+          <w:rFonts w:ascii="Cambria" w:hAnsi="Cambria"/>
+          <w:sz w:val="24"/>
+          <w:szCs w:val="24"/>
+        </w:rPr>
+        <w:t xml:space="preserve">, </w:t>
+      </w:r>
+      <w:proofErr w:type="spellStart"/>
+      <w:r>
+        <w:rPr>
+          <w:rFonts w:ascii="Cambria" w:hAnsi="Cambria"/>
+          <w:sz w:val="24"/>
+          <w:szCs w:val="24"/>
+        </w:rPr>
+        <w:t>tổ</w:t>
+      </w:r>
+      <w:proofErr w:type="spellEnd"/>
+      <w:r>
+        <w:rPr>
+          <w:rFonts w:ascii="Cambria" w:hAnsi="Cambria"/>
+          <w:sz w:val="24"/>
+          <w:szCs w:val="24"/>
+        </w:rPr>
+        <w:t xml:space="preserve"> </w:t>
+      </w:r>
+      <w:proofErr w:type="spellStart"/>
+      <w:r>
+        <w:rPr>
+          <w:rFonts w:ascii="Cambria" w:hAnsi="Cambria"/>
+          <w:sz w:val="24"/>
+          <w:szCs w:val="24"/>
+        </w:rPr>
+        <w:t>chức</w:t>
+      </w:r>
+      <w:proofErr w:type="spellEnd"/>
+      <w:r>
+        <w:rPr>
+          <w:rFonts w:ascii="Cambria" w:hAnsi="Cambria"/>
+          <w:sz w:val="24"/>
+          <w:szCs w:val="24"/>
+        </w:rPr>
+        <w:t xml:space="preserve"> </w:t>
+      </w:r>
+      <w:proofErr w:type="spellStart"/>
+      <w:r>
+        <w:rPr>
+          <w:rFonts w:ascii="Cambria" w:hAnsi="Cambria"/>
+          <w:sz w:val="24"/>
+          <w:szCs w:val="24"/>
+        </w:rPr>
+        <w:t>có</w:t>
+      </w:r>
+      <w:proofErr w:type="spellEnd"/>
+      <w:r>
+        <w:rPr>
+          <w:rFonts w:ascii="Cambria" w:hAnsi="Cambria"/>
+          <w:sz w:val="24"/>
+          <w:szCs w:val="24"/>
+        </w:rPr>
+        <w:t xml:space="preserve"> </w:t>
+      </w:r>
+      <w:proofErr w:type="spellStart"/>
+      <w:r>
+        <w:rPr>
+          <w:rFonts w:ascii="Cambria" w:hAnsi="Cambria"/>
+          <w:sz w:val="24"/>
+          <w:szCs w:val="24"/>
+        </w:rPr>
+        <w:t>các</w:t>
+      </w:r>
+      <w:proofErr w:type="spellEnd"/>
+      <w:r>
+        <w:rPr>
+          <w:rFonts w:ascii="Cambria" w:hAnsi="Cambria"/>
+          <w:sz w:val="24"/>
+          <w:szCs w:val="24"/>
+        </w:rPr>
+        <w:t xml:space="preserve"> </w:t>
+      </w:r>
+      <w:proofErr w:type="spellStart"/>
+      <w:r>
+        <w:rPr>
+          <w:rFonts w:ascii="Cambria" w:hAnsi="Cambria"/>
+          <w:sz w:val="24"/>
+          <w:szCs w:val="24"/>
+        </w:rPr>
+        <w:t>đội</w:t>
+      </w:r>
+      <w:proofErr w:type="spellEnd"/>
+      <w:r>
+        <w:rPr>
+          <w:rFonts w:ascii="Cambria" w:hAnsi="Cambria"/>
+          <w:sz w:val="24"/>
+          <w:szCs w:val="24"/>
+        </w:rPr>
+        <w:t xml:space="preserve"> </w:t>
+      </w:r>
+      <w:proofErr w:type="spellStart"/>
+      <w:r>
+        <w:rPr>
+          <w:rFonts w:ascii="Cambria" w:hAnsi="Cambria"/>
+          <w:sz w:val="24"/>
+          <w:szCs w:val="24"/>
+        </w:rPr>
+        <w:t>ngũ</w:t>
+      </w:r>
+      <w:proofErr w:type="spellEnd"/>
+      <w:r>
+        <w:rPr>
+          <w:rFonts w:ascii="Cambria" w:hAnsi="Cambria"/>
+          <w:sz w:val="24"/>
+          <w:szCs w:val="24"/>
+        </w:rPr>
+        <w:t xml:space="preserve"> </w:t>
+      </w:r>
+      <w:proofErr w:type="spellStart"/>
+      <w:r>
+        <w:rPr>
+          <w:rFonts w:ascii="Cambria" w:hAnsi="Cambria"/>
+          <w:sz w:val="24"/>
+          <w:szCs w:val="24"/>
+        </w:rPr>
+        <w:t>hỗ</w:t>
+      </w:r>
+      <w:proofErr w:type="spellEnd"/>
+      <w:r>
+        <w:rPr>
+          <w:rFonts w:ascii="Cambria" w:hAnsi="Cambria"/>
+          <w:sz w:val="24"/>
+          <w:szCs w:val="24"/>
+        </w:rPr>
+        <w:t xml:space="preserve"> </w:t>
+      </w:r>
+      <w:proofErr w:type="spellStart"/>
+      <w:r>
+        <w:rPr>
+          <w:rFonts w:ascii="Cambria" w:hAnsi="Cambria"/>
+          <w:sz w:val="24"/>
+          <w:szCs w:val="24"/>
+        </w:rPr>
+        <w:t>trợ</w:t>
+      </w:r>
+      <w:proofErr w:type="spellEnd"/>
+      <w:r>
+        <w:rPr>
+          <w:rFonts w:ascii="Cambria" w:hAnsi="Cambria"/>
+          <w:sz w:val="24"/>
+          <w:szCs w:val="24"/>
+        </w:rPr>
+        <w:t xml:space="preserve"> </w:t>
+      </w:r>
+      <w:proofErr w:type="spellStart"/>
+      <w:r>
+        <w:rPr>
+          <w:rFonts w:ascii="Cambria" w:hAnsi="Cambria"/>
+          <w:sz w:val="24"/>
+          <w:szCs w:val="24"/>
+        </w:rPr>
+        <w:t>từ</w:t>
+      </w:r>
+      <w:proofErr w:type="spellEnd"/>
+      <w:r>
+        <w:rPr>
+          <w:rFonts w:ascii="Cambria" w:hAnsi="Cambria"/>
+          <w:sz w:val="24"/>
+          <w:szCs w:val="24"/>
+        </w:rPr>
+        <w:t xml:space="preserve"> </w:t>
+      </w:r>
+      <w:proofErr w:type="spellStart"/>
+      <w:r>
+        <w:rPr>
+          <w:rFonts w:ascii="Cambria" w:hAnsi="Cambria"/>
+          <w:sz w:val="24"/>
+          <w:szCs w:val="24"/>
+        </w:rPr>
+        <w:t>xa</w:t>
+      </w:r>
+      <w:proofErr w:type="spellEnd"/>
+      <w:r>
+        <w:rPr>
+          <w:rFonts w:ascii="Cambria" w:hAnsi="Cambria"/>
+          <w:sz w:val="24"/>
+          <w:szCs w:val="24"/>
+        </w:rPr>
+        <w:t xml:space="preserve"> </w:t>
+      </w:r>
+      <w:proofErr w:type="spellStart"/>
+      <w:r>
+        <w:rPr>
+          <w:rFonts w:ascii="Cambria" w:hAnsi="Cambria"/>
+          <w:sz w:val="24"/>
+          <w:szCs w:val="24"/>
+        </w:rPr>
+        <w:t>được</w:t>
+      </w:r>
+      <w:proofErr w:type="spellEnd"/>
+      <w:r>
+        <w:rPr>
+          <w:rFonts w:ascii="Cambria" w:hAnsi="Cambria"/>
+          <w:sz w:val="24"/>
+          <w:szCs w:val="24"/>
+        </w:rPr>
+        <w:t xml:space="preserve"> </w:t>
+      </w:r>
+      <w:proofErr w:type="spellStart"/>
+      <w:r>
+        <w:rPr>
+          <w:rFonts w:ascii="Cambria" w:hAnsi="Cambria"/>
+          <w:sz w:val="24"/>
+          <w:szCs w:val="24"/>
+        </w:rPr>
+        <w:t>phân</w:t>
+      </w:r>
+      <w:proofErr w:type="spellEnd"/>
+      <w:r>
+        <w:rPr>
+          <w:rFonts w:ascii="Cambria" w:hAnsi="Cambria"/>
+          <w:sz w:val="24"/>
+          <w:szCs w:val="24"/>
+        </w:rPr>
+        <w:t xml:space="preserve"> </w:t>
+      </w:r>
+      <w:proofErr w:type="spellStart"/>
+      <w:r>
+        <w:rPr>
+          <w:rFonts w:ascii="Cambria" w:hAnsi="Cambria"/>
+          <w:sz w:val="24"/>
+          <w:szCs w:val="24"/>
+        </w:rPr>
+        <w:t>bổ</w:t>
+      </w:r>
+      <w:proofErr w:type="spellEnd"/>
+      <w:r>
+        <w:rPr>
+          <w:rFonts w:ascii="Cambria" w:hAnsi="Cambria"/>
+          <w:sz w:val="24"/>
+          <w:szCs w:val="24"/>
+        </w:rPr>
+        <w:t xml:space="preserve"> ở </w:t>
+      </w:r>
+      <w:proofErr w:type="spellStart"/>
+      <w:r>
+        <w:rPr>
+          <w:rFonts w:ascii="Cambria" w:hAnsi="Cambria"/>
+          <w:sz w:val="24"/>
+          <w:szCs w:val="24"/>
+        </w:rPr>
+        <w:t>nhiều</w:t>
+      </w:r>
+      <w:proofErr w:type="spellEnd"/>
+      <w:r>
+        <w:rPr>
+          <w:rFonts w:ascii="Cambria" w:hAnsi="Cambria"/>
+          <w:sz w:val="24"/>
+          <w:szCs w:val="24"/>
+        </w:rPr>
+        <w:t xml:space="preserve"> </w:t>
+      </w:r>
+      <w:proofErr w:type="spellStart"/>
+      <w:r>
+        <w:rPr>
+          <w:rFonts w:ascii="Cambria" w:hAnsi="Cambria"/>
+          <w:sz w:val="24"/>
+          <w:szCs w:val="24"/>
+        </w:rPr>
+        <w:t>vị</w:t>
+      </w:r>
+      <w:proofErr w:type="spellEnd"/>
+      <w:r>
+        <w:rPr>
+          <w:rFonts w:ascii="Cambria" w:hAnsi="Cambria"/>
+          <w:sz w:val="24"/>
+          <w:szCs w:val="24"/>
+        </w:rPr>
+        <w:t xml:space="preserve"> </w:t>
+      </w:r>
+      <w:proofErr w:type="spellStart"/>
+      <w:r>
+        <w:rPr>
+          <w:rFonts w:ascii="Cambria" w:hAnsi="Cambria"/>
+          <w:sz w:val="24"/>
+          <w:szCs w:val="24"/>
+        </w:rPr>
+        <w:t>trí</w:t>
+      </w:r>
+      <w:proofErr w:type="spellEnd"/>
+      <w:r>
+        <w:rPr>
+          <w:rFonts w:ascii="Cambria" w:hAnsi="Cambria"/>
+          <w:sz w:val="24"/>
+          <w:szCs w:val="24"/>
+        </w:rPr>
+        <w:t xml:space="preserve"> </w:t>
+      </w:r>
+      <w:proofErr w:type="spellStart"/>
+      <w:r>
+        <w:rPr>
+          <w:rFonts w:ascii="Cambria" w:hAnsi="Cambria"/>
+          <w:sz w:val="24"/>
+          <w:szCs w:val="24"/>
+        </w:rPr>
+        <w:t>địa</w:t>
+      </w:r>
+      <w:proofErr w:type="spellEnd"/>
+      <w:r>
+        <w:rPr>
+          <w:rFonts w:ascii="Cambria" w:hAnsi="Cambria"/>
+          <w:sz w:val="24"/>
+          <w:szCs w:val="24"/>
+        </w:rPr>
+        <w:t xml:space="preserve"> </w:t>
+      </w:r>
+      <w:proofErr w:type="spellStart"/>
+      <w:r>
+        <w:rPr>
+          <w:rFonts w:ascii="Cambria" w:hAnsi="Cambria"/>
+          <w:sz w:val="24"/>
+          <w:szCs w:val="24"/>
+        </w:rPr>
+        <w:t>lý</w:t>
+      </w:r>
+      <w:proofErr w:type="spellEnd"/>
+      <w:r>
+        <w:rPr>
+          <w:rFonts w:ascii="Cambria" w:hAnsi="Cambria"/>
+          <w:sz w:val="24"/>
+          <w:szCs w:val="24"/>
+        </w:rPr>
+        <w:t xml:space="preserve"> </w:t>
+      </w:r>
+      <w:proofErr w:type="spellStart"/>
+      <w:r>
+        <w:rPr>
+          <w:rFonts w:ascii="Cambria" w:hAnsi="Cambria"/>
+          <w:sz w:val="24"/>
+          <w:szCs w:val="24"/>
+        </w:rPr>
+        <w:t>và</w:t>
+      </w:r>
+      <w:proofErr w:type="spellEnd"/>
+      <w:r>
+        <w:rPr>
+          <w:rFonts w:ascii="Cambria" w:hAnsi="Cambria"/>
+          <w:sz w:val="24"/>
+          <w:szCs w:val="24"/>
+        </w:rPr>
+        <w:t xml:space="preserve"> </w:t>
+      </w:r>
+      <w:proofErr w:type="spellStart"/>
+      <w:r>
+        <w:rPr>
+          <w:rFonts w:ascii="Cambria" w:hAnsi="Cambria"/>
+          <w:sz w:val="24"/>
+          <w:szCs w:val="24"/>
+        </w:rPr>
+        <w:t>thường</w:t>
+      </w:r>
+      <w:proofErr w:type="spellEnd"/>
+      <w:r>
+        <w:rPr>
+          <w:rFonts w:ascii="Cambria" w:hAnsi="Cambria"/>
+          <w:sz w:val="24"/>
+          <w:szCs w:val="24"/>
+        </w:rPr>
+        <w:t xml:space="preserve"> </w:t>
+      </w:r>
+      <w:proofErr w:type="spellStart"/>
+      <w:r>
+        <w:rPr>
+          <w:rFonts w:ascii="Cambria" w:hAnsi="Cambria"/>
+          <w:sz w:val="24"/>
+          <w:szCs w:val="24"/>
+        </w:rPr>
+        <w:t>không</w:t>
+      </w:r>
+      <w:proofErr w:type="spellEnd"/>
+      <w:r>
+        <w:rPr>
+          <w:rFonts w:ascii="Cambria" w:hAnsi="Cambria"/>
+          <w:sz w:val="24"/>
+          <w:szCs w:val="24"/>
+        </w:rPr>
+        <w:t xml:space="preserve"> </w:t>
+      </w:r>
+      <w:proofErr w:type="spellStart"/>
+      <w:r>
+        <w:rPr>
+          <w:rFonts w:ascii="Cambria" w:hAnsi="Cambria"/>
+          <w:sz w:val="24"/>
+          <w:szCs w:val="24"/>
+        </w:rPr>
+        <w:t>có</w:t>
+      </w:r>
+      <w:proofErr w:type="spellEnd"/>
+      <w:r>
+        <w:rPr>
+          <w:rFonts w:ascii="Cambria" w:hAnsi="Cambria"/>
+          <w:sz w:val="24"/>
+          <w:szCs w:val="24"/>
+        </w:rPr>
+        <w:t xml:space="preserve"> </w:t>
+      </w:r>
+      <w:proofErr w:type="spellStart"/>
+      <w:r>
+        <w:rPr>
+          <w:rFonts w:ascii="Cambria" w:hAnsi="Cambria"/>
+          <w:sz w:val="24"/>
+          <w:szCs w:val="24"/>
+        </w:rPr>
+        <w:t>quyền</w:t>
+      </w:r>
+      <w:proofErr w:type="spellEnd"/>
+      <w:r>
+        <w:rPr>
+          <w:rFonts w:ascii="Cambria" w:hAnsi="Cambria"/>
+          <w:sz w:val="24"/>
+          <w:szCs w:val="24"/>
+        </w:rPr>
+        <w:t xml:space="preserve"> </w:t>
+      </w:r>
+      <w:proofErr w:type="spellStart"/>
+      <w:r>
+        <w:rPr>
+          <w:rFonts w:ascii="Cambria" w:hAnsi="Cambria"/>
+          <w:sz w:val="24"/>
+          <w:szCs w:val="24"/>
+        </w:rPr>
+        <w:t>truy</w:t>
+      </w:r>
+      <w:proofErr w:type="spellEnd"/>
+      <w:r>
+        <w:rPr>
+          <w:rFonts w:ascii="Cambria" w:hAnsi="Cambria"/>
+          <w:sz w:val="24"/>
+          <w:szCs w:val="24"/>
+        </w:rPr>
+        <w:t xml:space="preserve"> </w:t>
+      </w:r>
+      <w:proofErr w:type="spellStart"/>
+      <w:r>
+        <w:rPr>
+          <w:rFonts w:ascii="Cambria" w:hAnsi="Cambria"/>
+          <w:sz w:val="24"/>
+          <w:szCs w:val="24"/>
+        </w:rPr>
+        <w:t>cập</w:t>
+      </w:r>
+      <w:proofErr w:type="spellEnd"/>
+      <w:r>
+        <w:rPr>
+          <w:rFonts w:ascii="Cambria" w:hAnsi="Cambria"/>
+          <w:sz w:val="24"/>
+          <w:szCs w:val="24"/>
+        </w:rPr>
+        <w:t xml:space="preserve"> </w:t>
+      </w:r>
+      <w:proofErr w:type="spellStart"/>
+      <w:r>
+        <w:rPr>
+          <w:rFonts w:ascii="Cambria" w:hAnsi="Cambria"/>
+          <w:sz w:val="24"/>
+          <w:szCs w:val="24"/>
+        </w:rPr>
+        <w:t>vào</w:t>
+      </w:r>
+      <w:proofErr w:type="spellEnd"/>
+      <w:r>
+        <w:rPr>
+          <w:rFonts w:ascii="Cambria" w:hAnsi="Cambria"/>
+          <w:sz w:val="24"/>
+          <w:szCs w:val="24"/>
+        </w:rPr>
+        <w:t xml:space="preserve"> </w:t>
+      </w:r>
+      <w:proofErr w:type="spellStart"/>
+      <w:r>
+        <w:rPr>
+          <w:rFonts w:ascii="Cambria" w:hAnsi="Cambria"/>
+          <w:sz w:val="24"/>
+          <w:szCs w:val="24"/>
+        </w:rPr>
+        <w:t>máy</w:t>
+      </w:r>
+      <w:proofErr w:type="spellEnd"/>
+      <w:r>
+        <w:rPr>
+          <w:rFonts w:ascii="Cambria" w:hAnsi="Cambria"/>
+          <w:sz w:val="24"/>
+          <w:szCs w:val="24"/>
+        </w:rPr>
+        <w:t xml:space="preserve"> </w:t>
+      </w:r>
+      <w:proofErr w:type="spellStart"/>
+      <w:r>
+        <w:rPr>
+          <w:rFonts w:ascii="Cambria" w:hAnsi="Cambria"/>
+          <w:sz w:val="24"/>
+          <w:szCs w:val="24"/>
         </w:rPr>
         <w:t>tính</w:t>
       </w:r>
       <w:proofErr w:type="spellEnd"/>
       <w:r>
         <w:rPr>
-          <w:i/>
-          <w:iCs/>
-        </w:rPr>
-        <w:t xml:space="preserve"> </w:t>
-      </w:r>
-      <w:proofErr w:type="spellStart"/>
-      <w:r>
-        <w:rPr>
-          <w:i/>
-          <w:iCs/>
-        </w:rPr>
-        <w:t>năng</w:t>
-      </w:r>
-      <w:proofErr w:type="spellEnd"/>
-      <w:r>
-        <w:rPr>
-          <w:i/>
-          <w:iCs/>
-        </w:rPr>
-        <w:t xml:space="preserve"> </w:t>
-      </w:r>
-      <w:proofErr w:type="spellStart"/>
-      <w:r>
-        <w:rPr>
-          <w:i/>
-          <w:iCs/>
-        </w:rPr>
-        <w:t>cơ</w:t>
-      </w:r>
-      <w:proofErr w:type="spellEnd"/>
-      <w:r>
-        <w:rPr>
-          <w:i/>
-          <w:iCs/>
-        </w:rPr>
-        <w:t xml:space="preserve"> </w:t>
-      </w:r>
-      <w:proofErr w:type="spellStart"/>
-      <w:r>
-        <w:rPr>
-          <w:i/>
-          <w:iCs/>
-        </w:rPr>
-        <w:t>bản</w:t>
-      </w:r>
-      <w:proofErr w:type="spellEnd"/>
-      <w:r>
-        <w:rPr>
-          <w:i/>
-          <w:iCs/>
-        </w:rPr>
-        <w:t xml:space="preserve">: </w:t>
-      </w:r>
-      <w:r>
-        <w:t>Submit requests for support,</w:t>
-      </w:r>
-      <w:r>
-        <w:t xml:space="preserve"> </w:t>
-      </w:r>
-      <w:r>
-        <w:t>Edit/withdraw request,</w:t>
-      </w:r>
-      <w:r>
-        <w:t xml:space="preserve"> </w:t>
-      </w:r>
-      <w:proofErr w:type="gramStart"/>
-      <w:r>
-        <w:t>Notify</w:t>
-      </w:r>
-      <w:proofErr w:type="gramEnd"/>
-      <w:r>
-        <w:t xml:space="preserve"> end users about the status of their request,</w:t>
-      </w:r>
-      <w:r>
-        <w:t xml:space="preserve"> </w:t>
-      </w:r>
-      <w:r>
-        <w:t>Escalate to a group chat that connects them immediately with an expert allowing real time video/screen-sharing ability,</w:t>
-      </w:r>
-      <w:r>
-        <w:t xml:space="preserve"> </w:t>
-      </w:r>
-      <w:r>
-        <w:t>Route incoming requests in real-time to a specific/Teams channel which allows the members of the channel an easy interface (a bot within their teams/channel) to:</w:t>
+          <w:rFonts w:ascii="Cambria" w:hAnsi="Cambria"/>
+          <w:sz w:val="24"/>
+          <w:szCs w:val="24"/>
+        </w:rPr>
+        <w:t xml:space="preserve"> </w:t>
+      </w:r>
+      <w:proofErr w:type="spellStart"/>
+      <w:r>
+        <w:rPr>
+          <w:rFonts w:ascii="Cambria" w:hAnsi="Cambria"/>
+          <w:sz w:val="24"/>
+          <w:szCs w:val="24"/>
+        </w:rPr>
+        <w:t>để</w:t>
+      </w:r>
+      <w:proofErr w:type="spellEnd"/>
+      <w:r>
+        <w:rPr>
+          <w:rFonts w:ascii="Cambria" w:hAnsi="Cambria"/>
+          <w:sz w:val="24"/>
+          <w:szCs w:val="24"/>
+        </w:rPr>
+        <w:t xml:space="preserve"> </w:t>
+      </w:r>
+      <w:proofErr w:type="spellStart"/>
+      <w:r>
+        <w:rPr>
+          <w:rFonts w:ascii="Cambria" w:hAnsi="Cambria"/>
+          <w:sz w:val="24"/>
+          <w:szCs w:val="24"/>
+        </w:rPr>
+        <w:t>bàn</w:t>
+      </w:r>
+      <w:proofErr w:type="spellEnd"/>
+      <w:r>
+        <w:rPr>
+          <w:rFonts w:ascii="Cambria" w:hAnsi="Cambria"/>
+          <w:sz w:val="24"/>
+          <w:szCs w:val="24"/>
+        </w:rPr>
+        <w:t xml:space="preserve">. </w:t>
+      </w:r>
+      <w:proofErr w:type="spellStart"/>
+      <w:r>
+        <w:rPr>
+          <w:rFonts w:ascii="Cambria" w:hAnsi="Cambria"/>
+          <w:sz w:val="24"/>
+          <w:szCs w:val="24"/>
+        </w:rPr>
+        <w:t>Việc</w:t>
+      </w:r>
+      <w:proofErr w:type="spellEnd"/>
+      <w:r>
+        <w:rPr>
+          <w:rFonts w:ascii="Cambria" w:hAnsi="Cambria"/>
+          <w:sz w:val="24"/>
+          <w:szCs w:val="24"/>
+        </w:rPr>
+        <w:t xml:space="preserve"> </w:t>
+      </w:r>
+      <w:proofErr w:type="spellStart"/>
+      <w:r>
+        <w:rPr>
+          <w:rFonts w:ascii="Cambria" w:hAnsi="Cambria"/>
+          <w:sz w:val="24"/>
+          <w:szCs w:val="24"/>
+        </w:rPr>
+        <w:t>hỗ</w:t>
+      </w:r>
+      <w:proofErr w:type="spellEnd"/>
+      <w:r>
+        <w:rPr>
+          <w:rFonts w:ascii="Cambria" w:hAnsi="Cambria"/>
+          <w:sz w:val="24"/>
+          <w:szCs w:val="24"/>
+        </w:rPr>
+        <w:t xml:space="preserve"> </w:t>
+      </w:r>
+      <w:proofErr w:type="spellStart"/>
+      <w:r>
+        <w:rPr>
+          <w:rFonts w:ascii="Cambria" w:hAnsi="Cambria"/>
+          <w:sz w:val="24"/>
+          <w:szCs w:val="24"/>
+        </w:rPr>
+        <w:t>trợ</w:t>
+      </w:r>
+      <w:proofErr w:type="spellEnd"/>
+      <w:r>
+        <w:rPr>
+          <w:rFonts w:ascii="Cambria" w:hAnsi="Cambria"/>
+          <w:sz w:val="24"/>
+          <w:szCs w:val="24"/>
+        </w:rPr>
+        <w:t xml:space="preserve"> </w:t>
+      </w:r>
+      <w:proofErr w:type="spellStart"/>
+      <w:r>
+        <w:rPr>
+          <w:rFonts w:ascii="Cambria" w:hAnsi="Cambria"/>
+          <w:sz w:val="24"/>
+          <w:szCs w:val="24"/>
+        </w:rPr>
+        <w:t>và</w:t>
+      </w:r>
+      <w:proofErr w:type="spellEnd"/>
+      <w:r>
+        <w:rPr>
+          <w:rFonts w:ascii="Cambria" w:hAnsi="Cambria"/>
+          <w:sz w:val="24"/>
+          <w:szCs w:val="24"/>
+        </w:rPr>
+        <w:t xml:space="preserve"> </w:t>
+      </w:r>
+      <w:proofErr w:type="spellStart"/>
+      <w:r>
+        <w:rPr>
+          <w:rFonts w:ascii="Cambria" w:hAnsi="Cambria"/>
+          <w:sz w:val="24"/>
+          <w:szCs w:val="24"/>
+        </w:rPr>
+        <w:t>cộng</w:t>
+      </w:r>
+      <w:proofErr w:type="spellEnd"/>
+      <w:r>
+        <w:rPr>
+          <w:rFonts w:ascii="Cambria" w:hAnsi="Cambria"/>
+          <w:sz w:val="24"/>
+          <w:szCs w:val="24"/>
+        </w:rPr>
+        <w:t xml:space="preserve"> </w:t>
+      </w:r>
+      <w:proofErr w:type="spellStart"/>
+      <w:r>
+        <w:rPr>
+          <w:rFonts w:ascii="Cambria" w:hAnsi="Cambria"/>
+          <w:sz w:val="24"/>
+          <w:szCs w:val="24"/>
+        </w:rPr>
+        <w:t>tác</w:t>
+      </w:r>
+      <w:proofErr w:type="spellEnd"/>
+      <w:r>
+        <w:rPr>
+          <w:rFonts w:ascii="Cambria" w:hAnsi="Cambria"/>
+          <w:sz w:val="24"/>
+          <w:szCs w:val="24"/>
+        </w:rPr>
+        <w:t xml:space="preserve"> </w:t>
+      </w:r>
+      <w:proofErr w:type="spellStart"/>
+      <w:r>
+        <w:rPr>
+          <w:rFonts w:ascii="Cambria" w:hAnsi="Cambria"/>
+          <w:sz w:val="24"/>
+          <w:szCs w:val="24"/>
+        </w:rPr>
+        <w:t>như</w:t>
+      </w:r>
+      <w:proofErr w:type="spellEnd"/>
+      <w:r>
+        <w:rPr>
+          <w:rFonts w:ascii="Cambria" w:hAnsi="Cambria"/>
+          <w:sz w:val="24"/>
+          <w:szCs w:val="24"/>
+        </w:rPr>
+        <w:t xml:space="preserve"> </w:t>
+      </w:r>
+      <w:proofErr w:type="spellStart"/>
+      <w:r>
+        <w:rPr>
+          <w:rFonts w:ascii="Cambria" w:hAnsi="Cambria"/>
+          <w:sz w:val="24"/>
+          <w:szCs w:val="24"/>
+        </w:rPr>
+        <w:t>vậy</w:t>
+      </w:r>
+      <w:proofErr w:type="spellEnd"/>
+      <w:r>
+        <w:rPr>
+          <w:rFonts w:ascii="Cambria" w:hAnsi="Cambria"/>
+          <w:sz w:val="24"/>
+          <w:szCs w:val="24"/>
+        </w:rPr>
+        <w:t xml:space="preserve"> </w:t>
+      </w:r>
+      <w:proofErr w:type="spellStart"/>
+      <w:r>
+        <w:rPr>
+          <w:rFonts w:ascii="Cambria" w:hAnsi="Cambria"/>
+          <w:sz w:val="24"/>
+          <w:szCs w:val="24"/>
+        </w:rPr>
+        <w:t>sẽ</w:t>
+      </w:r>
+      <w:proofErr w:type="spellEnd"/>
+      <w:r>
+        <w:rPr>
+          <w:rFonts w:ascii="Cambria" w:hAnsi="Cambria"/>
+          <w:sz w:val="24"/>
+          <w:szCs w:val="24"/>
+        </w:rPr>
+        <w:t xml:space="preserve"> </w:t>
+      </w:r>
+      <w:proofErr w:type="spellStart"/>
+      <w:r>
+        <w:rPr>
+          <w:rFonts w:ascii="Cambria" w:hAnsi="Cambria"/>
+          <w:sz w:val="24"/>
+          <w:szCs w:val="24"/>
+        </w:rPr>
+        <w:t>mang</w:t>
+      </w:r>
+      <w:proofErr w:type="spellEnd"/>
+      <w:r>
+        <w:rPr>
+          <w:rFonts w:ascii="Cambria" w:hAnsi="Cambria"/>
+          <w:sz w:val="24"/>
+          <w:szCs w:val="24"/>
+        </w:rPr>
+        <w:t xml:space="preserve"> </w:t>
+      </w:r>
+      <w:proofErr w:type="spellStart"/>
+      <w:r>
+        <w:rPr>
+          <w:rFonts w:ascii="Cambria" w:hAnsi="Cambria"/>
+          <w:sz w:val="24"/>
+          <w:szCs w:val="24"/>
+        </w:rPr>
+        <w:t>tính</w:t>
+      </w:r>
+      <w:proofErr w:type="spellEnd"/>
+      <w:r>
+        <w:rPr>
+          <w:rFonts w:ascii="Cambria" w:hAnsi="Cambria"/>
+          <w:sz w:val="24"/>
+          <w:szCs w:val="24"/>
+        </w:rPr>
+        <w:t xml:space="preserve"> </w:t>
+      </w:r>
+      <w:proofErr w:type="spellStart"/>
+      <w:r>
+        <w:rPr>
+          <w:rFonts w:ascii="Cambria" w:hAnsi="Cambria"/>
+          <w:sz w:val="24"/>
+          <w:szCs w:val="24"/>
+        </w:rPr>
+        <w:t>đặc</w:t>
+      </w:r>
+      <w:proofErr w:type="spellEnd"/>
+      <w:r>
+        <w:rPr>
+          <w:rFonts w:ascii="Cambria" w:hAnsi="Cambria"/>
+          <w:sz w:val="24"/>
+          <w:szCs w:val="24"/>
+        </w:rPr>
+        <w:t xml:space="preserve"> </w:t>
+      </w:r>
+      <w:proofErr w:type="spellStart"/>
+      <w:r>
+        <w:rPr>
+          <w:rFonts w:ascii="Cambria" w:hAnsi="Cambria"/>
+          <w:sz w:val="24"/>
+          <w:szCs w:val="24"/>
+        </w:rPr>
+        <w:t>biệt</w:t>
+      </w:r>
+      <w:proofErr w:type="spellEnd"/>
+      <w:r>
+        <w:rPr>
+          <w:rFonts w:ascii="Cambria" w:hAnsi="Cambria"/>
+          <w:sz w:val="24"/>
+          <w:szCs w:val="24"/>
+        </w:rPr>
+        <w:t xml:space="preserve">, </w:t>
+      </w:r>
+      <w:proofErr w:type="spellStart"/>
+      <w:r>
+        <w:rPr>
+          <w:rFonts w:ascii="Cambria" w:hAnsi="Cambria"/>
+          <w:sz w:val="24"/>
+          <w:szCs w:val="24"/>
+        </w:rPr>
+        <w:t>không</w:t>
+      </w:r>
+      <w:proofErr w:type="spellEnd"/>
+      <w:r>
+        <w:rPr>
+          <w:rFonts w:ascii="Cambria" w:hAnsi="Cambria"/>
+          <w:sz w:val="24"/>
+          <w:szCs w:val="24"/>
+        </w:rPr>
+        <w:t xml:space="preserve"> </w:t>
+      </w:r>
+      <w:proofErr w:type="spellStart"/>
+      <w:r>
+        <w:rPr>
+          <w:rFonts w:ascii="Cambria" w:hAnsi="Cambria"/>
+          <w:sz w:val="24"/>
+          <w:szCs w:val="24"/>
+        </w:rPr>
+        <w:t>đem</w:t>
+      </w:r>
+      <w:proofErr w:type="spellEnd"/>
+      <w:r>
+        <w:rPr>
+          <w:rFonts w:ascii="Cambria" w:hAnsi="Cambria"/>
+          <w:sz w:val="24"/>
+          <w:szCs w:val="24"/>
+        </w:rPr>
+        <w:t xml:space="preserve"> </w:t>
+      </w:r>
+      <w:proofErr w:type="spellStart"/>
+      <w:r>
+        <w:rPr>
+          <w:rFonts w:ascii="Cambria" w:hAnsi="Cambria"/>
+          <w:sz w:val="24"/>
+          <w:szCs w:val="24"/>
+        </w:rPr>
+        <w:t>lại</w:t>
+      </w:r>
+      <w:proofErr w:type="spellEnd"/>
+      <w:r>
+        <w:rPr>
+          <w:rFonts w:ascii="Cambria" w:hAnsi="Cambria"/>
+          <w:sz w:val="24"/>
+          <w:szCs w:val="24"/>
+        </w:rPr>
+        <w:t xml:space="preserve"> </w:t>
+      </w:r>
+      <w:proofErr w:type="spellStart"/>
+      <w:r>
+        <w:rPr>
+          <w:rFonts w:ascii="Cambria" w:hAnsi="Cambria"/>
+          <w:sz w:val="24"/>
+          <w:szCs w:val="24"/>
+        </w:rPr>
+        <w:t>hiệu</w:t>
+      </w:r>
+      <w:proofErr w:type="spellEnd"/>
+      <w:r>
+        <w:rPr>
+          <w:rFonts w:ascii="Cambria" w:hAnsi="Cambria"/>
+          <w:sz w:val="24"/>
+          <w:szCs w:val="24"/>
+        </w:rPr>
+        <w:t xml:space="preserve"> </w:t>
+      </w:r>
+      <w:proofErr w:type="spellStart"/>
+      <w:r>
+        <w:rPr>
+          <w:rFonts w:ascii="Cambria" w:hAnsi="Cambria"/>
+          <w:sz w:val="24"/>
+          <w:szCs w:val="24"/>
+        </w:rPr>
+        <w:t>quả</w:t>
+      </w:r>
+      <w:proofErr w:type="spellEnd"/>
+      <w:r>
+        <w:rPr>
+          <w:rFonts w:ascii="Cambria" w:hAnsi="Cambria"/>
+          <w:sz w:val="24"/>
+          <w:szCs w:val="24"/>
+        </w:rPr>
+        <w:t xml:space="preserve"> </w:t>
+      </w:r>
+      <w:proofErr w:type="spellStart"/>
+      <w:r>
+        <w:rPr>
+          <w:rFonts w:ascii="Cambria" w:hAnsi="Cambria"/>
+          <w:sz w:val="24"/>
+          <w:szCs w:val="24"/>
+        </w:rPr>
+        <w:t>và</w:t>
+      </w:r>
+      <w:proofErr w:type="spellEnd"/>
+      <w:r>
+        <w:rPr>
+          <w:rFonts w:ascii="Cambria" w:hAnsi="Cambria"/>
+          <w:sz w:val="24"/>
+          <w:szCs w:val="24"/>
+        </w:rPr>
+        <w:t xml:space="preserve"> </w:t>
+      </w:r>
+      <w:proofErr w:type="spellStart"/>
+      <w:r>
+        <w:rPr>
+          <w:rFonts w:ascii="Cambria" w:hAnsi="Cambria"/>
+          <w:sz w:val="24"/>
+          <w:szCs w:val="24"/>
+        </w:rPr>
+        <w:t>tối</w:t>
+      </w:r>
+      <w:proofErr w:type="spellEnd"/>
+      <w:r>
+        <w:rPr>
+          <w:rFonts w:ascii="Cambria" w:hAnsi="Cambria"/>
+          <w:sz w:val="24"/>
+          <w:szCs w:val="24"/>
+        </w:rPr>
+        <w:t xml:space="preserve"> </w:t>
+      </w:r>
+      <w:proofErr w:type="spellStart"/>
+      <w:r>
+        <w:rPr>
+          <w:rFonts w:ascii="Cambria" w:hAnsi="Cambria"/>
+          <w:sz w:val="24"/>
+          <w:szCs w:val="24"/>
+        </w:rPr>
+        <w:t>ưu</w:t>
+      </w:r>
+      <w:proofErr w:type="spellEnd"/>
+      <w:r>
+        <w:rPr>
+          <w:rFonts w:ascii="Cambria" w:hAnsi="Cambria"/>
+          <w:sz w:val="24"/>
+          <w:szCs w:val="24"/>
+        </w:rPr>
+        <w:t xml:space="preserve">. </w:t>
+      </w:r>
+      <w:proofErr w:type="spellStart"/>
+      <w:r>
+        <w:rPr>
+          <w:rFonts w:ascii="Cambria" w:hAnsi="Cambria"/>
+          <w:sz w:val="24"/>
+          <w:szCs w:val="24"/>
+        </w:rPr>
+        <w:t>Một</w:t>
+      </w:r>
+      <w:proofErr w:type="spellEnd"/>
+      <w:r>
+        <w:rPr>
+          <w:rFonts w:ascii="Cambria" w:hAnsi="Cambria"/>
+          <w:sz w:val="24"/>
+          <w:szCs w:val="24"/>
+        </w:rPr>
+        <w:t xml:space="preserve"> </w:t>
+      </w:r>
+      <w:proofErr w:type="spellStart"/>
+      <w:r>
+        <w:rPr>
+          <w:rFonts w:ascii="Cambria" w:hAnsi="Cambria"/>
+          <w:sz w:val="24"/>
+          <w:szCs w:val="24"/>
+        </w:rPr>
+        <w:t>số</w:t>
+      </w:r>
+      <w:proofErr w:type="spellEnd"/>
+      <w:r>
+        <w:rPr>
+          <w:rFonts w:ascii="Cambria" w:hAnsi="Cambria"/>
+          <w:sz w:val="24"/>
+          <w:szCs w:val="24"/>
+        </w:rPr>
+        <w:t xml:space="preserve"> </w:t>
+      </w:r>
+      <w:proofErr w:type="spellStart"/>
+      <w:r>
+        <w:rPr>
+          <w:rFonts w:ascii="Cambria" w:hAnsi="Cambria"/>
+          <w:sz w:val="24"/>
+          <w:szCs w:val="24"/>
+        </w:rPr>
+        <w:t>phương</w:t>
+      </w:r>
+      <w:proofErr w:type="spellEnd"/>
+      <w:r>
+        <w:rPr>
+          <w:rFonts w:ascii="Cambria" w:hAnsi="Cambria"/>
+          <w:sz w:val="24"/>
+          <w:szCs w:val="24"/>
+        </w:rPr>
+        <w:t xml:space="preserve"> </w:t>
+      </w:r>
+      <w:proofErr w:type="spellStart"/>
+      <w:r>
+        <w:rPr>
+          <w:rFonts w:ascii="Cambria" w:hAnsi="Cambria"/>
+          <w:sz w:val="24"/>
+          <w:szCs w:val="24"/>
+        </w:rPr>
+        <w:t>án</w:t>
+      </w:r>
+      <w:proofErr w:type="spellEnd"/>
+      <w:r>
+        <w:rPr>
+          <w:rFonts w:ascii="Cambria" w:hAnsi="Cambria"/>
+          <w:sz w:val="24"/>
+          <w:szCs w:val="24"/>
+        </w:rPr>
+        <w:t xml:space="preserve"> </w:t>
+      </w:r>
+      <w:proofErr w:type="spellStart"/>
+      <w:r>
+        <w:rPr>
+          <w:rFonts w:ascii="Cambria" w:hAnsi="Cambria"/>
+          <w:sz w:val="24"/>
+          <w:szCs w:val="24"/>
+        </w:rPr>
+        <w:t>xử</w:t>
+      </w:r>
+      <w:proofErr w:type="spellEnd"/>
+      <w:r>
+        <w:rPr>
+          <w:rFonts w:ascii="Cambria" w:hAnsi="Cambria"/>
+          <w:sz w:val="24"/>
+          <w:szCs w:val="24"/>
+        </w:rPr>
+        <w:t xml:space="preserve"> </w:t>
+      </w:r>
+      <w:proofErr w:type="spellStart"/>
+      <w:r>
+        <w:rPr>
+          <w:rFonts w:ascii="Cambria" w:hAnsi="Cambria"/>
+          <w:sz w:val="24"/>
+          <w:szCs w:val="24"/>
+        </w:rPr>
+        <w:t>lý</w:t>
+      </w:r>
+      <w:proofErr w:type="spellEnd"/>
+      <w:r>
+        <w:rPr>
+          <w:rFonts w:ascii="Cambria" w:hAnsi="Cambria"/>
+          <w:sz w:val="24"/>
+          <w:szCs w:val="24"/>
+        </w:rPr>
+        <w:t xml:space="preserve"> </w:t>
+      </w:r>
+      <w:proofErr w:type="spellStart"/>
+      <w:r>
+        <w:rPr>
+          <w:rFonts w:ascii="Cambria" w:hAnsi="Cambria"/>
+          <w:sz w:val="24"/>
+          <w:szCs w:val="24"/>
+        </w:rPr>
+        <w:t>phổ</w:t>
+      </w:r>
+      <w:proofErr w:type="spellEnd"/>
+      <w:r>
+        <w:rPr>
+          <w:rFonts w:ascii="Cambria" w:hAnsi="Cambria"/>
+          <w:sz w:val="24"/>
+          <w:szCs w:val="24"/>
+        </w:rPr>
+        <w:t xml:space="preserve"> </w:t>
+      </w:r>
+      <w:proofErr w:type="spellStart"/>
+      <w:r>
+        <w:rPr>
+          <w:rFonts w:ascii="Cambria" w:hAnsi="Cambria"/>
+          <w:sz w:val="24"/>
+          <w:szCs w:val="24"/>
+        </w:rPr>
+        <w:t>biến</w:t>
+      </w:r>
+      <w:proofErr w:type="spellEnd"/>
+      <w:r>
+        <w:rPr>
+          <w:rFonts w:ascii="Cambria" w:hAnsi="Cambria"/>
+          <w:sz w:val="24"/>
+          <w:szCs w:val="24"/>
+        </w:rPr>
+        <w:t xml:space="preserve"> </w:t>
+      </w:r>
+      <w:proofErr w:type="spellStart"/>
+      <w:r>
+        <w:rPr>
+          <w:rFonts w:ascii="Cambria" w:hAnsi="Cambria"/>
+          <w:sz w:val="24"/>
+          <w:szCs w:val="24"/>
+        </w:rPr>
+        <w:t>gồm</w:t>
+      </w:r>
+      <w:proofErr w:type="spellEnd"/>
+      <w:r>
+        <w:rPr>
+          <w:rFonts w:ascii="Cambria" w:hAnsi="Cambria"/>
+          <w:sz w:val="24"/>
+          <w:szCs w:val="24"/>
+        </w:rPr>
+        <w:t xml:space="preserve"> </w:t>
+      </w:r>
+      <w:proofErr w:type="spellStart"/>
+      <w:r>
+        <w:rPr>
+          <w:rFonts w:ascii="Cambria" w:hAnsi="Cambria"/>
+          <w:sz w:val="24"/>
+          <w:szCs w:val="24"/>
+        </w:rPr>
+        <w:t>có</w:t>
+      </w:r>
+      <w:proofErr w:type="spellEnd"/>
+      <w:r>
+        <w:rPr>
+          <w:rFonts w:ascii="Cambria" w:hAnsi="Cambria"/>
+          <w:sz w:val="24"/>
+          <w:szCs w:val="24"/>
+        </w:rPr>
+        <w:t xml:space="preserve"> chia </w:t>
+      </w:r>
+      <w:proofErr w:type="spellStart"/>
+      <w:r>
+        <w:rPr>
+          <w:rFonts w:ascii="Cambria" w:hAnsi="Cambria"/>
+          <w:sz w:val="24"/>
+          <w:szCs w:val="24"/>
+        </w:rPr>
+        <w:t>sẻ</w:t>
+      </w:r>
+      <w:proofErr w:type="spellEnd"/>
+      <w:r>
+        <w:rPr>
+          <w:rFonts w:ascii="Cambria" w:hAnsi="Cambria"/>
+          <w:sz w:val="24"/>
+          <w:szCs w:val="24"/>
+        </w:rPr>
+        <w:t xml:space="preserve"> email </w:t>
+      </w:r>
+      <w:proofErr w:type="spellStart"/>
+      <w:r>
+        <w:rPr>
+          <w:rFonts w:ascii="Cambria" w:hAnsi="Cambria"/>
+          <w:sz w:val="24"/>
+          <w:szCs w:val="24"/>
+        </w:rPr>
+        <w:t>tới</w:t>
+      </w:r>
+      <w:proofErr w:type="spellEnd"/>
+      <w:r>
+        <w:rPr>
+          <w:rFonts w:ascii="Cambria" w:hAnsi="Cambria"/>
+          <w:sz w:val="24"/>
+          <w:szCs w:val="24"/>
+        </w:rPr>
+        <w:t xml:space="preserve"> </w:t>
+      </w:r>
+      <w:proofErr w:type="spellStart"/>
+      <w:r>
+        <w:rPr>
+          <w:rFonts w:ascii="Cambria" w:hAnsi="Cambria"/>
+          <w:sz w:val="24"/>
+          <w:szCs w:val="24"/>
+        </w:rPr>
+        <w:t>những</w:t>
+      </w:r>
+      <w:proofErr w:type="spellEnd"/>
+      <w:r>
+        <w:rPr>
+          <w:rFonts w:ascii="Cambria" w:hAnsi="Cambria"/>
+          <w:sz w:val="24"/>
+          <w:szCs w:val="24"/>
+        </w:rPr>
+        <w:t xml:space="preserve"> </w:t>
+      </w:r>
+      <w:proofErr w:type="spellStart"/>
+      <w:r>
+        <w:rPr>
+          <w:rFonts w:ascii="Cambria" w:hAnsi="Cambria"/>
+          <w:sz w:val="24"/>
+          <w:szCs w:val="24"/>
+        </w:rPr>
+        <w:t>nơi</w:t>
+      </w:r>
+      <w:proofErr w:type="spellEnd"/>
+      <w:r>
+        <w:rPr>
+          <w:rFonts w:ascii="Cambria" w:hAnsi="Cambria"/>
+          <w:sz w:val="24"/>
+          <w:szCs w:val="24"/>
+        </w:rPr>
+        <w:t xml:space="preserve"> </w:t>
+      </w:r>
+      <w:proofErr w:type="spellStart"/>
+      <w:r>
+        <w:rPr>
+          <w:rFonts w:ascii="Cambria" w:hAnsi="Cambria"/>
+          <w:sz w:val="24"/>
+          <w:szCs w:val="24"/>
+        </w:rPr>
+        <w:t>nhân</w:t>
+      </w:r>
+      <w:proofErr w:type="spellEnd"/>
+      <w:r>
+        <w:rPr>
+          <w:rFonts w:ascii="Cambria" w:hAnsi="Cambria"/>
+          <w:sz w:val="24"/>
+          <w:szCs w:val="24"/>
+        </w:rPr>
+        <w:t xml:space="preserve"> </w:t>
+      </w:r>
+      <w:proofErr w:type="spellStart"/>
+      <w:r>
+        <w:rPr>
+          <w:rFonts w:ascii="Cambria" w:hAnsi="Cambria"/>
+          <w:sz w:val="24"/>
+          <w:szCs w:val="24"/>
+        </w:rPr>
+        <w:t>viên</w:t>
+      </w:r>
+      <w:proofErr w:type="spellEnd"/>
+      <w:r>
+        <w:rPr>
+          <w:rFonts w:ascii="Cambria" w:hAnsi="Cambria"/>
+          <w:sz w:val="24"/>
+          <w:szCs w:val="24"/>
+        </w:rPr>
+        <w:t xml:space="preserve"> </w:t>
+      </w:r>
+      <w:proofErr w:type="spellStart"/>
+      <w:r>
+        <w:rPr>
+          <w:rFonts w:ascii="Cambria" w:hAnsi="Cambria"/>
+          <w:sz w:val="24"/>
+          <w:szCs w:val="24"/>
+        </w:rPr>
+        <w:t>yêu</w:t>
+      </w:r>
+      <w:proofErr w:type="spellEnd"/>
+      <w:r>
+        <w:rPr>
+          <w:rFonts w:ascii="Cambria" w:hAnsi="Cambria"/>
+          <w:sz w:val="24"/>
+          <w:szCs w:val="24"/>
+        </w:rPr>
+        <w:t xml:space="preserve"> </w:t>
+      </w:r>
+      <w:proofErr w:type="spellStart"/>
+      <w:r>
+        <w:rPr>
+          <w:rFonts w:ascii="Cambria" w:hAnsi="Cambria"/>
+          <w:sz w:val="24"/>
+          <w:szCs w:val="24"/>
+        </w:rPr>
+        <w:t>cầu</w:t>
+      </w:r>
+      <w:proofErr w:type="spellEnd"/>
+      <w:r>
+        <w:rPr>
+          <w:rFonts w:ascii="Cambria" w:hAnsi="Cambria"/>
+          <w:sz w:val="24"/>
+          <w:szCs w:val="24"/>
+        </w:rPr>
+        <w:t xml:space="preserve">, </w:t>
+      </w:r>
+      <w:proofErr w:type="spellStart"/>
+      <w:r>
+        <w:rPr>
+          <w:rFonts w:ascii="Cambria" w:hAnsi="Cambria"/>
+          <w:sz w:val="24"/>
+          <w:szCs w:val="24"/>
+        </w:rPr>
+        <w:t>tạo</w:t>
+      </w:r>
+      <w:proofErr w:type="spellEnd"/>
+      <w:r>
+        <w:rPr>
+          <w:rFonts w:ascii="Cambria" w:hAnsi="Cambria"/>
+          <w:sz w:val="24"/>
+          <w:szCs w:val="24"/>
+        </w:rPr>
+        <w:t xml:space="preserve"> </w:t>
+      </w:r>
+      <w:proofErr w:type="spellStart"/>
+      <w:r>
+        <w:rPr>
+          <w:rFonts w:ascii="Cambria" w:hAnsi="Cambria"/>
+          <w:sz w:val="24"/>
+          <w:szCs w:val="24"/>
+        </w:rPr>
+        <w:t>một</w:t>
+      </w:r>
+      <w:proofErr w:type="spellEnd"/>
+      <w:r>
+        <w:rPr>
+          <w:rFonts w:ascii="Cambria" w:hAnsi="Cambria"/>
+          <w:sz w:val="24"/>
+          <w:szCs w:val="24"/>
+        </w:rPr>
+        <w:t xml:space="preserve"> </w:t>
+      </w:r>
+      <w:proofErr w:type="spellStart"/>
+      <w:r>
+        <w:rPr>
+          <w:rFonts w:ascii="Cambria" w:hAnsi="Cambria"/>
+          <w:sz w:val="24"/>
+          <w:szCs w:val="24"/>
+        </w:rPr>
+        <w:t>trang</w:t>
+      </w:r>
+      <w:proofErr w:type="spellEnd"/>
+      <w:r>
+        <w:rPr>
+          <w:rFonts w:ascii="Cambria" w:hAnsi="Cambria"/>
+          <w:sz w:val="24"/>
+          <w:szCs w:val="24"/>
+        </w:rPr>
+        <w:t xml:space="preserve"> SharePoint </w:t>
+      </w:r>
+      <w:proofErr w:type="spellStart"/>
+      <w:r>
+        <w:rPr>
+          <w:rFonts w:ascii="Cambria" w:hAnsi="Cambria"/>
+          <w:sz w:val="24"/>
+          <w:szCs w:val="24"/>
+        </w:rPr>
+        <w:t>khi</w:t>
+      </w:r>
+      <w:proofErr w:type="spellEnd"/>
+      <w:r>
+        <w:rPr>
+          <w:rFonts w:ascii="Cambria" w:hAnsi="Cambria"/>
+          <w:sz w:val="24"/>
+          <w:szCs w:val="24"/>
+        </w:rPr>
+        <w:t xml:space="preserve"> </w:t>
+      </w:r>
+      <w:proofErr w:type="spellStart"/>
+      <w:r>
+        <w:rPr>
+          <w:rFonts w:ascii="Cambria" w:hAnsi="Cambria"/>
+          <w:sz w:val="24"/>
+          <w:szCs w:val="24"/>
+        </w:rPr>
+        <w:t>có</w:t>
+      </w:r>
+      <w:proofErr w:type="spellEnd"/>
+      <w:r>
+        <w:rPr>
+          <w:rFonts w:ascii="Cambria" w:hAnsi="Cambria"/>
+          <w:sz w:val="24"/>
+          <w:szCs w:val="24"/>
+        </w:rPr>
+        <w:t xml:space="preserve"> </w:t>
+      </w:r>
+      <w:proofErr w:type="spellStart"/>
+      <w:r>
+        <w:rPr>
+          <w:rFonts w:ascii="Cambria" w:hAnsi="Cambria"/>
+          <w:sz w:val="24"/>
+          <w:szCs w:val="24"/>
+        </w:rPr>
+        <w:t>yêu</w:t>
+      </w:r>
+      <w:proofErr w:type="spellEnd"/>
+      <w:r>
+        <w:rPr>
+          <w:rFonts w:ascii="Cambria" w:hAnsi="Cambria"/>
+          <w:sz w:val="24"/>
+          <w:szCs w:val="24"/>
+        </w:rPr>
+        <w:t xml:space="preserve"> </w:t>
+      </w:r>
+      <w:proofErr w:type="spellStart"/>
+      <w:r>
+        <w:rPr>
+          <w:rFonts w:ascii="Cambria" w:hAnsi="Cambria"/>
+          <w:sz w:val="24"/>
+          <w:szCs w:val="24"/>
+        </w:rPr>
+        <w:t>cầu</w:t>
+      </w:r>
+      <w:proofErr w:type="spellEnd"/>
+      <w:r>
+        <w:rPr>
+          <w:rFonts w:ascii="Cambria" w:hAnsi="Cambria"/>
+          <w:sz w:val="24"/>
+          <w:szCs w:val="24"/>
+        </w:rPr>
+        <w:t xml:space="preserve"> </w:t>
+      </w:r>
+      <w:proofErr w:type="spellStart"/>
+      <w:r>
+        <w:rPr>
+          <w:rFonts w:ascii="Cambria" w:hAnsi="Cambria"/>
+          <w:sz w:val="24"/>
+          <w:szCs w:val="24"/>
+        </w:rPr>
+        <w:t>được</w:t>
+      </w:r>
+      <w:proofErr w:type="spellEnd"/>
+      <w:r>
+        <w:rPr>
+          <w:rFonts w:ascii="Cambria" w:hAnsi="Cambria"/>
+          <w:sz w:val="24"/>
+          <w:szCs w:val="24"/>
+        </w:rPr>
+        <w:t xml:space="preserve"> </w:t>
+      </w:r>
+      <w:proofErr w:type="spellStart"/>
+      <w:r>
+        <w:rPr>
+          <w:rFonts w:ascii="Cambria" w:hAnsi="Cambria"/>
+          <w:sz w:val="24"/>
+          <w:szCs w:val="24"/>
+        </w:rPr>
+        <w:t>gửi</w:t>
+      </w:r>
+      <w:proofErr w:type="spellEnd"/>
+      <w:r>
+        <w:rPr>
+          <w:rFonts w:ascii="Cambria" w:hAnsi="Cambria"/>
+          <w:sz w:val="24"/>
+          <w:szCs w:val="24"/>
+        </w:rPr>
+        <w:t xml:space="preserve"> </w:t>
+      </w:r>
+      <w:proofErr w:type="spellStart"/>
+      <w:r>
+        <w:rPr>
+          <w:rFonts w:ascii="Cambria" w:hAnsi="Cambria"/>
+          <w:sz w:val="24"/>
+          <w:szCs w:val="24"/>
+        </w:rPr>
+        <w:t>đi</w:t>
+      </w:r>
+      <w:proofErr w:type="spellEnd"/>
+      <w:r>
+        <w:rPr>
+          <w:rFonts w:ascii="Cambria" w:hAnsi="Cambria"/>
+          <w:sz w:val="24"/>
+          <w:szCs w:val="24"/>
+        </w:rPr>
+        <w:t xml:space="preserve">, </w:t>
+      </w:r>
+      <w:proofErr w:type="spellStart"/>
+      <w:r>
+        <w:rPr>
+          <w:rFonts w:ascii="Cambria" w:hAnsi="Cambria"/>
+          <w:sz w:val="24"/>
+          <w:szCs w:val="24"/>
+        </w:rPr>
+        <w:t>gọi</w:t>
+      </w:r>
+      <w:proofErr w:type="spellEnd"/>
+      <w:r>
+        <w:rPr>
+          <w:rFonts w:ascii="Cambria" w:hAnsi="Cambria"/>
+          <w:sz w:val="24"/>
+          <w:szCs w:val="24"/>
+        </w:rPr>
+        <w:t xml:space="preserve"> </w:t>
+      </w:r>
+      <w:proofErr w:type="spellStart"/>
+      <w:r>
+        <w:rPr>
+          <w:rFonts w:ascii="Cambria" w:hAnsi="Cambria"/>
+          <w:sz w:val="24"/>
+          <w:szCs w:val="24"/>
+        </w:rPr>
+        <w:t>điện</w:t>
+      </w:r>
+      <w:proofErr w:type="spellEnd"/>
+      <w:r>
+        <w:rPr>
+          <w:rFonts w:ascii="Cambria" w:hAnsi="Cambria"/>
+          <w:sz w:val="24"/>
+          <w:szCs w:val="24"/>
+        </w:rPr>
+        <w:t xml:space="preserve"> </w:t>
+      </w:r>
+      <w:proofErr w:type="spellStart"/>
+      <w:r>
+        <w:rPr>
+          <w:rFonts w:ascii="Cambria" w:hAnsi="Cambria"/>
+          <w:sz w:val="24"/>
+          <w:szCs w:val="24"/>
+        </w:rPr>
+        <w:t>đến</w:t>
+      </w:r>
+      <w:proofErr w:type="spellEnd"/>
+      <w:r>
+        <w:rPr>
+          <w:rFonts w:ascii="Cambria" w:hAnsi="Cambria"/>
+          <w:sz w:val="24"/>
+          <w:szCs w:val="24"/>
+        </w:rPr>
+        <w:t xml:space="preserve"> </w:t>
+      </w:r>
+      <w:proofErr w:type="spellStart"/>
+      <w:r>
+        <w:rPr>
+          <w:rFonts w:ascii="Cambria" w:hAnsi="Cambria"/>
+          <w:sz w:val="24"/>
+          <w:szCs w:val="24"/>
+        </w:rPr>
+        <w:t>các</w:t>
+      </w:r>
+      <w:proofErr w:type="spellEnd"/>
+      <w:r>
+        <w:rPr>
+          <w:rFonts w:ascii="Cambria" w:hAnsi="Cambria"/>
+          <w:sz w:val="24"/>
+          <w:szCs w:val="24"/>
+        </w:rPr>
+        <w:t xml:space="preserve"> </w:t>
+      </w:r>
+      <w:proofErr w:type="spellStart"/>
+      <w:r>
+        <w:rPr>
+          <w:rFonts w:ascii="Cambria" w:hAnsi="Cambria"/>
+          <w:sz w:val="24"/>
+          <w:szCs w:val="24"/>
+        </w:rPr>
+        <w:t>đường</w:t>
+      </w:r>
+      <w:proofErr w:type="spellEnd"/>
+      <w:r>
+        <w:rPr>
+          <w:rFonts w:ascii="Cambria" w:hAnsi="Cambria"/>
+          <w:sz w:val="24"/>
+          <w:szCs w:val="24"/>
+        </w:rPr>
+        <w:t xml:space="preserve"> </w:t>
+      </w:r>
+      <w:proofErr w:type="spellStart"/>
+      <w:r>
+        <w:rPr>
+          <w:rFonts w:ascii="Cambria" w:hAnsi="Cambria"/>
+          <w:sz w:val="24"/>
+          <w:szCs w:val="24"/>
+        </w:rPr>
+        <w:t>dây</w:t>
+      </w:r>
+      <w:proofErr w:type="spellEnd"/>
+      <w:r>
+        <w:rPr>
+          <w:rFonts w:ascii="Cambria" w:hAnsi="Cambria"/>
+          <w:sz w:val="24"/>
+          <w:szCs w:val="24"/>
+        </w:rPr>
+        <w:t xml:space="preserve"> </w:t>
+      </w:r>
+      <w:proofErr w:type="spellStart"/>
+      <w:r>
+        <w:rPr>
+          <w:rFonts w:ascii="Cambria" w:hAnsi="Cambria"/>
+          <w:sz w:val="24"/>
+          <w:szCs w:val="24"/>
+        </w:rPr>
+        <w:t>chuyên</w:t>
+      </w:r>
+      <w:proofErr w:type="spellEnd"/>
+      <w:r>
+        <w:rPr>
+          <w:rFonts w:ascii="Cambria" w:hAnsi="Cambria"/>
+          <w:sz w:val="24"/>
+          <w:szCs w:val="24"/>
+        </w:rPr>
+        <w:t xml:space="preserve"> </w:t>
+      </w:r>
+      <w:proofErr w:type="spellStart"/>
+      <w:r>
+        <w:rPr>
+          <w:rFonts w:ascii="Cambria" w:hAnsi="Cambria"/>
+          <w:sz w:val="24"/>
+          <w:szCs w:val="24"/>
+        </w:rPr>
+        <w:t>dụng</w:t>
+      </w:r>
+      <w:proofErr w:type="spellEnd"/>
+      <w:r>
+        <w:rPr>
+          <w:rFonts w:ascii="Cambria" w:hAnsi="Cambria"/>
+          <w:sz w:val="24"/>
+          <w:szCs w:val="24"/>
+        </w:rPr>
+        <w:t xml:space="preserve"> </w:t>
+      </w:r>
+      <w:proofErr w:type="spellStart"/>
+      <w:r>
+        <w:rPr>
+          <w:rFonts w:ascii="Cambria" w:hAnsi="Cambria"/>
+          <w:sz w:val="24"/>
+          <w:szCs w:val="24"/>
+        </w:rPr>
+        <w:t>hoặc</w:t>
+      </w:r>
+      <w:proofErr w:type="spellEnd"/>
+      <w:r>
+        <w:rPr>
+          <w:rFonts w:ascii="Cambria" w:hAnsi="Cambria"/>
+          <w:sz w:val="24"/>
+          <w:szCs w:val="24"/>
+        </w:rPr>
+        <w:t xml:space="preserve"> chat </w:t>
+      </w:r>
+      <w:proofErr w:type="spellStart"/>
+      <w:r>
+        <w:rPr>
+          <w:rFonts w:ascii="Cambria" w:hAnsi="Cambria"/>
+          <w:sz w:val="24"/>
+          <w:szCs w:val="24"/>
+        </w:rPr>
+        <w:t>với</w:t>
+      </w:r>
+      <w:proofErr w:type="spellEnd"/>
+      <w:r>
+        <w:rPr>
+          <w:rFonts w:ascii="Cambria" w:hAnsi="Cambria"/>
+          <w:sz w:val="24"/>
+          <w:szCs w:val="24"/>
+        </w:rPr>
+        <w:t xml:space="preserve"> </w:t>
+      </w:r>
+      <w:proofErr w:type="spellStart"/>
+      <w:r>
+        <w:rPr>
+          <w:rFonts w:ascii="Cambria" w:hAnsi="Cambria"/>
+          <w:sz w:val="24"/>
+          <w:szCs w:val="24"/>
+        </w:rPr>
+        <w:t>các</w:t>
+      </w:r>
+      <w:proofErr w:type="spellEnd"/>
+      <w:r>
+        <w:rPr>
+          <w:rFonts w:ascii="Cambria" w:hAnsi="Cambria"/>
+          <w:sz w:val="24"/>
+          <w:szCs w:val="24"/>
+        </w:rPr>
+        <w:t xml:space="preserve"> </w:t>
+      </w:r>
+      <w:proofErr w:type="spellStart"/>
+      <w:r>
+        <w:rPr>
+          <w:rFonts w:ascii="Cambria" w:hAnsi="Cambria"/>
+          <w:sz w:val="24"/>
+          <w:szCs w:val="24"/>
+        </w:rPr>
+        <w:t>nhân</w:t>
+      </w:r>
+      <w:proofErr w:type="spellEnd"/>
+      <w:r>
+        <w:rPr>
+          <w:rFonts w:ascii="Cambria" w:hAnsi="Cambria"/>
+          <w:sz w:val="24"/>
+          <w:szCs w:val="24"/>
+        </w:rPr>
+        <w:t xml:space="preserve"> </w:t>
+      </w:r>
+      <w:proofErr w:type="spellStart"/>
+      <w:r>
+        <w:rPr>
+          <w:rFonts w:ascii="Cambria" w:hAnsi="Cambria"/>
+          <w:sz w:val="24"/>
+          <w:szCs w:val="24"/>
+        </w:rPr>
+        <w:t>viên</w:t>
+      </w:r>
+      <w:proofErr w:type="spellEnd"/>
+      <w:r>
+        <w:rPr>
+          <w:rFonts w:ascii="Cambria" w:hAnsi="Cambria"/>
+          <w:sz w:val="24"/>
+          <w:szCs w:val="24"/>
+        </w:rPr>
+        <w:t>.</w:t>
       </w:r>
     </w:p>
     <w:p>
@@ -7725,232 +9138,1600 @@
           <w:ilvl w:val="0"/>
           <w:numId w:val="40"/>
         </w:numPr>
-        <w:rPr>
-          <w:i/>
-          <w:iCs/>
-        </w:rPr>
-      </w:pPr>
-      <w:proofErr w:type="spellStart"/>
-      <w:r>
-        <w:rPr>
-          <w:i/>
-          <w:iCs/>
+        <w:jc w:val="left"/>
+        <w:rPr>
+          <w:rFonts w:ascii="Cambria" w:hAnsi="Cambria"/>
+          <w:sz w:val="24"/>
+          <w:szCs w:val="24"/>
+        </w:rPr>
+      </w:pPr>
+      <w:proofErr w:type="spellStart"/>
+      <w:r>
+        <w:rPr>
+          <w:rFonts w:ascii="Cambria" w:hAnsi="Cambria"/>
+          <w:sz w:val="24"/>
+          <w:szCs w:val="24"/>
+        </w:rPr>
+        <w:t>Các</w:t>
+      </w:r>
+      <w:proofErr w:type="spellEnd"/>
+      <w:r>
+        <w:rPr>
+          <w:rFonts w:ascii="Cambria" w:hAnsi="Cambria"/>
+          <w:sz w:val="24"/>
+          <w:szCs w:val="24"/>
+        </w:rPr>
+        <w:t xml:space="preserve"> </w:t>
+      </w:r>
+      <w:proofErr w:type="spellStart"/>
+      <w:r>
+        <w:rPr>
+          <w:rFonts w:ascii="Cambria" w:hAnsi="Cambria"/>
+          <w:sz w:val="24"/>
+          <w:szCs w:val="24"/>
+        </w:rPr>
+        <w:t>tính</w:t>
+      </w:r>
+      <w:proofErr w:type="spellEnd"/>
+      <w:r>
+        <w:rPr>
+          <w:rFonts w:ascii="Cambria" w:hAnsi="Cambria"/>
+          <w:sz w:val="24"/>
+          <w:szCs w:val="24"/>
+        </w:rPr>
+        <w:t xml:space="preserve"> </w:t>
+      </w:r>
+      <w:proofErr w:type="spellStart"/>
+      <w:r>
+        <w:rPr>
+          <w:rFonts w:ascii="Cambria" w:hAnsi="Cambria"/>
+          <w:sz w:val="24"/>
+          <w:szCs w:val="24"/>
+        </w:rPr>
+        <w:t>năng</w:t>
+      </w:r>
+      <w:proofErr w:type="spellEnd"/>
+      <w:r>
+        <w:rPr>
+          <w:rFonts w:ascii="Cambria" w:hAnsi="Cambria"/>
+          <w:sz w:val="24"/>
+          <w:szCs w:val="24"/>
+        </w:rPr>
+        <w:t xml:space="preserve"> </w:t>
+      </w:r>
+      <w:proofErr w:type="spellStart"/>
+      <w:r>
+        <w:rPr>
+          <w:rFonts w:ascii="Cambria" w:hAnsi="Cambria"/>
+          <w:sz w:val="24"/>
+          <w:szCs w:val="24"/>
+        </w:rPr>
+        <w:t>cơ</w:t>
+      </w:r>
+      <w:proofErr w:type="spellEnd"/>
+      <w:r>
+        <w:rPr>
+          <w:rFonts w:ascii="Cambria" w:hAnsi="Cambria"/>
+          <w:sz w:val="24"/>
+          <w:szCs w:val="24"/>
+        </w:rPr>
+        <w:t xml:space="preserve"> </w:t>
+      </w:r>
+      <w:proofErr w:type="spellStart"/>
+      <w:r>
+        <w:rPr>
+          <w:rFonts w:ascii="Cambria" w:hAnsi="Cambria"/>
+          <w:sz w:val="24"/>
+          <w:szCs w:val="24"/>
+        </w:rPr>
+        <w:t>bản</w:t>
+      </w:r>
+      <w:proofErr w:type="spellEnd"/>
+      <w:r>
+        <w:rPr>
+          <w:rFonts w:ascii="Cambria" w:hAnsi="Cambria"/>
+          <w:sz w:val="24"/>
+          <w:szCs w:val="24"/>
+        </w:rPr>
+        <w:t>:</w:t>
+      </w:r>
+    </w:p>
+    <w:p>
+      <w:pPr>
+        <w:pStyle w:val="ListParagraph"/>
+        <w:numPr>
+          <w:ilvl w:val="1"/>
+          <w:numId w:val="40"/>
+        </w:numPr>
+        <w:jc w:val="left"/>
+        <w:rPr>
+          <w:rFonts w:ascii="Cambria" w:hAnsi="Cambria"/>
+          <w:sz w:val="24"/>
+          <w:szCs w:val="24"/>
+        </w:rPr>
+      </w:pPr>
+      <w:proofErr w:type="spellStart"/>
+      <w:r>
+        <w:rPr>
+          <w:rFonts w:ascii="Cambria" w:hAnsi="Cambria"/>
+          <w:sz w:val="24"/>
+          <w:szCs w:val="24"/>
+        </w:rPr>
+        <w:t>Gửi</w:t>
+      </w:r>
+      <w:proofErr w:type="spellEnd"/>
+      <w:r>
+        <w:rPr>
+          <w:rFonts w:ascii="Cambria" w:hAnsi="Cambria"/>
+          <w:sz w:val="24"/>
+          <w:szCs w:val="24"/>
+        </w:rPr>
+        <w:t xml:space="preserve"> </w:t>
+      </w:r>
+      <w:proofErr w:type="spellStart"/>
+      <w:r>
+        <w:rPr>
+          <w:rFonts w:ascii="Cambria" w:hAnsi="Cambria"/>
+          <w:sz w:val="24"/>
+          <w:szCs w:val="24"/>
+        </w:rPr>
+        <w:t>yêu</w:t>
+      </w:r>
+      <w:proofErr w:type="spellEnd"/>
+      <w:r>
+        <w:rPr>
+          <w:rFonts w:ascii="Cambria" w:hAnsi="Cambria"/>
+          <w:sz w:val="24"/>
+          <w:szCs w:val="24"/>
+        </w:rPr>
+        <w:t xml:space="preserve"> </w:t>
+      </w:r>
+      <w:proofErr w:type="spellStart"/>
+      <w:r>
+        <w:rPr>
+          <w:rFonts w:ascii="Cambria" w:hAnsi="Cambria"/>
+          <w:sz w:val="24"/>
+          <w:szCs w:val="24"/>
+        </w:rPr>
+        <w:t>cầu</w:t>
+      </w:r>
+      <w:proofErr w:type="spellEnd"/>
+      <w:r>
+        <w:rPr>
+          <w:rFonts w:ascii="Cambria" w:hAnsi="Cambria"/>
+          <w:sz w:val="24"/>
+          <w:szCs w:val="24"/>
+        </w:rPr>
+        <w:t xml:space="preserve"> </w:t>
+      </w:r>
+      <w:proofErr w:type="spellStart"/>
+      <w:r>
+        <w:rPr>
+          <w:rFonts w:ascii="Cambria" w:hAnsi="Cambria"/>
+          <w:sz w:val="24"/>
+          <w:szCs w:val="24"/>
+        </w:rPr>
+        <w:t>hỗ</w:t>
+      </w:r>
+      <w:proofErr w:type="spellEnd"/>
+      <w:r>
+        <w:rPr>
+          <w:rFonts w:ascii="Cambria" w:hAnsi="Cambria"/>
+          <w:sz w:val="24"/>
+          <w:szCs w:val="24"/>
+        </w:rPr>
+        <w:t xml:space="preserve"> </w:t>
+      </w:r>
+      <w:proofErr w:type="spellStart"/>
+      <w:r>
+        <w:rPr>
+          <w:rFonts w:ascii="Cambria" w:hAnsi="Cambria"/>
+          <w:sz w:val="24"/>
+          <w:szCs w:val="24"/>
+        </w:rPr>
+        <w:t>trợ</w:t>
+      </w:r>
+      <w:proofErr w:type="spellEnd"/>
+    </w:p>
+    <w:p>
+      <w:pPr>
+        <w:pStyle w:val="ListParagraph"/>
+        <w:numPr>
+          <w:ilvl w:val="1"/>
+          <w:numId w:val="40"/>
+        </w:numPr>
+        <w:jc w:val="left"/>
+        <w:rPr>
+          <w:rFonts w:ascii="Cambria" w:hAnsi="Cambria"/>
+          <w:sz w:val="24"/>
+          <w:szCs w:val="24"/>
+        </w:rPr>
+      </w:pPr>
+      <w:proofErr w:type="spellStart"/>
+      <w:r>
+        <w:rPr>
+          <w:rFonts w:ascii="Cambria" w:hAnsi="Cambria"/>
+          <w:sz w:val="24"/>
+          <w:szCs w:val="24"/>
+        </w:rPr>
+        <w:t>Chỉnh</w:t>
+      </w:r>
+      <w:proofErr w:type="spellEnd"/>
+      <w:r>
+        <w:rPr>
+          <w:rFonts w:ascii="Cambria" w:hAnsi="Cambria"/>
+          <w:sz w:val="24"/>
+          <w:szCs w:val="24"/>
+        </w:rPr>
+        <w:t xml:space="preserve"> </w:t>
+      </w:r>
+      <w:proofErr w:type="spellStart"/>
+      <w:r>
+        <w:rPr>
+          <w:rFonts w:ascii="Cambria" w:hAnsi="Cambria"/>
+          <w:sz w:val="24"/>
+          <w:szCs w:val="24"/>
+        </w:rPr>
+        <w:t>sửa</w:t>
+      </w:r>
+      <w:proofErr w:type="spellEnd"/>
+      <w:r>
+        <w:rPr>
+          <w:rFonts w:ascii="Cambria" w:hAnsi="Cambria"/>
+          <w:sz w:val="24"/>
+          <w:szCs w:val="24"/>
+        </w:rPr>
+        <w:t xml:space="preserve">/ </w:t>
+      </w:r>
+      <w:proofErr w:type="spellStart"/>
+      <w:r>
+        <w:rPr>
+          <w:rFonts w:ascii="Cambria" w:hAnsi="Cambria"/>
+          <w:sz w:val="24"/>
+          <w:szCs w:val="24"/>
+        </w:rPr>
+        <w:t>rút</w:t>
+      </w:r>
+      <w:proofErr w:type="spellEnd"/>
+      <w:r>
+        <w:rPr>
+          <w:rFonts w:ascii="Cambria" w:hAnsi="Cambria"/>
+          <w:sz w:val="24"/>
+          <w:szCs w:val="24"/>
+        </w:rPr>
+        <w:t xml:space="preserve"> </w:t>
+      </w:r>
+      <w:proofErr w:type="spellStart"/>
+      <w:r>
+        <w:rPr>
+          <w:rFonts w:ascii="Cambria" w:hAnsi="Cambria"/>
+          <w:sz w:val="24"/>
+          <w:szCs w:val="24"/>
+        </w:rPr>
+        <w:t>yêu</w:t>
+      </w:r>
+      <w:proofErr w:type="spellEnd"/>
+      <w:r>
+        <w:rPr>
+          <w:rFonts w:ascii="Cambria" w:hAnsi="Cambria"/>
+          <w:sz w:val="24"/>
+          <w:szCs w:val="24"/>
+        </w:rPr>
+        <w:t xml:space="preserve"> </w:t>
+      </w:r>
+      <w:proofErr w:type="spellStart"/>
+      <w:r>
+        <w:rPr>
+          <w:rFonts w:ascii="Cambria" w:hAnsi="Cambria"/>
+          <w:sz w:val="24"/>
+          <w:szCs w:val="24"/>
+        </w:rPr>
+        <w:t>cầu</w:t>
+      </w:r>
+      <w:proofErr w:type="spellEnd"/>
+    </w:p>
+    <w:p>
+      <w:pPr>
+        <w:pStyle w:val="ListParagraph"/>
+        <w:numPr>
+          <w:ilvl w:val="1"/>
+          <w:numId w:val="40"/>
+        </w:numPr>
+        <w:jc w:val="left"/>
+        <w:rPr>
+          <w:rFonts w:ascii="Cambria" w:hAnsi="Cambria"/>
+          <w:sz w:val="24"/>
+          <w:szCs w:val="24"/>
+        </w:rPr>
+      </w:pPr>
+      <w:proofErr w:type="spellStart"/>
+      <w:r>
+        <w:rPr>
+          <w:rFonts w:ascii="Cambria" w:hAnsi="Cambria"/>
+          <w:sz w:val="24"/>
+          <w:szCs w:val="24"/>
+        </w:rPr>
+        <w:t>Thông</w:t>
+      </w:r>
+      <w:proofErr w:type="spellEnd"/>
+      <w:r>
+        <w:rPr>
+          <w:rFonts w:ascii="Cambria" w:hAnsi="Cambria"/>
+          <w:sz w:val="24"/>
+          <w:szCs w:val="24"/>
+        </w:rPr>
+        <w:t xml:space="preserve"> </w:t>
+      </w:r>
+      <w:proofErr w:type="spellStart"/>
+      <w:r>
+        <w:rPr>
+          <w:rFonts w:ascii="Cambria" w:hAnsi="Cambria"/>
+          <w:sz w:val="24"/>
+          <w:szCs w:val="24"/>
+        </w:rPr>
+        <w:t>báo</w:t>
+      </w:r>
+      <w:proofErr w:type="spellEnd"/>
+      <w:r>
+        <w:rPr>
+          <w:rFonts w:ascii="Cambria" w:hAnsi="Cambria"/>
+          <w:sz w:val="24"/>
+          <w:szCs w:val="24"/>
+        </w:rPr>
+        <w:t xml:space="preserve"> </w:t>
+      </w:r>
+      <w:proofErr w:type="spellStart"/>
+      <w:r>
+        <w:rPr>
+          <w:rFonts w:ascii="Cambria" w:hAnsi="Cambria"/>
+          <w:sz w:val="24"/>
+          <w:szCs w:val="24"/>
+        </w:rPr>
+        <w:t>cho</w:t>
+      </w:r>
+      <w:proofErr w:type="spellEnd"/>
+      <w:r>
+        <w:rPr>
+          <w:rFonts w:ascii="Cambria" w:hAnsi="Cambria"/>
+          <w:sz w:val="24"/>
+          <w:szCs w:val="24"/>
+        </w:rPr>
+        <w:t xml:space="preserve"> </w:t>
+      </w:r>
+      <w:proofErr w:type="spellStart"/>
+      <w:r>
+        <w:rPr>
+          <w:rFonts w:ascii="Cambria" w:hAnsi="Cambria"/>
+          <w:sz w:val="24"/>
+          <w:szCs w:val="24"/>
+        </w:rPr>
+        <w:t>người</w:t>
+      </w:r>
+      <w:proofErr w:type="spellEnd"/>
+      <w:r>
+        <w:rPr>
+          <w:rFonts w:ascii="Cambria" w:hAnsi="Cambria"/>
+          <w:sz w:val="24"/>
+          <w:szCs w:val="24"/>
+        </w:rPr>
+        <w:t xml:space="preserve"> </w:t>
+      </w:r>
+      <w:proofErr w:type="spellStart"/>
+      <w:r>
+        <w:rPr>
+          <w:rFonts w:ascii="Cambria" w:hAnsi="Cambria"/>
+          <w:sz w:val="24"/>
+          <w:szCs w:val="24"/>
+        </w:rPr>
+        <w:t>dùng</w:t>
+      </w:r>
+      <w:proofErr w:type="spellEnd"/>
+      <w:r>
+        <w:rPr>
+          <w:rFonts w:ascii="Cambria" w:hAnsi="Cambria"/>
+          <w:sz w:val="24"/>
+          <w:szCs w:val="24"/>
+        </w:rPr>
+        <w:t xml:space="preserve"> </w:t>
+      </w:r>
+      <w:proofErr w:type="spellStart"/>
+      <w:r>
+        <w:rPr>
+          <w:rFonts w:ascii="Cambria" w:hAnsi="Cambria"/>
+          <w:sz w:val="24"/>
+          <w:szCs w:val="24"/>
+        </w:rPr>
+        <w:t>về</w:t>
+      </w:r>
+      <w:proofErr w:type="spellEnd"/>
+      <w:r>
+        <w:rPr>
+          <w:rFonts w:ascii="Cambria" w:hAnsi="Cambria"/>
+          <w:sz w:val="24"/>
+          <w:szCs w:val="24"/>
+        </w:rPr>
+        <w:t xml:space="preserve"> </w:t>
+      </w:r>
+      <w:proofErr w:type="spellStart"/>
+      <w:r>
+        <w:rPr>
+          <w:rFonts w:ascii="Cambria" w:hAnsi="Cambria"/>
+          <w:sz w:val="24"/>
+          <w:szCs w:val="24"/>
+        </w:rPr>
+        <w:t>trạng</w:t>
+      </w:r>
+      <w:proofErr w:type="spellEnd"/>
+      <w:r>
+        <w:rPr>
+          <w:rFonts w:ascii="Cambria" w:hAnsi="Cambria"/>
+          <w:sz w:val="24"/>
+          <w:szCs w:val="24"/>
+        </w:rPr>
+        <w:t xml:space="preserve"> </w:t>
+      </w:r>
+      <w:proofErr w:type="spellStart"/>
+      <w:r>
+        <w:rPr>
+          <w:rFonts w:ascii="Cambria" w:hAnsi="Cambria"/>
+          <w:sz w:val="24"/>
+          <w:szCs w:val="24"/>
+        </w:rPr>
+        <w:t>thái</w:t>
+      </w:r>
+      <w:proofErr w:type="spellEnd"/>
+      <w:r>
+        <w:rPr>
+          <w:rFonts w:ascii="Cambria" w:hAnsi="Cambria"/>
+          <w:sz w:val="24"/>
+          <w:szCs w:val="24"/>
+        </w:rPr>
+        <w:t xml:space="preserve"> </w:t>
+      </w:r>
+      <w:proofErr w:type="spellStart"/>
+      <w:r>
+        <w:rPr>
+          <w:rFonts w:ascii="Cambria" w:hAnsi="Cambria"/>
+          <w:sz w:val="24"/>
+          <w:szCs w:val="24"/>
+        </w:rPr>
+        <w:t>yêu</w:t>
+      </w:r>
+      <w:proofErr w:type="spellEnd"/>
+      <w:r>
+        <w:rPr>
+          <w:rFonts w:ascii="Cambria" w:hAnsi="Cambria"/>
+          <w:sz w:val="24"/>
+          <w:szCs w:val="24"/>
+        </w:rPr>
+        <w:t xml:space="preserve"> </w:t>
+      </w:r>
+      <w:proofErr w:type="spellStart"/>
+      <w:r>
+        <w:rPr>
+          <w:rFonts w:ascii="Cambria" w:hAnsi="Cambria"/>
+          <w:sz w:val="24"/>
+          <w:szCs w:val="24"/>
+        </w:rPr>
+        <w:t>cầu</w:t>
+      </w:r>
+      <w:proofErr w:type="spellEnd"/>
+      <w:r>
+        <w:rPr>
+          <w:rFonts w:ascii="Cambria" w:hAnsi="Cambria"/>
+          <w:sz w:val="24"/>
+          <w:szCs w:val="24"/>
+        </w:rPr>
+        <w:t xml:space="preserve"> </w:t>
+      </w:r>
+      <w:proofErr w:type="spellStart"/>
+      <w:r>
+        <w:rPr>
+          <w:rFonts w:ascii="Cambria" w:hAnsi="Cambria"/>
+          <w:sz w:val="24"/>
+          <w:szCs w:val="24"/>
+        </w:rPr>
+        <w:t>của</w:t>
+      </w:r>
+      <w:proofErr w:type="spellEnd"/>
+      <w:r>
+        <w:rPr>
+          <w:rFonts w:ascii="Cambria" w:hAnsi="Cambria"/>
+          <w:sz w:val="24"/>
+          <w:szCs w:val="24"/>
+        </w:rPr>
+        <w:t xml:space="preserve"> </w:t>
+      </w:r>
+      <w:proofErr w:type="spellStart"/>
+      <w:r>
+        <w:rPr>
+          <w:rFonts w:ascii="Cambria" w:hAnsi="Cambria"/>
+          <w:sz w:val="24"/>
+          <w:szCs w:val="24"/>
+        </w:rPr>
+        <w:t>họ</w:t>
+      </w:r>
+      <w:proofErr w:type="spellEnd"/>
+    </w:p>
+    <w:p>
+      <w:pPr>
+        <w:pStyle w:val="ListParagraph"/>
+        <w:numPr>
+          <w:ilvl w:val="1"/>
+          <w:numId w:val="40"/>
+        </w:numPr>
+        <w:jc w:val="left"/>
+        <w:rPr>
+          <w:rFonts w:ascii="Cambria" w:hAnsi="Cambria"/>
+          <w:sz w:val="24"/>
+          <w:szCs w:val="24"/>
+        </w:rPr>
+      </w:pPr>
+      <w:proofErr w:type="spellStart"/>
+      <w:r>
+        <w:rPr>
+          <w:rFonts w:ascii="Cambria" w:hAnsi="Cambria"/>
+          <w:sz w:val="24"/>
+          <w:szCs w:val="24"/>
         </w:rPr>
         <w:lastRenderedPageBreak/>
-        <w:t>Liệt</w:t>
-      </w:r>
-      <w:proofErr w:type="spellEnd"/>
-      <w:r>
-        <w:rPr>
-          <w:i/>
-          <w:iCs/>
-        </w:rPr>
-        <w:t xml:space="preserve"> </w:t>
-      </w:r>
-      <w:proofErr w:type="spellStart"/>
-      <w:r>
-        <w:rPr>
-          <w:i/>
-          <w:iCs/>
-        </w:rPr>
-        <w:t>kê</w:t>
-      </w:r>
-      <w:proofErr w:type="spellEnd"/>
-      <w:r>
-        <w:rPr>
-          <w:i/>
-          <w:iCs/>
-        </w:rPr>
-        <w:t xml:space="preserve"> 5 </w:t>
-      </w:r>
-      <w:proofErr w:type="spellStart"/>
-      <w:r>
-        <w:rPr>
-          <w:i/>
-          <w:iCs/>
-        </w:rPr>
-        <w:t>từ</w:t>
-      </w:r>
-      <w:proofErr w:type="spellEnd"/>
-      <w:r>
-        <w:rPr>
-          <w:i/>
-          <w:iCs/>
-        </w:rPr>
-        <w:t xml:space="preserve"> </w:t>
-      </w:r>
-      <w:proofErr w:type="spellStart"/>
-      <w:r>
-        <w:rPr>
-          <w:i/>
-          <w:iCs/>
-        </w:rPr>
-        <w:t>khóa</w:t>
-      </w:r>
-      <w:proofErr w:type="spellEnd"/>
-      <w:r>
-        <w:rPr>
-          <w:i/>
-          <w:iCs/>
-        </w:rPr>
-        <w:t xml:space="preserve"> </w:t>
-      </w:r>
-      <w:proofErr w:type="spellStart"/>
-      <w:r>
-        <w:rPr>
-          <w:i/>
-          <w:iCs/>
-        </w:rPr>
-        <w:t>công</w:t>
-      </w:r>
-      <w:proofErr w:type="spellEnd"/>
-      <w:r>
-        <w:rPr>
-          <w:i/>
-          <w:iCs/>
-        </w:rPr>
-        <w:t xml:space="preserve"> </w:t>
-      </w:r>
-      <w:proofErr w:type="spellStart"/>
-      <w:r>
-        <w:rPr>
-          <w:i/>
-          <w:iCs/>
-        </w:rPr>
-        <w:t>nghệ</w:t>
-      </w:r>
-      <w:proofErr w:type="spellEnd"/>
-      <w:r>
-        <w:rPr>
-          <w:i/>
-          <w:iCs/>
-        </w:rPr>
-        <w:t xml:space="preserve"> </w:t>
-      </w:r>
-      <w:proofErr w:type="spellStart"/>
-      <w:r>
-        <w:rPr>
-          <w:i/>
-          <w:iCs/>
+        <w:t>Kết</w:t>
+      </w:r>
+      <w:proofErr w:type="spellEnd"/>
+      <w:r>
+        <w:rPr>
+          <w:rFonts w:ascii="Cambria" w:hAnsi="Cambria"/>
+          <w:sz w:val="24"/>
+          <w:szCs w:val="24"/>
+        </w:rPr>
+        <w:t xml:space="preserve"> </w:t>
+      </w:r>
+      <w:proofErr w:type="spellStart"/>
+      <w:r>
+        <w:rPr>
+          <w:rFonts w:ascii="Cambria" w:hAnsi="Cambria"/>
+          <w:sz w:val="24"/>
+          <w:szCs w:val="24"/>
+        </w:rPr>
+        <w:t>nối</w:t>
+      </w:r>
+      <w:proofErr w:type="spellEnd"/>
+      <w:r>
+        <w:rPr>
+          <w:rFonts w:ascii="Cambria" w:hAnsi="Cambria"/>
+          <w:sz w:val="24"/>
+          <w:szCs w:val="24"/>
+        </w:rPr>
+        <w:t xml:space="preserve"> </w:t>
+      </w:r>
+      <w:proofErr w:type="spellStart"/>
+      <w:r>
+        <w:rPr>
+          <w:rFonts w:ascii="Cambria" w:hAnsi="Cambria"/>
+          <w:sz w:val="24"/>
+          <w:szCs w:val="24"/>
+        </w:rPr>
+        <w:t>người</w:t>
+      </w:r>
+      <w:proofErr w:type="spellEnd"/>
+      <w:r>
+        <w:rPr>
+          <w:rFonts w:ascii="Cambria" w:hAnsi="Cambria"/>
+          <w:sz w:val="24"/>
+          <w:szCs w:val="24"/>
+        </w:rPr>
+        <w:t xml:space="preserve"> </w:t>
+      </w:r>
+      <w:proofErr w:type="spellStart"/>
+      <w:r>
+        <w:rPr>
+          <w:rFonts w:ascii="Cambria" w:hAnsi="Cambria"/>
+          <w:sz w:val="24"/>
+          <w:szCs w:val="24"/>
+        </w:rPr>
+        <w:t>dùng</w:t>
+      </w:r>
+      <w:proofErr w:type="spellEnd"/>
+      <w:r>
+        <w:rPr>
+          <w:rFonts w:ascii="Cambria" w:hAnsi="Cambria"/>
+          <w:sz w:val="24"/>
+          <w:szCs w:val="24"/>
+        </w:rPr>
+        <w:t xml:space="preserve"> </w:t>
+      </w:r>
+      <w:proofErr w:type="spellStart"/>
+      <w:r>
+        <w:rPr>
+          <w:rFonts w:ascii="Cambria" w:hAnsi="Cambria"/>
+          <w:sz w:val="24"/>
+          <w:szCs w:val="24"/>
+        </w:rPr>
+        <w:t>với</w:t>
+      </w:r>
+      <w:proofErr w:type="spellEnd"/>
+      <w:r>
+        <w:rPr>
+          <w:rFonts w:ascii="Cambria" w:hAnsi="Cambria"/>
+          <w:sz w:val="24"/>
+          <w:szCs w:val="24"/>
+        </w:rPr>
+        <w:t xml:space="preserve"> </w:t>
+      </w:r>
+      <w:proofErr w:type="spellStart"/>
+      <w:r>
+        <w:rPr>
+          <w:rFonts w:ascii="Cambria" w:hAnsi="Cambria"/>
+          <w:sz w:val="24"/>
+          <w:szCs w:val="24"/>
+        </w:rPr>
+        <w:t>chuyên</w:t>
+      </w:r>
+      <w:proofErr w:type="spellEnd"/>
+      <w:r>
+        <w:rPr>
+          <w:rFonts w:ascii="Cambria" w:hAnsi="Cambria"/>
+          <w:sz w:val="24"/>
+          <w:szCs w:val="24"/>
+        </w:rPr>
+        <w:t xml:space="preserve"> </w:t>
+      </w:r>
+      <w:proofErr w:type="spellStart"/>
+      <w:r>
+        <w:rPr>
+          <w:rFonts w:ascii="Cambria" w:hAnsi="Cambria"/>
+          <w:sz w:val="24"/>
+          <w:szCs w:val="24"/>
+        </w:rPr>
+        <w:t>gia</w:t>
+      </w:r>
+      <w:proofErr w:type="spellEnd"/>
+      <w:r>
+        <w:rPr>
+          <w:rFonts w:ascii="Cambria" w:hAnsi="Cambria"/>
+          <w:sz w:val="24"/>
+          <w:szCs w:val="24"/>
+        </w:rPr>
+        <w:t xml:space="preserve"> </w:t>
+      </w:r>
+      <w:proofErr w:type="spellStart"/>
+      <w:r>
+        <w:rPr>
+          <w:rFonts w:ascii="Cambria" w:hAnsi="Cambria"/>
+          <w:sz w:val="24"/>
+          <w:szCs w:val="24"/>
+        </w:rPr>
+        <w:t>trong</w:t>
+      </w:r>
+      <w:proofErr w:type="spellEnd"/>
+      <w:r>
+        <w:rPr>
+          <w:rFonts w:ascii="Cambria" w:hAnsi="Cambria"/>
+          <w:sz w:val="24"/>
+          <w:szCs w:val="24"/>
+        </w:rPr>
+        <w:t xml:space="preserve"> </w:t>
+      </w:r>
+      <w:proofErr w:type="spellStart"/>
+      <w:r>
+        <w:rPr>
+          <w:rFonts w:ascii="Cambria" w:hAnsi="Cambria"/>
+          <w:sz w:val="24"/>
+          <w:szCs w:val="24"/>
+        </w:rPr>
+        <w:t>một</w:t>
+      </w:r>
+      <w:proofErr w:type="spellEnd"/>
+      <w:r>
+        <w:rPr>
+          <w:rFonts w:ascii="Cambria" w:hAnsi="Cambria"/>
+          <w:sz w:val="24"/>
+          <w:szCs w:val="24"/>
+        </w:rPr>
+        <w:t xml:space="preserve"> </w:t>
+      </w:r>
+      <w:proofErr w:type="spellStart"/>
+      <w:r>
+        <w:rPr>
+          <w:rFonts w:ascii="Cambria" w:hAnsi="Cambria"/>
+          <w:sz w:val="24"/>
+          <w:szCs w:val="24"/>
+        </w:rPr>
+        <w:t>cuộc</w:t>
+      </w:r>
+      <w:proofErr w:type="spellEnd"/>
+      <w:r>
+        <w:rPr>
+          <w:rFonts w:ascii="Cambria" w:hAnsi="Cambria"/>
+          <w:sz w:val="24"/>
+          <w:szCs w:val="24"/>
+        </w:rPr>
+        <w:t xml:space="preserve"> </w:t>
+      </w:r>
+      <w:proofErr w:type="spellStart"/>
+      <w:r>
+        <w:rPr>
+          <w:rFonts w:ascii="Cambria" w:hAnsi="Cambria"/>
+          <w:sz w:val="24"/>
+          <w:szCs w:val="24"/>
+        </w:rPr>
+        <w:t>gọi</w:t>
+      </w:r>
+      <w:proofErr w:type="spellEnd"/>
+      <w:r>
+        <w:rPr>
+          <w:rFonts w:ascii="Cambria" w:hAnsi="Cambria"/>
+          <w:sz w:val="24"/>
+          <w:szCs w:val="24"/>
+        </w:rPr>
+        <w:t xml:space="preserve"> </w:t>
+      </w:r>
+      <w:proofErr w:type="spellStart"/>
+      <w:r>
+        <w:rPr>
+          <w:rFonts w:ascii="Cambria" w:hAnsi="Cambria"/>
+          <w:sz w:val="24"/>
+          <w:szCs w:val="24"/>
+        </w:rPr>
+        <w:t>nhóm</w:t>
+      </w:r>
+      <w:proofErr w:type="spellEnd"/>
+      <w:r>
+        <w:rPr>
+          <w:rFonts w:ascii="Cambria" w:hAnsi="Cambria"/>
+          <w:sz w:val="24"/>
+          <w:szCs w:val="24"/>
+        </w:rPr>
+        <w:t xml:space="preserve"> </w:t>
+      </w:r>
+      <w:proofErr w:type="spellStart"/>
+      <w:r>
+        <w:rPr>
+          <w:rFonts w:ascii="Cambria" w:hAnsi="Cambria"/>
+          <w:sz w:val="24"/>
+          <w:szCs w:val="24"/>
+        </w:rPr>
+        <w:t>và</w:t>
+      </w:r>
+      <w:proofErr w:type="spellEnd"/>
+      <w:r>
+        <w:rPr>
+          <w:rFonts w:ascii="Cambria" w:hAnsi="Cambria"/>
+          <w:sz w:val="24"/>
+          <w:szCs w:val="24"/>
+        </w:rPr>
+        <w:t xml:space="preserve"> </w:t>
+      </w:r>
+      <w:proofErr w:type="spellStart"/>
+      <w:r>
+        <w:rPr>
+          <w:rFonts w:ascii="Cambria" w:hAnsi="Cambria"/>
+          <w:sz w:val="24"/>
+          <w:szCs w:val="24"/>
+        </w:rPr>
+        <w:t>cho</w:t>
+      </w:r>
+      <w:proofErr w:type="spellEnd"/>
+      <w:r>
+        <w:rPr>
+          <w:rFonts w:ascii="Cambria" w:hAnsi="Cambria"/>
+          <w:sz w:val="24"/>
+          <w:szCs w:val="24"/>
+        </w:rPr>
+        <w:t xml:space="preserve"> </w:t>
+      </w:r>
+      <w:proofErr w:type="spellStart"/>
+      <w:r>
+        <w:rPr>
+          <w:rFonts w:ascii="Cambria" w:hAnsi="Cambria"/>
+          <w:sz w:val="24"/>
+          <w:szCs w:val="24"/>
+        </w:rPr>
+        <w:t>phép</w:t>
+      </w:r>
+      <w:proofErr w:type="spellEnd"/>
+      <w:r>
+        <w:rPr>
+          <w:rFonts w:ascii="Cambria" w:hAnsi="Cambria"/>
+          <w:sz w:val="24"/>
+          <w:szCs w:val="24"/>
+        </w:rPr>
+        <w:t xml:space="preserve"> chia </w:t>
+      </w:r>
+      <w:proofErr w:type="spellStart"/>
+      <w:r>
+        <w:rPr>
+          <w:rFonts w:ascii="Cambria" w:hAnsi="Cambria"/>
+          <w:sz w:val="24"/>
+          <w:szCs w:val="24"/>
+        </w:rPr>
+        <w:t>sẻ</w:t>
+      </w:r>
+      <w:proofErr w:type="spellEnd"/>
+      <w:r>
+        <w:rPr>
+          <w:rFonts w:ascii="Cambria" w:hAnsi="Cambria"/>
+          <w:sz w:val="24"/>
+          <w:szCs w:val="24"/>
+        </w:rPr>
+        <w:t xml:space="preserve"> </w:t>
+      </w:r>
+      <w:proofErr w:type="spellStart"/>
+      <w:r>
+        <w:rPr>
+          <w:rFonts w:ascii="Cambria" w:hAnsi="Cambria"/>
+          <w:sz w:val="24"/>
+          <w:szCs w:val="24"/>
+        </w:rPr>
+        <w:t>màn</w:t>
+      </w:r>
+      <w:proofErr w:type="spellEnd"/>
+      <w:r>
+        <w:rPr>
+          <w:rFonts w:ascii="Cambria" w:hAnsi="Cambria"/>
+          <w:sz w:val="24"/>
+          <w:szCs w:val="24"/>
+        </w:rPr>
+        <w:t xml:space="preserve"> </w:t>
+      </w:r>
+      <w:proofErr w:type="spellStart"/>
+      <w:r>
+        <w:rPr>
+          <w:rFonts w:ascii="Cambria" w:hAnsi="Cambria"/>
+          <w:sz w:val="24"/>
+          <w:szCs w:val="24"/>
+        </w:rPr>
+        <w:t>hình</w:t>
+      </w:r>
+      <w:proofErr w:type="spellEnd"/>
+      <w:r>
+        <w:rPr>
+          <w:rFonts w:ascii="Cambria" w:hAnsi="Cambria"/>
+          <w:sz w:val="24"/>
+          <w:szCs w:val="24"/>
+        </w:rPr>
+        <w:t xml:space="preserve"> </w:t>
+      </w:r>
+      <w:proofErr w:type="spellStart"/>
+      <w:r>
+        <w:rPr>
+          <w:rFonts w:ascii="Cambria" w:hAnsi="Cambria"/>
+          <w:sz w:val="24"/>
+          <w:szCs w:val="24"/>
+        </w:rPr>
+        <w:t>và</w:t>
+      </w:r>
+      <w:proofErr w:type="spellEnd"/>
+      <w:r>
+        <w:rPr>
+          <w:rFonts w:ascii="Cambria" w:hAnsi="Cambria"/>
+          <w:sz w:val="24"/>
+          <w:szCs w:val="24"/>
+        </w:rPr>
+        <w:t xml:space="preserve"> </w:t>
+      </w:r>
+      <w:proofErr w:type="spellStart"/>
+      <w:r>
+        <w:rPr>
+          <w:rFonts w:ascii="Cambria" w:hAnsi="Cambria"/>
+          <w:sz w:val="24"/>
+          <w:szCs w:val="24"/>
+        </w:rPr>
+        <w:t>gọi</w:t>
+      </w:r>
+      <w:proofErr w:type="spellEnd"/>
+      <w:r>
+        <w:rPr>
+          <w:rFonts w:ascii="Cambria" w:hAnsi="Cambria"/>
+          <w:sz w:val="24"/>
+          <w:szCs w:val="24"/>
+        </w:rPr>
+        <w:t xml:space="preserve"> video </w:t>
+      </w:r>
+      <w:proofErr w:type="spellStart"/>
+      <w:r>
+        <w:rPr>
+          <w:rFonts w:ascii="Cambria" w:hAnsi="Cambria"/>
+          <w:sz w:val="24"/>
+          <w:szCs w:val="24"/>
+        </w:rPr>
+        <w:t>trực</w:t>
+      </w:r>
+      <w:proofErr w:type="spellEnd"/>
+      <w:r>
+        <w:rPr>
+          <w:rFonts w:ascii="Cambria" w:hAnsi="Cambria"/>
+          <w:sz w:val="24"/>
+          <w:szCs w:val="24"/>
+        </w:rPr>
+        <w:t xml:space="preserve"> </w:t>
+      </w:r>
+      <w:proofErr w:type="spellStart"/>
+      <w:r>
+        <w:rPr>
+          <w:rFonts w:ascii="Cambria" w:hAnsi="Cambria"/>
+          <w:sz w:val="24"/>
+          <w:szCs w:val="24"/>
+        </w:rPr>
+        <w:t>tiếp</w:t>
+      </w:r>
+      <w:proofErr w:type="spellEnd"/>
+    </w:p>
+    <w:p>
+      <w:pPr>
+        <w:pStyle w:val="ListParagraph"/>
+        <w:numPr>
+          <w:ilvl w:val="1"/>
+          <w:numId w:val="40"/>
+        </w:numPr>
+        <w:jc w:val="left"/>
+        <w:rPr>
+          <w:rFonts w:ascii="Cambria" w:hAnsi="Cambria"/>
+          <w:sz w:val="24"/>
+          <w:szCs w:val="24"/>
+        </w:rPr>
+      </w:pPr>
+      <w:proofErr w:type="spellStart"/>
+      <w:r>
+        <w:rPr>
+          <w:rFonts w:ascii="Cambria" w:hAnsi="Cambria"/>
+          <w:sz w:val="24"/>
+          <w:szCs w:val="24"/>
+        </w:rPr>
+        <w:t>Xem</w:t>
+      </w:r>
+      <w:proofErr w:type="spellEnd"/>
+      <w:r>
+        <w:rPr>
+          <w:rFonts w:ascii="Cambria" w:hAnsi="Cambria"/>
+          <w:sz w:val="24"/>
+          <w:szCs w:val="24"/>
+        </w:rPr>
+        <w:t xml:space="preserve"> </w:t>
+      </w:r>
+      <w:proofErr w:type="spellStart"/>
+      <w:r>
+        <w:rPr>
+          <w:rFonts w:ascii="Cambria" w:hAnsi="Cambria"/>
+          <w:sz w:val="24"/>
+          <w:szCs w:val="24"/>
+        </w:rPr>
+        <w:t>tất</w:t>
+      </w:r>
+      <w:proofErr w:type="spellEnd"/>
+      <w:r>
+        <w:rPr>
+          <w:rFonts w:ascii="Cambria" w:hAnsi="Cambria"/>
+          <w:sz w:val="24"/>
+          <w:szCs w:val="24"/>
+        </w:rPr>
+        <w:t xml:space="preserve"> </w:t>
+      </w:r>
+      <w:proofErr w:type="spellStart"/>
+      <w:r>
+        <w:rPr>
+          <w:rFonts w:ascii="Cambria" w:hAnsi="Cambria"/>
+          <w:sz w:val="24"/>
+          <w:szCs w:val="24"/>
+        </w:rPr>
+        <w:t>cả</w:t>
+      </w:r>
+      <w:proofErr w:type="spellEnd"/>
+      <w:r>
+        <w:rPr>
+          <w:rFonts w:ascii="Cambria" w:hAnsi="Cambria"/>
+          <w:sz w:val="24"/>
+          <w:szCs w:val="24"/>
+        </w:rPr>
+        <w:t xml:space="preserve"> </w:t>
+      </w:r>
+      <w:proofErr w:type="spellStart"/>
+      <w:r>
+        <w:rPr>
+          <w:rFonts w:ascii="Cambria" w:hAnsi="Cambria"/>
+          <w:sz w:val="24"/>
+          <w:szCs w:val="24"/>
+        </w:rPr>
+        <w:t>các</w:t>
+      </w:r>
+      <w:proofErr w:type="spellEnd"/>
+      <w:r>
+        <w:rPr>
+          <w:rFonts w:ascii="Cambria" w:hAnsi="Cambria"/>
+          <w:sz w:val="24"/>
+          <w:szCs w:val="24"/>
+        </w:rPr>
+        <w:t xml:space="preserve"> </w:t>
+      </w:r>
+      <w:proofErr w:type="spellStart"/>
+      <w:r>
+        <w:rPr>
+          <w:rFonts w:ascii="Cambria" w:hAnsi="Cambria"/>
+          <w:sz w:val="24"/>
+          <w:szCs w:val="24"/>
+        </w:rPr>
+        <w:t>yêu</w:t>
+      </w:r>
+      <w:proofErr w:type="spellEnd"/>
+      <w:r>
+        <w:rPr>
+          <w:rFonts w:ascii="Cambria" w:hAnsi="Cambria"/>
+          <w:sz w:val="24"/>
+          <w:szCs w:val="24"/>
+        </w:rPr>
+        <w:t xml:space="preserve"> </w:t>
+      </w:r>
+      <w:proofErr w:type="spellStart"/>
+      <w:r>
+        <w:rPr>
+          <w:rFonts w:ascii="Cambria" w:hAnsi="Cambria"/>
+          <w:sz w:val="24"/>
+          <w:szCs w:val="24"/>
+        </w:rPr>
+        <w:t>cầu</w:t>
+      </w:r>
+      <w:proofErr w:type="spellEnd"/>
+      <w:r>
+        <w:rPr>
+          <w:rFonts w:ascii="Cambria" w:hAnsi="Cambria"/>
+          <w:sz w:val="24"/>
+          <w:szCs w:val="24"/>
+        </w:rPr>
+        <w:t xml:space="preserve"> </w:t>
+      </w:r>
+      <w:proofErr w:type="spellStart"/>
+      <w:r>
+        <w:rPr>
+          <w:rFonts w:ascii="Cambria" w:hAnsi="Cambria"/>
+          <w:sz w:val="24"/>
+          <w:szCs w:val="24"/>
+        </w:rPr>
+        <w:t>với</w:t>
+      </w:r>
+      <w:proofErr w:type="spellEnd"/>
+      <w:r>
+        <w:rPr>
+          <w:rFonts w:ascii="Cambria" w:hAnsi="Cambria"/>
+          <w:sz w:val="24"/>
+          <w:szCs w:val="24"/>
+        </w:rPr>
+        <w:t xml:space="preserve"> </w:t>
+      </w:r>
+      <w:proofErr w:type="spellStart"/>
+      <w:r>
+        <w:rPr>
+          <w:rFonts w:ascii="Cambria" w:hAnsi="Cambria"/>
+          <w:sz w:val="24"/>
+          <w:szCs w:val="24"/>
+        </w:rPr>
+        <w:t>các</w:t>
+      </w:r>
+      <w:proofErr w:type="spellEnd"/>
+      <w:r>
+        <w:rPr>
+          <w:rFonts w:ascii="Cambria" w:hAnsi="Cambria"/>
+          <w:sz w:val="24"/>
+          <w:szCs w:val="24"/>
+        </w:rPr>
+        <w:t xml:space="preserve"> chi </w:t>
+      </w:r>
+      <w:proofErr w:type="spellStart"/>
+      <w:r>
+        <w:rPr>
+          <w:rFonts w:ascii="Cambria" w:hAnsi="Cambria"/>
+          <w:sz w:val="24"/>
+          <w:szCs w:val="24"/>
+        </w:rPr>
+        <w:t>tiết</w:t>
+      </w:r>
+      <w:proofErr w:type="spellEnd"/>
+      <w:r>
+        <w:rPr>
+          <w:rFonts w:ascii="Cambria" w:hAnsi="Cambria"/>
+          <w:sz w:val="24"/>
+          <w:szCs w:val="24"/>
+        </w:rPr>
+        <w:t xml:space="preserve"> </w:t>
+      </w:r>
+      <w:proofErr w:type="spellStart"/>
+      <w:r>
+        <w:rPr>
+          <w:rFonts w:ascii="Cambria" w:hAnsi="Cambria"/>
+          <w:sz w:val="24"/>
+          <w:szCs w:val="24"/>
         </w:rPr>
         <w:t>liên</w:t>
       </w:r>
       <w:proofErr w:type="spellEnd"/>
       <w:r>
         <w:rPr>
-          <w:i/>
-          <w:iCs/>
-        </w:rPr>
-        <w:t xml:space="preserve"> </w:t>
-      </w:r>
-      <w:proofErr w:type="spellStart"/>
-      <w:r>
-        <w:rPr>
-          <w:i/>
-          <w:iCs/>
+          <w:rFonts w:ascii="Cambria" w:hAnsi="Cambria"/>
+          <w:sz w:val="24"/>
+          <w:szCs w:val="24"/>
+        </w:rPr>
+        <w:t xml:space="preserve"> </w:t>
+      </w:r>
+      <w:proofErr w:type="spellStart"/>
+      <w:r>
+        <w:rPr>
+          <w:rFonts w:ascii="Cambria" w:hAnsi="Cambria"/>
+          <w:sz w:val="24"/>
+          <w:szCs w:val="24"/>
         </w:rPr>
         <w:t>quan</w:t>
       </w:r>
       <w:proofErr w:type="spellEnd"/>
-      <w:r>
-        <w:rPr>
-          <w:i/>
-          <w:iCs/>
-        </w:rPr>
-        <w:t xml:space="preserve"> </w:t>
-      </w:r>
-      <w:proofErr w:type="spellStart"/>
-      <w:r>
-        <w:rPr>
-          <w:i/>
-          <w:iCs/>
-        </w:rPr>
-        <w:t>trong</w:t>
-      </w:r>
-      <w:proofErr w:type="spellEnd"/>
-      <w:r>
-        <w:rPr>
-          <w:i/>
-          <w:iCs/>
-        </w:rPr>
-        <w:t xml:space="preserve"> </w:t>
-      </w:r>
-      <w:proofErr w:type="spellStart"/>
-      <w:r>
-        <w:rPr>
-          <w:i/>
-          <w:iCs/>
-        </w:rPr>
-        <w:t>mã</w:t>
-      </w:r>
-      <w:proofErr w:type="spellEnd"/>
-      <w:r>
-        <w:rPr>
-          <w:i/>
-          <w:iCs/>
-        </w:rPr>
-        <w:t xml:space="preserve"> </w:t>
-      </w:r>
-      <w:proofErr w:type="spellStart"/>
-      <w:r>
-        <w:rPr>
-          <w:i/>
-          <w:iCs/>
-        </w:rPr>
-        <w:t>nguồn</w:t>
-      </w:r>
-      <w:proofErr w:type="spellEnd"/>
-      <w:r>
-        <w:rPr>
-          <w:i/>
-          <w:iCs/>
-        </w:rPr>
-        <w:t>: C#</w:t>
-      </w:r>
     </w:p>
-    <w:p/>
     <w:p>
       <w:pPr>
-        <w:pStyle w:val="Heading2"/>
-      </w:pPr>
-      <w:bookmarkStart w:id="9" w:name="_Toc90500044"/>
-      <w:proofErr w:type="spellStart"/>
-      <w:r>
-        <w:t>Thống</w:t>
-      </w:r>
-      <w:proofErr w:type="spellEnd"/>
-      <w:r>
-        <w:t xml:space="preserve"> </w:t>
-      </w:r>
-      <w:proofErr w:type="spellStart"/>
-      <w:r>
-        <w:t>kê</w:t>
-      </w:r>
-      <w:proofErr w:type="spellEnd"/>
-      <w:r>
-        <w:t xml:space="preserve"> </w:t>
-      </w:r>
-      <w:proofErr w:type="spellStart"/>
-      <w:r>
-        <w:t>về</w:t>
-      </w:r>
-      <w:proofErr w:type="spellEnd"/>
-      <w:r>
-        <w:t xml:space="preserve"> </w:t>
-      </w:r>
-      <w:proofErr w:type="spellStart"/>
-      <w:r>
-        <w:t>mã</w:t>
-      </w:r>
-      <w:proofErr w:type="spellEnd"/>
-      <w:r>
-        <w:t xml:space="preserve"> </w:t>
-      </w:r>
-      <w:proofErr w:type="spellStart"/>
-      <w:r>
-        <w:t>nguồn</w:t>
-      </w:r>
-      <w:bookmarkEnd w:id="9"/>
+        <w:pStyle w:val="ListParagraph"/>
+        <w:numPr>
+          <w:ilvl w:val="1"/>
+          <w:numId w:val="40"/>
+        </w:numPr>
+        <w:jc w:val="left"/>
+        <w:rPr>
+          <w:rFonts w:ascii="Cambria" w:hAnsi="Cambria"/>
+          <w:sz w:val="24"/>
+          <w:szCs w:val="24"/>
+        </w:rPr>
+      </w:pPr>
+      <w:r>
+        <w:rPr>
+          <w:rFonts w:ascii="Cambria" w:hAnsi="Cambria"/>
+          <w:sz w:val="24"/>
+          <w:szCs w:val="24"/>
+        </w:rPr>
+        <w:t xml:space="preserve">Chat </w:t>
+      </w:r>
+      <w:proofErr w:type="spellStart"/>
+      <w:r>
+        <w:rPr>
+          <w:rFonts w:ascii="Cambria" w:hAnsi="Cambria"/>
+          <w:sz w:val="24"/>
+          <w:szCs w:val="24"/>
+        </w:rPr>
+        <w:t>hoặc</w:t>
+      </w:r>
+      <w:proofErr w:type="spellEnd"/>
+      <w:r>
+        <w:rPr>
+          <w:rFonts w:ascii="Cambria" w:hAnsi="Cambria"/>
+          <w:sz w:val="24"/>
+          <w:szCs w:val="24"/>
+        </w:rPr>
+        <w:t xml:space="preserve"> </w:t>
+      </w:r>
+      <w:proofErr w:type="spellStart"/>
+      <w:r>
+        <w:rPr>
+          <w:rFonts w:ascii="Cambria" w:hAnsi="Cambria"/>
+          <w:sz w:val="24"/>
+          <w:szCs w:val="24"/>
+        </w:rPr>
+        <w:t>gọi</w:t>
+      </w:r>
+      <w:proofErr w:type="spellEnd"/>
+      <w:r>
+        <w:rPr>
+          <w:rFonts w:ascii="Cambria" w:hAnsi="Cambria"/>
+          <w:sz w:val="24"/>
+          <w:szCs w:val="24"/>
+        </w:rPr>
+        <w:t xml:space="preserve"> video </w:t>
+      </w:r>
+      <w:proofErr w:type="spellStart"/>
+      <w:r>
+        <w:rPr>
+          <w:rFonts w:ascii="Cambria" w:hAnsi="Cambria"/>
+          <w:sz w:val="24"/>
+          <w:szCs w:val="24"/>
+        </w:rPr>
+        <w:t>ngay</w:t>
+      </w:r>
+      <w:proofErr w:type="spellEnd"/>
+      <w:r>
+        <w:rPr>
+          <w:rFonts w:ascii="Cambria" w:hAnsi="Cambria"/>
+          <w:sz w:val="24"/>
+          <w:szCs w:val="24"/>
+        </w:rPr>
+        <w:t xml:space="preserve"> </w:t>
+      </w:r>
+      <w:proofErr w:type="spellStart"/>
+      <w:r>
+        <w:rPr>
+          <w:rFonts w:ascii="Cambria" w:hAnsi="Cambria"/>
+          <w:sz w:val="24"/>
+          <w:szCs w:val="24"/>
+        </w:rPr>
+        <w:t>tức</w:t>
+      </w:r>
+      <w:proofErr w:type="spellEnd"/>
+      <w:r>
+        <w:rPr>
+          <w:rFonts w:ascii="Cambria" w:hAnsi="Cambria"/>
+          <w:sz w:val="24"/>
+          <w:szCs w:val="24"/>
+        </w:rPr>
+        <w:t xml:space="preserve"> </w:t>
+      </w:r>
+      <w:proofErr w:type="spellStart"/>
+      <w:r>
+        <w:rPr>
+          <w:rFonts w:ascii="Cambria" w:hAnsi="Cambria"/>
+          <w:sz w:val="24"/>
+          <w:szCs w:val="24"/>
+        </w:rPr>
+        <w:t>thì</w:t>
+      </w:r>
+      <w:proofErr w:type="spellEnd"/>
+      <w:r>
+        <w:rPr>
+          <w:rFonts w:ascii="Cambria" w:hAnsi="Cambria"/>
+          <w:sz w:val="24"/>
+          <w:szCs w:val="24"/>
+        </w:rPr>
+        <w:t xml:space="preserve"> </w:t>
+      </w:r>
+      <w:proofErr w:type="spellStart"/>
+      <w:r>
+        <w:rPr>
+          <w:rFonts w:ascii="Cambria" w:hAnsi="Cambria"/>
+          <w:sz w:val="24"/>
+          <w:szCs w:val="24"/>
+        </w:rPr>
+        <w:t>với</w:t>
+      </w:r>
+      <w:proofErr w:type="spellEnd"/>
+      <w:r>
+        <w:rPr>
+          <w:rFonts w:ascii="Cambria" w:hAnsi="Cambria"/>
+          <w:sz w:val="24"/>
+          <w:szCs w:val="24"/>
+        </w:rPr>
+        <w:t xml:space="preserve"> </w:t>
+      </w:r>
+      <w:proofErr w:type="spellStart"/>
+      <w:r>
+        <w:rPr>
+          <w:rFonts w:ascii="Cambria" w:hAnsi="Cambria"/>
+          <w:sz w:val="24"/>
+          <w:szCs w:val="24"/>
+        </w:rPr>
+        <w:t>người</w:t>
+      </w:r>
+      <w:proofErr w:type="spellEnd"/>
+      <w:r>
+        <w:rPr>
+          <w:rFonts w:ascii="Cambria" w:hAnsi="Cambria"/>
+          <w:sz w:val="24"/>
+          <w:szCs w:val="24"/>
+        </w:rPr>
+        <w:t xml:space="preserve"> </w:t>
+      </w:r>
+      <w:proofErr w:type="spellStart"/>
+      <w:r>
+        <w:rPr>
+          <w:rFonts w:ascii="Cambria" w:hAnsi="Cambria"/>
+          <w:sz w:val="24"/>
+          <w:szCs w:val="24"/>
+        </w:rPr>
+        <w:t>yêu</w:t>
+      </w:r>
+      <w:proofErr w:type="spellEnd"/>
+      <w:r>
+        <w:rPr>
+          <w:rFonts w:ascii="Cambria" w:hAnsi="Cambria"/>
+          <w:sz w:val="24"/>
+          <w:szCs w:val="24"/>
+        </w:rPr>
+        <w:t xml:space="preserve"> </w:t>
+      </w:r>
+      <w:proofErr w:type="spellStart"/>
+      <w:r>
+        <w:rPr>
+          <w:rFonts w:ascii="Cambria" w:hAnsi="Cambria"/>
+          <w:sz w:val="24"/>
+          <w:szCs w:val="24"/>
+        </w:rPr>
+        <w:t>cầu</w:t>
+      </w:r>
+      <w:proofErr w:type="spellEnd"/>
+    </w:p>
+    <w:p>
+      <w:pPr>
+        <w:pStyle w:val="ListParagraph"/>
+        <w:numPr>
+          <w:ilvl w:val="1"/>
+          <w:numId w:val="40"/>
+        </w:numPr>
+        <w:jc w:val="left"/>
+        <w:rPr>
+          <w:rFonts w:ascii="Cambria" w:hAnsi="Cambria"/>
+          <w:sz w:val="24"/>
+          <w:szCs w:val="24"/>
+        </w:rPr>
+      </w:pPr>
+      <w:proofErr w:type="spellStart"/>
+      <w:r>
+        <w:rPr>
+          <w:rFonts w:ascii="Cambria" w:hAnsi="Cambria"/>
+          <w:sz w:val="24"/>
+          <w:szCs w:val="24"/>
+        </w:rPr>
+        <w:t>Quản</w:t>
+      </w:r>
+      <w:proofErr w:type="spellEnd"/>
+      <w:r>
+        <w:rPr>
+          <w:rFonts w:ascii="Cambria" w:hAnsi="Cambria"/>
+          <w:sz w:val="24"/>
+          <w:szCs w:val="24"/>
+        </w:rPr>
+        <w:t xml:space="preserve"> </w:t>
+      </w:r>
+      <w:proofErr w:type="spellStart"/>
+      <w:r>
+        <w:rPr>
+          <w:rFonts w:ascii="Cambria" w:hAnsi="Cambria"/>
+          <w:sz w:val="24"/>
+          <w:szCs w:val="24"/>
+        </w:rPr>
+        <w:t>lý</w:t>
+      </w:r>
+      <w:proofErr w:type="spellEnd"/>
+      <w:r>
+        <w:rPr>
+          <w:rFonts w:ascii="Cambria" w:hAnsi="Cambria"/>
+          <w:sz w:val="24"/>
+          <w:szCs w:val="24"/>
+        </w:rPr>
+        <w:t xml:space="preserve"> </w:t>
+      </w:r>
+      <w:proofErr w:type="spellStart"/>
+      <w:r>
+        <w:rPr>
+          <w:rFonts w:ascii="Cambria" w:hAnsi="Cambria"/>
+          <w:sz w:val="24"/>
+          <w:szCs w:val="24"/>
+        </w:rPr>
+        <w:t>danh</w:t>
+      </w:r>
+      <w:proofErr w:type="spellEnd"/>
+      <w:r>
+        <w:rPr>
+          <w:rFonts w:ascii="Cambria" w:hAnsi="Cambria"/>
+          <w:sz w:val="24"/>
+          <w:szCs w:val="24"/>
+        </w:rPr>
+        <w:t xml:space="preserve"> </w:t>
+      </w:r>
+      <w:proofErr w:type="spellStart"/>
+      <w:r>
+        <w:rPr>
+          <w:rFonts w:ascii="Cambria" w:hAnsi="Cambria"/>
+          <w:sz w:val="24"/>
+          <w:szCs w:val="24"/>
+        </w:rPr>
+        <w:t>sách</w:t>
+      </w:r>
+      <w:proofErr w:type="spellEnd"/>
+      <w:r>
+        <w:rPr>
+          <w:rFonts w:ascii="Cambria" w:hAnsi="Cambria"/>
+          <w:sz w:val="24"/>
+          <w:szCs w:val="24"/>
+        </w:rPr>
+        <w:t xml:space="preserve"> </w:t>
+      </w:r>
+      <w:proofErr w:type="spellStart"/>
+      <w:r>
+        <w:rPr>
+          <w:rFonts w:ascii="Cambria" w:hAnsi="Cambria"/>
+          <w:sz w:val="24"/>
+          <w:szCs w:val="24"/>
+        </w:rPr>
+        <w:t>các</w:t>
+      </w:r>
+      <w:proofErr w:type="spellEnd"/>
+      <w:r>
+        <w:rPr>
+          <w:rFonts w:ascii="Cambria" w:hAnsi="Cambria"/>
+          <w:sz w:val="24"/>
+          <w:szCs w:val="24"/>
+        </w:rPr>
+        <w:t xml:space="preserve"> </w:t>
+      </w:r>
+      <w:proofErr w:type="spellStart"/>
+      <w:r>
+        <w:rPr>
+          <w:rFonts w:ascii="Cambria" w:hAnsi="Cambria"/>
+          <w:sz w:val="24"/>
+          <w:szCs w:val="24"/>
+        </w:rPr>
+        <w:t>chuyên</w:t>
+      </w:r>
+      <w:proofErr w:type="spellEnd"/>
+      <w:r>
+        <w:rPr>
+          <w:rFonts w:ascii="Cambria" w:hAnsi="Cambria"/>
+          <w:sz w:val="24"/>
+          <w:szCs w:val="24"/>
+        </w:rPr>
+        <w:t xml:space="preserve"> </w:t>
+      </w:r>
+      <w:proofErr w:type="spellStart"/>
+      <w:r>
+        <w:rPr>
+          <w:rFonts w:ascii="Cambria" w:hAnsi="Cambria"/>
+          <w:sz w:val="24"/>
+          <w:szCs w:val="24"/>
+        </w:rPr>
+        <w:t>gia</w:t>
+      </w:r>
+      <w:proofErr w:type="spellEnd"/>
+      <w:r>
+        <w:rPr>
+          <w:rFonts w:ascii="Cambria" w:hAnsi="Cambria"/>
+          <w:sz w:val="24"/>
+          <w:szCs w:val="24"/>
+        </w:rPr>
+        <w:t xml:space="preserve"> </w:t>
+      </w:r>
+      <w:proofErr w:type="spellStart"/>
+      <w:r>
+        <w:rPr>
+          <w:rFonts w:ascii="Cambria" w:hAnsi="Cambria"/>
+          <w:sz w:val="24"/>
+          <w:szCs w:val="24"/>
+        </w:rPr>
+        <w:t>khả</w:t>
+      </w:r>
+      <w:proofErr w:type="spellEnd"/>
+      <w:r>
+        <w:rPr>
+          <w:rFonts w:ascii="Cambria" w:hAnsi="Cambria"/>
+          <w:sz w:val="24"/>
+          <w:szCs w:val="24"/>
+        </w:rPr>
+        <w:t xml:space="preserve"> </w:t>
+      </w:r>
+      <w:proofErr w:type="spellStart"/>
+      <w:r>
+        <w:rPr>
+          <w:rFonts w:ascii="Cambria" w:hAnsi="Cambria"/>
+          <w:sz w:val="24"/>
+          <w:szCs w:val="24"/>
+        </w:rPr>
+        <w:t>dụng</w:t>
+      </w:r>
+      <w:proofErr w:type="spellEnd"/>
+      <w:r>
+        <w:rPr>
+          <w:rFonts w:ascii="Cambria" w:hAnsi="Cambria"/>
+          <w:sz w:val="24"/>
+          <w:szCs w:val="24"/>
+        </w:rPr>
+        <w:t xml:space="preserve"> </w:t>
+      </w:r>
+      <w:proofErr w:type="spellStart"/>
+      <w:r>
+        <w:rPr>
+          <w:rFonts w:ascii="Cambria" w:hAnsi="Cambria"/>
+          <w:sz w:val="24"/>
+          <w:szCs w:val="24"/>
+        </w:rPr>
+        <w:t>để</w:t>
+      </w:r>
+      <w:proofErr w:type="spellEnd"/>
+      <w:r>
+        <w:rPr>
+          <w:rFonts w:ascii="Cambria" w:hAnsi="Cambria"/>
+          <w:sz w:val="24"/>
+          <w:szCs w:val="24"/>
+        </w:rPr>
+        <w:t xml:space="preserve"> </w:t>
+      </w:r>
+      <w:proofErr w:type="spellStart"/>
+      <w:r>
+        <w:rPr>
+          <w:rFonts w:ascii="Cambria" w:hAnsi="Cambria"/>
+          <w:sz w:val="24"/>
+          <w:szCs w:val="24"/>
+        </w:rPr>
+        <w:t>có</w:t>
+      </w:r>
+      <w:proofErr w:type="spellEnd"/>
+      <w:r>
+        <w:rPr>
+          <w:rFonts w:ascii="Cambria" w:hAnsi="Cambria"/>
+          <w:sz w:val="24"/>
+          <w:szCs w:val="24"/>
+        </w:rPr>
+        <w:t xml:space="preserve"> </w:t>
+      </w:r>
+      <w:proofErr w:type="spellStart"/>
+      <w:r>
+        <w:rPr>
+          <w:rFonts w:ascii="Cambria" w:hAnsi="Cambria"/>
+          <w:sz w:val="24"/>
+          <w:szCs w:val="24"/>
+        </w:rPr>
+        <w:t>thể</w:t>
+      </w:r>
+      <w:proofErr w:type="spellEnd"/>
+      <w:r>
+        <w:rPr>
+          <w:rFonts w:ascii="Cambria" w:hAnsi="Cambria"/>
+          <w:sz w:val="24"/>
+          <w:szCs w:val="24"/>
+        </w:rPr>
+        <w:t xml:space="preserve"> </w:t>
+      </w:r>
+      <w:proofErr w:type="spellStart"/>
+      <w:r>
+        <w:rPr>
+          <w:rFonts w:ascii="Cambria" w:hAnsi="Cambria"/>
+          <w:sz w:val="24"/>
+          <w:szCs w:val="24"/>
+        </w:rPr>
+        <w:t>yêu</w:t>
+      </w:r>
+      <w:proofErr w:type="spellEnd"/>
+      <w:r>
+        <w:rPr>
+          <w:rFonts w:ascii="Cambria" w:hAnsi="Cambria"/>
+          <w:sz w:val="24"/>
+          <w:szCs w:val="24"/>
+        </w:rPr>
+        <w:t xml:space="preserve"> </w:t>
+      </w:r>
+      <w:proofErr w:type="spellStart"/>
+      <w:r>
+        <w:rPr>
+          <w:rFonts w:ascii="Cambria" w:hAnsi="Cambria"/>
+          <w:sz w:val="24"/>
+          <w:szCs w:val="24"/>
+        </w:rPr>
+        <w:t>cầu</w:t>
+      </w:r>
+      <w:proofErr w:type="spellEnd"/>
+      <w:r>
+        <w:rPr>
+          <w:rFonts w:ascii="Cambria" w:hAnsi="Cambria"/>
+          <w:sz w:val="24"/>
+          <w:szCs w:val="24"/>
+        </w:rPr>
+        <w:t xml:space="preserve"> chat </w:t>
+      </w:r>
+      <w:proofErr w:type="spellStart"/>
+      <w:r>
+        <w:rPr>
+          <w:rFonts w:ascii="Cambria" w:hAnsi="Cambria"/>
+          <w:sz w:val="24"/>
+          <w:szCs w:val="24"/>
+        </w:rPr>
+        <w:t>hỗ</w:t>
+      </w:r>
+      <w:proofErr w:type="spellEnd"/>
+      <w:r>
+        <w:rPr>
+          <w:rFonts w:ascii="Cambria" w:hAnsi="Cambria"/>
+          <w:sz w:val="24"/>
+          <w:szCs w:val="24"/>
+        </w:rPr>
+        <w:t xml:space="preserve"> </w:t>
+      </w:r>
+      <w:proofErr w:type="spellStart"/>
+      <w:r>
+        <w:rPr>
+          <w:rFonts w:ascii="Cambria" w:hAnsi="Cambria"/>
+          <w:sz w:val="24"/>
+          <w:szCs w:val="24"/>
+        </w:rPr>
+        <w:t>trợ</w:t>
+      </w:r>
       <w:proofErr w:type="spellEnd"/>
     </w:p>
     <w:p>
@@ -7960,210 +10741,336 @@
           <w:ilvl w:val="0"/>
           <w:numId w:val="40"/>
         </w:numPr>
-        <w:rPr>
-          <w:i/>
-          <w:iCs/>
-        </w:rPr>
-      </w:pPr>
-      <w:proofErr w:type="spellStart"/>
-      <w:r>
-        <w:rPr>
-          <w:i/>
-          <w:iCs/>
-        </w:rPr>
-        <w:t>Tìm</w:t>
-      </w:r>
-      <w:proofErr w:type="spellEnd"/>
-      <w:r>
-        <w:rPr>
-          <w:i/>
-          <w:iCs/>
-        </w:rPr>
-        <w:t xml:space="preserve"> tool </w:t>
-      </w:r>
-      <w:proofErr w:type="spellStart"/>
-      <w:r>
-        <w:rPr>
-          <w:i/>
-          <w:iCs/>
-        </w:rPr>
-        <w:t>hỗ</w:t>
-      </w:r>
-      <w:proofErr w:type="spellEnd"/>
-      <w:r>
-        <w:rPr>
-          <w:i/>
-          <w:iCs/>
-        </w:rPr>
-        <w:t xml:space="preserve"> </w:t>
-      </w:r>
-      <w:proofErr w:type="spellStart"/>
-      <w:r>
-        <w:rPr>
-          <w:i/>
-          <w:iCs/>
-        </w:rPr>
-        <w:t>trợ</w:t>
-      </w:r>
-      <w:proofErr w:type="spellEnd"/>
-      <w:r>
-        <w:rPr>
-          <w:i/>
-          <w:iCs/>
-        </w:rPr>
-        <w:t xml:space="preserve"> </w:t>
-      </w:r>
-      <w:proofErr w:type="spellStart"/>
-      <w:r>
-        <w:rPr>
-          <w:i/>
-          <w:iCs/>
-        </w:rPr>
-        <w:t>phân</w:t>
-      </w:r>
-      <w:proofErr w:type="spellEnd"/>
-      <w:r>
-        <w:rPr>
-          <w:i/>
-          <w:iCs/>
-        </w:rPr>
-        <w:t xml:space="preserve"> </w:t>
-      </w:r>
-      <w:proofErr w:type="spellStart"/>
-      <w:r>
-        <w:rPr>
-          <w:i/>
-          <w:iCs/>
-        </w:rPr>
-        <w:t>tích</w:t>
-      </w:r>
-      <w:proofErr w:type="spellEnd"/>
-      <w:r>
-        <w:rPr>
-          <w:i/>
-          <w:iCs/>
-        </w:rPr>
-        <w:t xml:space="preserve"> </w:t>
-      </w:r>
-      <w:proofErr w:type="spellStart"/>
-      <w:r>
-        <w:rPr>
-          <w:i/>
-          <w:iCs/>
-        </w:rPr>
-        <w:t>thông</w:t>
-      </w:r>
-      <w:proofErr w:type="spellEnd"/>
-      <w:r>
-        <w:rPr>
-          <w:i/>
-          <w:iCs/>
-        </w:rPr>
-        <w:t xml:space="preserve"> </w:t>
-      </w:r>
-      <w:proofErr w:type="spellStart"/>
-      <w:r>
-        <w:rPr>
-          <w:i/>
-          <w:iCs/>
-        </w:rPr>
-        <w:t>số</w:t>
-      </w:r>
-      <w:proofErr w:type="spellEnd"/>
-      <w:r>
-        <w:rPr>
-          <w:i/>
-          <w:iCs/>
-        </w:rPr>
-        <w:t xml:space="preserve"> </w:t>
-      </w:r>
-      <w:proofErr w:type="spellStart"/>
-      <w:r>
-        <w:rPr>
-          <w:i/>
-          <w:iCs/>
-        </w:rPr>
+        <w:jc w:val="left"/>
+        <w:rPr>
+          <w:rFonts w:ascii="Cambria" w:hAnsi="Cambria"/>
+          <w:sz w:val="24"/>
+          <w:szCs w:val="24"/>
+        </w:rPr>
+      </w:pPr>
+      <w:proofErr w:type="spellStart"/>
+      <w:r>
+        <w:rPr>
+          <w:rFonts w:ascii="Cambria" w:hAnsi="Cambria"/>
+          <w:sz w:val="24"/>
+          <w:szCs w:val="24"/>
+        </w:rPr>
+        <w:t>Các</w:t>
+      </w:r>
+      <w:proofErr w:type="spellEnd"/>
+      <w:r>
+        <w:rPr>
+          <w:rFonts w:ascii="Cambria" w:hAnsi="Cambria"/>
+          <w:sz w:val="24"/>
+          <w:szCs w:val="24"/>
+        </w:rPr>
+        <w:t xml:space="preserve"> </w:t>
+      </w:r>
+      <w:proofErr w:type="spellStart"/>
+      <w:r>
+        <w:rPr>
+          <w:rFonts w:ascii="Cambria" w:hAnsi="Cambria"/>
+          <w:sz w:val="24"/>
+          <w:szCs w:val="24"/>
+        </w:rPr>
+        <w:t>công</w:t>
+      </w:r>
+      <w:proofErr w:type="spellEnd"/>
+      <w:r>
+        <w:rPr>
+          <w:rFonts w:ascii="Cambria" w:hAnsi="Cambria"/>
+          <w:sz w:val="24"/>
+          <w:szCs w:val="24"/>
+        </w:rPr>
+        <w:t xml:space="preserve"> </w:t>
+      </w:r>
+      <w:proofErr w:type="spellStart"/>
+      <w:r>
+        <w:rPr>
+          <w:rFonts w:ascii="Cambria" w:hAnsi="Cambria"/>
+          <w:sz w:val="24"/>
+          <w:szCs w:val="24"/>
+        </w:rPr>
+        <w:t>nghệ</w:t>
+      </w:r>
+      <w:proofErr w:type="spellEnd"/>
+      <w:r>
+        <w:rPr>
+          <w:rFonts w:ascii="Cambria" w:hAnsi="Cambria"/>
+          <w:sz w:val="24"/>
+          <w:szCs w:val="24"/>
+        </w:rPr>
+        <w:t xml:space="preserve"> </w:t>
+      </w:r>
+      <w:proofErr w:type="spellStart"/>
+      <w:r>
+        <w:rPr>
+          <w:rFonts w:ascii="Cambria" w:hAnsi="Cambria"/>
+          <w:sz w:val="24"/>
+          <w:szCs w:val="24"/>
+        </w:rPr>
+        <w:t>liên</w:t>
+      </w:r>
+      <w:proofErr w:type="spellEnd"/>
+      <w:r>
+        <w:rPr>
+          <w:rFonts w:ascii="Cambria" w:hAnsi="Cambria"/>
+          <w:sz w:val="24"/>
+          <w:szCs w:val="24"/>
+        </w:rPr>
+        <w:t xml:space="preserve"> </w:t>
+      </w:r>
+      <w:proofErr w:type="spellStart"/>
+      <w:r>
+        <w:rPr>
+          <w:rFonts w:ascii="Cambria" w:hAnsi="Cambria"/>
+          <w:sz w:val="24"/>
+          <w:szCs w:val="24"/>
+        </w:rPr>
+        <w:t>quan</w:t>
+      </w:r>
+      <w:proofErr w:type="spellEnd"/>
+      <w:r>
+        <w:rPr>
+          <w:rFonts w:ascii="Cambria" w:hAnsi="Cambria"/>
+          <w:sz w:val="24"/>
+          <w:szCs w:val="24"/>
+        </w:rPr>
+        <w:t>:</w:t>
+      </w:r>
+    </w:p>
+    <w:p>
+      <w:pPr>
+        <w:pStyle w:val="ListParagraph"/>
+        <w:numPr>
+          <w:ilvl w:val="1"/>
+          <w:numId w:val="40"/>
+        </w:numPr>
+        <w:jc w:val="left"/>
+        <w:rPr>
+          <w:rFonts w:ascii="Cambria" w:hAnsi="Cambria"/>
+          <w:sz w:val="24"/>
+          <w:szCs w:val="24"/>
+        </w:rPr>
+      </w:pPr>
+      <w:r>
+        <w:rPr>
+          <w:rFonts w:ascii="Cambria" w:hAnsi="Cambria"/>
+          <w:sz w:val="24"/>
+          <w:szCs w:val="24"/>
+        </w:rPr>
+        <w:t>C#</w:t>
+      </w:r>
+    </w:p>
+    <w:p>
+      <w:pPr>
+        <w:pStyle w:val="ListParagraph"/>
+        <w:numPr>
+          <w:ilvl w:val="1"/>
+          <w:numId w:val="40"/>
+        </w:numPr>
+        <w:jc w:val="left"/>
+        <w:rPr>
+          <w:rFonts w:ascii="Cambria" w:hAnsi="Cambria"/>
+          <w:sz w:val="24"/>
+          <w:szCs w:val="24"/>
+        </w:rPr>
+      </w:pPr>
+      <w:proofErr w:type="spellStart"/>
+      <w:r>
+        <w:rPr>
+          <w:rFonts w:ascii="Cambria" w:hAnsi="Cambria"/>
+          <w:sz w:val="24"/>
+          <w:szCs w:val="24"/>
+        </w:rPr>
+        <w:t>Batchfile</w:t>
+      </w:r>
+      <w:proofErr w:type="spellEnd"/>
+    </w:p>
+    <w:p>
+      <w:pPr>
+        <w:pStyle w:val="ListParagraph"/>
+        <w:numPr>
+          <w:ilvl w:val="1"/>
+          <w:numId w:val="40"/>
+        </w:numPr>
+        <w:jc w:val="left"/>
+        <w:rPr>
+          <w:rFonts w:ascii="Cambria" w:hAnsi="Cambria"/>
+          <w:sz w:val="24"/>
+          <w:szCs w:val="24"/>
+        </w:rPr>
+      </w:pPr>
+      <w:r>
+        <w:rPr>
+          <w:rFonts w:ascii="Cambria" w:hAnsi="Cambria"/>
+          <w:sz w:val="24"/>
+          <w:szCs w:val="24"/>
+        </w:rPr>
+        <w:t>TypeScript</w:t>
+      </w:r>
+    </w:p>
+    <w:p>
+      <w:pPr>
+        <w:pStyle w:val="ListParagraph"/>
+        <w:numPr>
+          <w:ilvl w:val="1"/>
+          <w:numId w:val="40"/>
+        </w:numPr>
+        <w:jc w:val="left"/>
+        <w:rPr>
+          <w:rFonts w:ascii="Cambria" w:hAnsi="Cambria"/>
+          <w:sz w:val="24"/>
+          <w:szCs w:val="24"/>
+        </w:rPr>
+      </w:pPr>
+      <w:r>
+        <w:rPr>
+          <w:rFonts w:ascii="Cambria" w:hAnsi="Cambria"/>
+          <w:sz w:val="24"/>
+          <w:szCs w:val="24"/>
+        </w:rPr>
+        <w:t>Azure AD application</w:t>
+      </w:r>
+    </w:p>
+    <w:p>
+      <w:pPr>
+        <w:pStyle w:val="ListParagraph"/>
+        <w:numPr>
+          <w:ilvl w:val="1"/>
+          <w:numId w:val="40"/>
+        </w:numPr>
+        <w:jc w:val="left"/>
+        <w:rPr>
+          <w:rFonts w:ascii="Cambria" w:hAnsi="Cambria"/>
+          <w:sz w:val="24"/>
+          <w:szCs w:val="24"/>
+        </w:rPr>
+      </w:pPr>
+      <w:r>
+        <w:rPr>
+          <w:rFonts w:ascii="Cambria" w:hAnsi="Cambria"/>
+          <w:sz w:val="24"/>
+          <w:szCs w:val="24"/>
+        </w:rPr>
+        <w:t>Microsoft Teams</w:t>
+      </w:r>
+    </w:p>
+    <w:p>
+      <w:pPr>
+        <w:pStyle w:val="ListParagraph"/>
+        <w:numPr>
+          <w:ilvl w:val="1"/>
+          <w:numId w:val="40"/>
+        </w:numPr>
+        <w:jc w:val="left"/>
+        <w:rPr>
+          <w:rFonts w:ascii="Cambria" w:hAnsi="Cambria"/>
+          <w:i/>
+          <w:iCs/>
+        </w:rPr>
+      </w:pPr>
+      <w:proofErr w:type="spellStart"/>
+      <w:r>
+        <w:rPr>
+          <w:rFonts w:ascii="Cambria" w:hAnsi="Cambria"/>
+          <w:sz w:val="24"/>
+          <w:szCs w:val="24"/>
+        </w:rPr>
+        <w:t>Github</w:t>
+      </w:r>
+      <w:proofErr w:type="spellEnd"/>
+    </w:p>
+    <w:p>
+      <w:pPr>
+        <w:pStyle w:val="ListParagraph"/>
+        <w:numPr>
+          <w:ilvl w:val="1"/>
+          <w:numId w:val="40"/>
+        </w:numPr>
+        <w:jc w:val="left"/>
+        <w:rPr>
+          <w:rFonts w:ascii="Cambria" w:hAnsi="Cambria"/>
+          <w:i/>
+          <w:iCs/>
+        </w:rPr>
+      </w:pPr>
+      <w:r>
+        <w:rPr>
+          <w:rFonts w:ascii="Cambria" w:hAnsi="Cambria"/>
+          <w:sz w:val="24"/>
+          <w:szCs w:val="24"/>
+        </w:rPr>
+        <w:t>Bot Framework SDK v4</w:t>
+      </w:r>
+    </w:p>
+    <w:p>
+      <w:pPr>
+        <w:pStyle w:val="ListParagraph"/>
+        <w:numPr>
+          <w:ilvl w:val="1"/>
+          <w:numId w:val="40"/>
+        </w:numPr>
+        <w:jc w:val="left"/>
+        <w:rPr>
+          <w:rFonts w:ascii="Cambria" w:hAnsi="Cambria"/>
+          <w:i/>
+          <w:iCs/>
+        </w:rPr>
+      </w:pPr>
+      <w:r>
+        <w:rPr>
+          <w:rFonts w:ascii="Cambria" w:hAnsi="Cambria"/>
+          <w:sz w:val="24"/>
+          <w:szCs w:val="24"/>
+        </w:rPr>
+        <w:t>ASP.NET 2.1</w:t>
+      </w:r>
+    </w:p>
+    <w:p/>
+    <w:p>
+      <w:pPr>
+        <w:pStyle w:val="Heading2"/>
+      </w:pPr>
+      <w:bookmarkStart w:id="9" w:name="_Toc90500044"/>
+      <w:proofErr w:type="spellStart"/>
+      <w:r>
+        <w:t>Thống</w:t>
+      </w:r>
+      <w:proofErr w:type="spellEnd"/>
+      <w:r>
+        <w:t xml:space="preserve"> </w:t>
+      </w:r>
+      <w:proofErr w:type="spellStart"/>
+      <w:r>
+        <w:t>kê</w:t>
+      </w:r>
+      <w:proofErr w:type="spellEnd"/>
+      <w:r>
+        <w:t xml:space="preserve"> </w:t>
+      </w:r>
+      <w:proofErr w:type="spellStart"/>
+      <w:r>
+        <w:t>về</w:t>
+      </w:r>
+      <w:proofErr w:type="spellEnd"/>
+      <w:r>
+        <w:t xml:space="preserve"> </w:t>
+      </w:r>
+      <w:proofErr w:type="spellStart"/>
+      <w:r>
         <w:t>mã</w:t>
       </w:r>
       <w:proofErr w:type="spellEnd"/>
       <w:r>
-        <w:rPr>
-          <w:i/>
-          <w:iCs/>
-        </w:rPr>
-        <w:t xml:space="preserve"> </w:t>
-      </w:r>
-      <w:proofErr w:type="spellStart"/>
-      <w:r>
-        <w:rPr>
-          <w:i/>
-          <w:iCs/>
-        </w:rPr>
+        <w:t xml:space="preserve"> </w:t>
+      </w:r>
+      <w:proofErr w:type="spellStart"/>
+      <w:r>
         <w:t>nguồn</w:t>
       </w:r>
-      <w:proofErr w:type="spellEnd"/>
-      <w:r>
-        <w:rPr>
-          <w:i/>
-          <w:iCs/>
-        </w:rPr>
-        <w:t xml:space="preserve"> (</w:t>
-      </w:r>
-      <w:proofErr w:type="spellStart"/>
-      <w:r>
-        <w:rPr>
-          <w:i/>
-          <w:iCs/>
-        </w:rPr>
-        <w:t>ví</w:t>
-      </w:r>
-      <w:proofErr w:type="spellEnd"/>
-      <w:r>
-        <w:rPr>
-          <w:i/>
-          <w:iCs/>
-        </w:rPr>
-        <w:t xml:space="preserve"> </w:t>
-      </w:r>
-      <w:proofErr w:type="spellStart"/>
-      <w:r>
-        <w:rPr>
-          <w:i/>
-          <w:iCs/>
-        </w:rPr>
-        <w:t>dụ</w:t>
-      </w:r>
-      <w:proofErr w:type="spellEnd"/>
-      <w:r>
-        <w:rPr>
-          <w:i/>
-          <w:iCs/>
-        </w:rPr>
-        <w:t xml:space="preserve"> Source Monitor, Code Metric</w:t>
-      </w:r>
-      <w:r>
-        <w:rPr>
-          <w:i/>
-          <w:iCs/>
-        </w:rPr>
-        <w:t xml:space="preserve">, </w:t>
-      </w:r>
-      <w:proofErr w:type="spellStart"/>
-      <w:r>
-        <w:rPr>
-          <w:i/>
-          <w:iCs/>
-        </w:rPr>
-        <w:t>Doxygen</w:t>
-      </w:r>
-      <w:proofErr w:type="spellEnd"/>
-      <w:r>
-        <w:rPr>
-          <w:i/>
-          <w:iCs/>
-        </w:rPr>
-        <w:t>…)</w:t>
-      </w:r>
+      <w:bookmarkEnd w:id="9"/>
+      <w:proofErr w:type="spellEnd"/>
     </w:p>
     <w:p>
       <w:pPr>
@@ -8183,6 +11090,218 @@
           <w:i/>
           <w:iCs/>
         </w:rPr>
+        <w:t>Tìm</w:t>
+      </w:r>
+      <w:proofErr w:type="spellEnd"/>
+      <w:r>
+        <w:rPr>
+          <w:i/>
+          <w:iCs/>
+        </w:rPr>
+        <w:t xml:space="preserve"> tool </w:t>
+      </w:r>
+      <w:proofErr w:type="spellStart"/>
+      <w:r>
+        <w:rPr>
+          <w:i/>
+          <w:iCs/>
+        </w:rPr>
+        <w:t>hỗ</w:t>
+      </w:r>
+      <w:proofErr w:type="spellEnd"/>
+      <w:r>
+        <w:rPr>
+          <w:i/>
+          <w:iCs/>
+        </w:rPr>
+        <w:t xml:space="preserve"> </w:t>
+      </w:r>
+      <w:proofErr w:type="spellStart"/>
+      <w:r>
+        <w:rPr>
+          <w:i/>
+          <w:iCs/>
+        </w:rPr>
+        <w:t>trợ</w:t>
+      </w:r>
+      <w:proofErr w:type="spellEnd"/>
+      <w:r>
+        <w:rPr>
+          <w:i/>
+          <w:iCs/>
+        </w:rPr>
+        <w:t xml:space="preserve"> </w:t>
+      </w:r>
+      <w:proofErr w:type="spellStart"/>
+      <w:r>
+        <w:rPr>
+          <w:i/>
+          <w:iCs/>
+        </w:rPr>
+        <w:t>phân</w:t>
+      </w:r>
+      <w:proofErr w:type="spellEnd"/>
+      <w:r>
+        <w:rPr>
+          <w:i/>
+          <w:iCs/>
+        </w:rPr>
+        <w:t xml:space="preserve"> </w:t>
+      </w:r>
+      <w:proofErr w:type="spellStart"/>
+      <w:r>
+        <w:rPr>
+          <w:i/>
+          <w:iCs/>
+        </w:rPr>
+        <w:t>tích</w:t>
+      </w:r>
+      <w:proofErr w:type="spellEnd"/>
+      <w:r>
+        <w:rPr>
+          <w:i/>
+          <w:iCs/>
+        </w:rPr>
+        <w:t xml:space="preserve"> </w:t>
+      </w:r>
+      <w:proofErr w:type="spellStart"/>
+      <w:r>
+        <w:rPr>
+          <w:i/>
+          <w:iCs/>
+        </w:rPr>
+        <w:t>thông</w:t>
+      </w:r>
+      <w:proofErr w:type="spellEnd"/>
+      <w:r>
+        <w:rPr>
+          <w:i/>
+          <w:iCs/>
+        </w:rPr>
+        <w:t xml:space="preserve"> </w:t>
+      </w:r>
+      <w:proofErr w:type="spellStart"/>
+      <w:r>
+        <w:rPr>
+          <w:i/>
+          <w:iCs/>
+        </w:rPr>
+        <w:t>số</w:t>
+      </w:r>
+      <w:proofErr w:type="spellEnd"/>
+      <w:r>
+        <w:rPr>
+          <w:i/>
+          <w:iCs/>
+        </w:rPr>
+        <w:t xml:space="preserve"> </w:t>
+      </w:r>
+      <w:proofErr w:type="spellStart"/>
+      <w:r>
+        <w:rPr>
+          <w:i/>
+          <w:iCs/>
+        </w:rPr>
+        <w:t>mã</w:t>
+      </w:r>
+      <w:proofErr w:type="spellEnd"/>
+      <w:r>
+        <w:rPr>
+          <w:i/>
+          <w:iCs/>
+        </w:rPr>
+        <w:t xml:space="preserve"> </w:t>
+      </w:r>
+      <w:proofErr w:type="spellStart"/>
+      <w:r>
+        <w:rPr>
+          <w:i/>
+          <w:iCs/>
+        </w:rPr>
+        <w:t>nguồn</w:t>
+      </w:r>
+      <w:proofErr w:type="spellEnd"/>
+      <w:r>
+        <w:rPr>
+          <w:i/>
+          <w:iCs/>
+        </w:rPr>
+        <w:t xml:space="preserve"> (</w:t>
+      </w:r>
+      <w:proofErr w:type="spellStart"/>
+      <w:r>
+        <w:rPr>
+          <w:i/>
+          <w:iCs/>
+        </w:rPr>
+        <w:t>ví</w:t>
+      </w:r>
+      <w:proofErr w:type="spellEnd"/>
+      <w:r>
+        <w:rPr>
+          <w:i/>
+          <w:iCs/>
+        </w:rPr>
+        <w:t xml:space="preserve"> </w:t>
+      </w:r>
+      <w:proofErr w:type="spellStart"/>
+      <w:r>
+        <w:rPr>
+          <w:i/>
+          <w:iCs/>
+        </w:rPr>
+        <w:t>dụ</w:t>
+      </w:r>
+      <w:proofErr w:type="spellEnd"/>
+      <w:r>
+        <w:rPr>
+          <w:i/>
+          <w:iCs/>
+        </w:rPr>
+        <w:t xml:space="preserve"> Source Monitor, Code Metric</w:t>
+      </w:r>
+      <w:r>
+        <w:rPr>
+          <w:i/>
+          <w:iCs/>
+        </w:rPr>
+        <w:t xml:space="preserve">, </w:t>
+      </w:r>
+      <w:proofErr w:type="spellStart"/>
+      <w:r>
+        <w:rPr>
+          <w:i/>
+          <w:iCs/>
+        </w:rPr>
+        <w:t>Doxygen</w:t>
+      </w:r>
+      <w:proofErr w:type="spellEnd"/>
+      <w:r>
+        <w:rPr>
+          <w:i/>
+          <w:iCs/>
+        </w:rPr>
+        <w:t>…)</w:t>
+      </w:r>
+    </w:p>
+    <w:p>
+      <w:pPr>
+        <w:pStyle w:val="ListParagraph"/>
+        <w:numPr>
+          <w:ilvl w:val="0"/>
+          <w:numId w:val="40"/>
+        </w:numPr>
+        <w:rPr>
+          <w:i/>
+          <w:iCs/>
+        </w:rPr>
+      </w:pPr>
+      <w:proofErr w:type="spellStart"/>
+      <w:r>
+        <w:rPr>
+          <w:i/>
+          <w:iCs/>
+        </w:rPr>
         <w:t>Số</w:t>
       </w:r>
       <w:proofErr w:type="spellEnd"/>
@@ -9265,6 +12384,7 @@
       <w:bookmarkStart w:id="11" w:name="_Toc90500046"/>
       <w:proofErr w:type="spellStart"/>
       <w:r>
+        <w:lastRenderedPageBreak/>
         <w:t>Kết</w:t>
       </w:r>
       <w:proofErr w:type="spellEnd"/>
@@ -11133,7 +14253,6 @@
           <w:i/>
           <w:iCs/>
         </w:rPr>
-        <w:lastRenderedPageBreak/>
         <w:t>Mô</w:t>
       </w:r>
       <w:proofErr w:type="spellEnd"/>
@@ -12220,6 +15339,7 @@
           <w:i/>
           <w:iCs/>
         </w:rPr>
+        <w:lastRenderedPageBreak/>
         <w:t>Mô</w:t>
       </w:r>
       <w:proofErr w:type="spellEnd"/>
@@ -13475,7 +16595,6 @@
       <w:bookmarkStart w:id="22" w:name="_Toc90500057"/>
       <w:proofErr w:type="spellStart"/>
       <w:r>
-        <w:lastRenderedPageBreak/>
         <w:t>Ước</w:t>
       </w:r>
       <w:proofErr w:type="spellEnd"/>
@@ -14542,6 +17661,7 @@
       </w:pPr>
       <w:proofErr w:type="spellStart"/>
       <w:r>
+        <w:lastRenderedPageBreak/>
         <w:t>Số</w:t>
       </w:r>
       <w:proofErr w:type="spellEnd"/>
@@ -19675,6 +22795,7 @@
   <w:style w:type="paragraph" w:styleId="ListParagraph">
     <w:name w:val="List Paragraph"/>
     <w:basedOn w:val="Normal"/>
+    <w:uiPriority w:val="34"/>
     <w:qFormat/>
     <w:pPr>
       <w:ind w:left="840"/>
@@ -20447,7 +23568,6 @@
     <w:basedOn w:val="Normal"/>
     <w:link w:val="HTMLPreformattedChar"/>
     <w:uiPriority w:val="99"/>
-    <w:semiHidden/>
     <w:unhideWhenUsed/>
     <w:rsid w:val="00B84575"/>
     <w:pPr>
@@ -20484,7 +23604,6 @@
     <w:basedOn w:val="DefaultParagraphFont"/>
     <w:link w:val="HTMLPreformatted"/>
     <w:uiPriority w:val="99"/>
-    <w:semiHidden/>
     <w:rsid w:val="00B84575"/>
     <w:rPr>
       <w:rFonts w:ascii="Courier New" w:hAnsi="Courier New" w:cs="Courier New"/>

</xml_diff>

<commit_message>
uoc luong thoi gian
</commit_message>
<xml_diff>
--- a/docs/Báo cáo nhóm 10.docx
+++ b/docs/Báo cáo nhóm 10.docx
@@ -5305,12 +5305,19 @@
     <w:p>
       <w:pPr>
         <w:pStyle w:val="Heading2"/>
-      </w:pPr>
-      <w:bookmarkStart w:id="14" w:name="_Toc90500049"/>
-      <w:r>
+        <w:rPr>
+          <w:rFonts w:ascii="Cambria" w:hAnsi="Cambria"/>
+        </w:rPr>
+      </w:pPr>
+      <w:bookmarkStart w:id="14" w:name="_Toc90500050"/>
+      <w:bookmarkStart w:id="15" w:name="_Toc90500049"/>
+      <w:r>
+        <w:rPr>
+          <w:rFonts w:ascii="Cambria" w:hAnsi="Cambria"/>
+        </w:rPr>
         <w:t>Ước lượng thời gian</w:t>
       </w:r>
-      <w:bookmarkEnd w:id="14"/>
+      <w:bookmarkEnd w:id="15"/>
     </w:p>
     <w:p>
       <w:pPr>
@@ -5319,38 +5326,20 @@
           <w:ilvl w:val="0"/>
           <w:numId w:val="40"/>
         </w:numPr>
-        <w:rPr>
-          <w:i/>
-          <w:iCs/>
-        </w:rPr>
-      </w:pPr>
-      <w:r>
-        <w:rPr>
-          <w:i/>
-          <w:iCs/>
-        </w:rPr>
-        <w:t xml:space="preserve">Để chạy thành công </w:t>
-      </w:r>
-      <w:r>
-        <w:rPr>
-          <w:i/>
-          <w:iCs/>
-        </w:rPr>
-        <w:t>mã nguồn</w:t>
-      </w:r>
-      <w:r>
-        <w:rPr>
-          <w:i/>
-          <w:iCs/>
-        </w:rPr>
-        <w:t xml:space="preserve"> mở</w:t>
-      </w:r>
-      <w:r>
-        <w:rPr>
-          <w:i/>
-          <w:iCs/>
-        </w:rPr>
-        <w:t xml:space="preserve"> cần bao nhiêu thời gian</w:t>
+        <w:jc w:val="left"/>
+        <w:rPr>
+          <w:rFonts w:ascii="Cambria" w:hAnsi="Cambria"/>
+          <w:sz w:val="24"/>
+          <w:szCs w:val="24"/>
+        </w:rPr>
+      </w:pPr>
+      <w:r>
+        <w:rPr>
+          <w:rFonts w:ascii="Cambria" w:hAnsi="Cambria"/>
+          <w:sz w:val="24"/>
+          <w:szCs w:val="24"/>
+        </w:rPr>
+        <w:t>Để chạy thành công mã nguồn mở cần bao nhiêu thời gian: 3 tháng</w:t>
       </w:r>
     </w:p>
     <w:p>
@@ -5360,17 +5349,20 @@
           <w:ilvl w:val="0"/>
           <w:numId w:val="40"/>
         </w:numPr>
-        <w:rPr>
-          <w:i/>
-          <w:iCs/>
-        </w:rPr>
-      </w:pPr>
-      <w:r>
-        <w:rPr>
-          <w:i/>
-          <w:iCs/>
-        </w:rPr>
-        <w:t>Để hiểu rõ mã nguồn mở cần bao nhiêu thời gian</w:t>
+        <w:jc w:val="left"/>
+        <w:rPr>
+          <w:rFonts w:ascii="Cambria" w:hAnsi="Cambria"/>
+          <w:sz w:val="24"/>
+          <w:szCs w:val="24"/>
+        </w:rPr>
+      </w:pPr>
+      <w:r>
+        <w:rPr>
+          <w:rFonts w:ascii="Cambria" w:hAnsi="Cambria"/>
+          <w:sz w:val="24"/>
+          <w:szCs w:val="24"/>
+        </w:rPr>
+        <w:t>Để hiểu rõ mã nguồn mở cần bao nhiêu thời gian: 2 tuần</w:t>
       </w:r>
     </w:p>
     <w:p>
@@ -5380,17 +5372,20 @@
           <w:ilvl w:val="0"/>
           <w:numId w:val="40"/>
         </w:numPr>
-        <w:rPr>
-          <w:i/>
-          <w:iCs/>
-        </w:rPr>
-      </w:pPr>
-      <w:r>
-        <w:rPr>
-          <w:i/>
-          <w:iCs/>
-        </w:rPr>
-        <w:t>Để thay đổi giao diện, để chỉnh sửa tính năng cần bao nhiêu thời gian</w:t>
+        <w:jc w:val="left"/>
+        <w:rPr>
+          <w:rFonts w:ascii="Cambria" w:hAnsi="Cambria"/>
+          <w:sz w:val="24"/>
+          <w:szCs w:val="24"/>
+        </w:rPr>
+      </w:pPr>
+      <w:r>
+        <w:rPr>
+          <w:rFonts w:ascii="Cambria" w:hAnsi="Cambria"/>
+          <w:sz w:val="24"/>
+          <w:szCs w:val="24"/>
+        </w:rPr>
+        <w:t>Để thay đổi giao diện, để chỉnh sửa tính năng cần bao nhiêu thời gian: 2 tuần</w:t>
       </w:r>
     </w:p>
     <w:p>
@@ -5400,14 +5395,13 @@
           <w:rFonts w:ascii="Cambria" w:hAnsi="Cambria"/>
         </w:rPr>
       </w:pPr>
-      <w:bookmarkStart w:id="15" w:name="_Toc90500050"/>
       <w:r>
         <w:rPr>
           <w:rFonts w:ascii="Cambria" w:hAnsi="Cambria"/>
         </w:rPr>
         <w:t>Ước lượng rủi ro</w:t>
       </w:r>
-      <w:bookmarkEnd w:id="15"/>
+      <w:bookmarkEnd w:id="14"/>
     </w:p>
     <w:p>
       <w:pPr>
@@ -12759,21 +12753,10 @@
 </file>
 
 <file path=customXml/item1.xml><?xml version="1.0" encoding="utf-8"?>
-<p:properties xmlns:p="http://schemas.microsoft.com/office/2006/metadata/properties" xmlns:xsi="http://www.w3.org/2001/XMLSchema-instance" xmlns:pc="http://schemas.microsoft.com/office/infopath/2007/PartnerControls">
-  <documentManagement/>
-</p:properties>
+<b:Sources xmlns:b="http://schemas.openxmlformats.org/officeDocument/2006/bibliography" xmlns="http://schemas.openxmlformats.org/officeDocument/2006/bibliography" SelectedStyle="\APA.XSL" StyleName="APA"/>
 </file>
 
 <file path=customXml/item2.xml><?xml version="1.0" encoding="utf-8"?>
-<?mso-contentType ?>
-<FormTemplates xmlns="http://schemas.microsoft.com/sharepoint/v3/contenttype/forms">
-  <Display>DocumentLibraryForm</Display>
-  <Edit>DocumentLibraryForm</Edit>
-  <New>DocumentLibraryForm</New>
-</FormTemplates>
-</file>
-
-<file path=customXml/item3.xml><?xml version="1.0" encoding="utf-8"?>
 <ct:contentTypeSchema xmlns:ct="http://schemas.microsoft.com/office/2006/metadata/contentType" xmlns:ma="http://schemas.microsoft.com/office/2006/metadata/properties/metaAttributes" ct:_="" ma:_="" ma:contentTypeName="Document" ma:contentTypeID="0x0101006E1CE1E8EA63AA4999BA5B02EFAC962B" ma:contentTypeVersion="2" ma:contentTypeDescription="Create a new document." ma:contentTypeScope="" ma:versionID="e846130d4a1536bd21985d054a554cda">
   <xsd:schema xmlns:xsd="http://www.w3.org/2001/XMLSchema" xmlns:xs="http://www.w3.org/2001/XMLSchema" xmlns:p="http://schemas.microsoft.com/office/2006/metadata/properties" xmlns:ns2="c809249f-bf47-45af-bfdc-f4cb413905df" targetNamespace="http://schemas.microsoft.com/office/2006/metadata/properties" ma:root="true" ma:fieldsID="cc85685b413d027a20082bdf7d355bef" ns2:_="">
     <xsd:import namespace="c809249f-bf47-45af-bfdc-f4cb413905df"/>
@@ -12905,28 +12888,30 @@
 </ct:contentTypeSchema>
 </file>
 
+<file path=customXml/item3.xml><?xml version="1.0" encoding="utf-8"?>
+<?mso-contentType ?>
+<FormTemplates xmlns="http://schemas.microsoft.com/sharepoint/v3/contenttype/forms">
+  <Display>DocumentLibraryForm</Display>
+  <Edit>DocumentLibraryForm</Edit>
+  <New>DocumentLibraryForm</New>
+</FormTemplates>
+</file>
+
 <file path=customXml/item4.xml><?xml version="1.0" encoding="utf-8"?>
-<b:Sources xmlns:b="http://schemas.openxmlformats.org/officeDocument/2006/bibliography" xmlns="http://schemas.openxmlformats.org/officeDocument/2006/bibliography" SelectedStyle="\APA.XSL" StyleName="APA"/>
+<p:properties xmlns:p="http://schemas.microsoft.com/office/2006/metadata/properties" xmlns:xsi="http://www.w3.org/2001/XMLSchema-instance" xmlns:pc="http://schemas.microsoft.com/office/infopath/2007/PartnerControls">
+  <documentManagement/>
+</p:properties>
 </file>
 
 <file path=customXml/itemProps1.xml><?xml version="1.0" encoding="utf-8"?>
-<ds:datastoreItem xmlns:ds="http://schemas.openxmlformats.org/officeDocument/2006/customXml" ds:itemID="{3C5C9790-35BD-4F6F-A52E-82092D0F9073}">
+<ds:datastoreItem xmlns:ds="http://schemas.openxmlformats.org/officeDocument/2006/customXml" ds:itemID="{765FEC69-B417-4A3A-B8F2-01425C708AC9}">
   <ds:schemaRefs>
-    <ds:schemaRef ds:uri="http://schemas.microsoft.com/office/2006/metadata/properties"/>
-    <ds:schemaRef ds:uri="http://schemas.microsoft.com/office/infopath/2007/PartnerControls"/>
+    <ds:schemaRef ds:uri="http://schemas.openxmlformats.org/officeDocument/2006/bibliography"/>
   </ds:schemaRefs>
 </ds:datastoreItem>
 </file>
 
 <file path=customXml/itemProps2.xml><?xml version="1.0" encoding="utf-8"?>
-<ds:datastoreItem xmlns:ds="http://schemas.openxmlformats.org/officeDocument/2006/customXml" ds:itemID="{BB557C81-EA69-47BE-A07D-CA4CC19B63EC}">
-  <ds:schemaRefs>
-    <ds:schemaRef ds:uri="http://schemas.microsoft.com/sharepoint/v3/contenttype/forms"/>
-  </ds:schemaRefs>
-</ds:datastoreItem>
-</file>
-
-<file path=customXml/itemProps3.xml><?xml version="1.0" encoding="utf-8"?>
 <ds:datastoreItem xmlns:ds="http://schemas.openxmlformats.org/officeDocument/2006/customXml" ds:itemID="{95B1032C-33BD-463D-81F2-E49856AAA672}">
   <ds:schemaRefs>
     <ds:schemaRef ds:uri="http://schemas.microsoft.com/office/2006/metadata/contentType"/>
@@ -12944,10 +12929,19 @@
 </ds:datastoreItem>
 </file>
 
+<file path=customXml/itemProps3.xml><?xml version="1.0" encoding="utf-8"?>
+<ds:datastoreItem xmlns:ds="http://schemas.openxmlformats.org/officeDocument/2006/customXml" ds:itemID="{BB557C81-EA69-47BE-A07D-CA4CC19B63EC}">
+  <ds:schemaRefs>
+    <ds:schemaRef ds:uri="http://schemas.microsoft.com/sharepoint/v3/contenttype/forms"/>
+  </ds:schemaRefs>
+</ds:datastoreItem>
+</file>
+
 <file path=customXml/itemProps4.xml><?xml version="1.0" encoding="utf-8"?>
-<ds:datastoreItem xmlns:ds="http://schemas.openxmlformats.org/officeDocument/2006/customXml" ds:itemID="{765FEC69-B417-4A3A-B8F2-01425C708AC9}">
+<ds:datastoreItem xmlns:ds="http://schemas.openxmlformats.org/officeDocument/2006/customXml" ds:itemID="{3C5C9790-35BD-4F6F-A52E-82092D0F9073}">
   <ds:schemaRefs>
-    <ds:schemaRef ds:uri="http://schemas.openxmlformats.org/officeDocument/2006/bibliography"/>
+    <ds:schemaRef ds:uri="http://schemas.microsoft.com/office/2006/metadata/properties"/>
+    <ds:schemaRef ds:uri="http://schemas.microsoft.com/office/infopath/2007/PartnerControls"/>
   </ds:schemaRefs>
 </ds:datastoreItem>
 </file>
</xml_diff>